<commit_message>
Updated the document concenring the support for acronyms and the macros for \ie, \eg, \etc, ...
</commit_message>
<xml_diff>
--- a/Some_reasons_for_a_standard_thesis_template.docx
+++ b/Some_reasons_for_a_standard_thesis_template.docx
@@ -493,7 +493,7 @@
           <w:r>
             <w:fldChar w:fldCharType="separate"/>
           </w:r>
-          <w:hyperlink w:anchor="_Toc75014374" w:history="1">
+          <w:hyperlink w:anchor="_Toc75341600" w:history="1">
             <w:r>
               <w:rPr>
                 <w:rStyle w:val="Hyperlink"/>
@@ -534,7 +534,7 @@
                 <w:noProof/>
                 <w:webHidden/>
               </w:rPr>
-              <w:instrText xml:space="preserve"> PAGEREF _Toc75014374 \h </w:instrText>
+              <w:instrText xml:space="preserve"> PAGEREF _Toc75341600 \h </w:instrText>
             </w:r>
             <w:r>
               <w:rPr>
@@ -577,7 +577,7 @@
               <w:noProof/>
             </w:rPr>
           </w:pPr>
-          <w:hyperlink w:anchor="_Toc75014375" w:history="1">
+          <w:hyperlink w:anchor="_Toc75341601" w:history="1">
             <w:r>
               <w:rPr>
                 <w:rStyle w:val="Hyperlink"/>
@@ -618,7 +618,7 @@
                 <w:noProof/>
                 <w:webHidden/>
               </w:rPr>
-              <w:instrText xml:space="preserve"> PAGEREF _Toc75014375 \h </w:instrText>
+              <w:instrText xml:space="preserve"> PAGEREF _Toc75341601 \h </w:instrText>
             </w:r>
             <w:r>
               <w:rPr>
@@ -661,7 +661,7 @@
               <w:noProof/>
             </w:rPr>
           </w:pPr>
-          <w:hyperlink w:anchor="_Toc75014376" w:history="1">
+          <w:hyperlink w:anchor="_Toc75341602" w:history="1">
             <w:r>
               <w:rPr>
                 <w:rStyle w:val="Hyperlink"/>
@@ -702,7 +702,7 @@
                 <w:noProof/>
                 <w:webHidden/>
               </w:rPr>
-              <w:instrText xml:space="preserve"> PAGEREF _Toc75014376 \h </w:instrText>
+              <w:instrText xml:space="preserve"> PAGEREF _Toc75341602 \h </w:instrText>
             </w:r>
             <w:r>
               <w:rPr>
@@ -745,7 +745,7 @@
               <w:noProof/>
             </w:rPr>
           </w:pPr>
-          <w:hyperlink w:anchor="_Toc75014377" w:history="1">
+          <w:hyperlink w:anchor="_Toc75341603" w:history="1">
             <w:r>
               <w:rPr>
                 <w:rStyle w:val="Hyperlink"/>
@@ -786,7 +786,7 @@
                 <w:noProof/>
                 <w:webHidden/>
               </w:rPr>
-              <w:instrText xml:space="preserve"> PAGEREF _Toc75014377 \h </w:instrText>
+              <w:instrText xml:space="preserve"> PAGEREF _Toc75341603 \h </w:instrText>
             </w:r>
             <w:r>
               <w:rPr>
@@ -829,7 +829,7 @@
               <w:noProof/>
             </w:rPr>
           </w:pPr>
-          <w:hyperlink w:anchor="_Toc75014378" w:history="1">
+          <w:hyperlink w:anchor="_Toc75341604" w:history="1">
             <w:r>
               <w:rPr>
                 <w:rStyle w:val="Hyperlink"/>
@@ -870,7 +870,7 @@
                 <w:noProof/>
                 <w:webHidden/>
               </w:rPr>
-              <w:instrText xml:space="preserve"> PAGEREF _Toc75014378 \h </w:instrText>
+              <w:instrText xml:space="preserve"> PAGEREF _Toc75341604 \h </w:instrText>
             </w:r>
             <w:r>
               <w:rPr>
@@ -913,7 +913,7 @@
               <w:noProof/>
             </w:rPr>
           </w:pPr>
-          <w:hyperlink w:anchor="_Toc75014379" w:history="1">
+          <w:hyperlink w:anchor="_Toc75341605" w:history="1">
             <w:r>
               <w:rPr>
                 <w:rStyle w:val="Hyperlink"/>
@@ -954,7 +954,7 @@
                 <w:noProof/>
                 <w:webHidden/>
               </w:rPr>
-              <w:instrText xml:space="preserve"> PAGEREF _Toc75014379 \h </w:instrText>
+              <w:instrText xml:space="preserve"> PAGEREF _Toc75341605 \h </w:instrText>
             </w:r>
             <w:r>
               <w:rPr>
@@ -997,7 +997,7 @@
               <w:noProof/>
             </w:rPr>
           </w:pPr>
-          <w:hyperlink w:anchor="_Toc75014380" w:history="1">
+          <w:hyperlink w:anchor="_Toc75341606" w:history="1">
             <w:r>
               <w:rPr>
                 <w:rStyle w:val="Hyperlink"/>
@@ -1038,7 +1038,7 @@
                 <w:noProof/>
                 <w:webHidden/>
               </w:rPr>
-              <w:instrText xml:space="preserve"> PAGEREF _Toc75014380 \h </w:instrText>
+              <w:instrText xml:space="preserve"> PAGEREF _Toc75341606 \h </w:instrText>
             </w:r>
             <w:r>
               <w:rPr>
@@ -1081,7 +1081,7 @@
               <w:noProof/>
             </w:rPr>
           </w:pPr>
-          <w:hyperlink w:anchor="_Toc75014381" w:history="1">
+          <w:hyperlink w:anchor="_Toc75341607" w:history="1">
             <w:r>
               <w:rPr>
                 <w:rStyle w:val="Hyperlink"/>
@@ -1122,7 +1122,7 @@
                 <w:noProof/>
                 <w:webHidden/>
               </w:rPr>
-              <w:instrText xml:space="preserve"> PAGEREF _Toc75014381 \h </w:instrText>
+              <w:instrText xml:space="preserve"> PAGEREF _Toc75341607 \h </w:instrText>
             </w:r>
             <w:r>
               <w:rPr>
@@ -1165,7 +1165,7 @@
               <w:noProof/>
             </w:rPr>
           </w:pPr>
-          <w:hyperlink w:anchor="_Toc75014382" w:history="1">
+          <w:hyperlink w:anchor="_Toc75341608" w:history="1">
             <w:r>
               <w:rPr>
                 <w:rStyle w:val="Hyperlink"/>
@@ -1206,7 +1206,7 @@
                 <w:noProof/>
                 <w:webHidden/>
               </w:rPr>
-              <w:instrText xml:space="preserve"> PAGEREF _Toc75014382 \h </w:instrText>
+              <w:instrText xml:space="preserve"> PAGEREF _Toc75341608 \h </w:instrText>
             </w:r>
             <w:r>
               <w:rPr>
@@ -1249,7 +1249,7 @@
               <w:noProof/>
             </w:rPr>
           </w:pPr>
-          <w:hyperlink w:anchor="_Toc75014383" w:history="1">
+          <w:hyperlink w:anchor="_Toc75341609" w:history="1">
             <w:r>
               <w:rPr>
                 <w:rStyle w:val="Hyperlink"/>
@@ -1290,7 +1290,7 @@
                 <w:noProof/>
                 <w:webHidden/>
               </w:rPr>
-              <w:instrText xml:space="preserve"> PAGEREF _Toc75014383 \h </w:instrText>
+              <w:instrText xml:space="preserve"> PAGEREF _Toc75341609 \h </w:instrText>
             </w:r>
             <w:r>
               <w:rPr>
@@ -1333,7 +1333,7 @@
               <w:noProof/>
             </w:rPr>
           </w:pPr>
-          <w:hyperlink w:anchor="_Toc75014384" w:history="1">
+          <w:hyperlink w:anchor="_Toc75341610" w:history="1">
             <w:r>
               <w:rPr>
                 <w:rStyle w:val="Hyperlink"/>
@@ -1374,7 +1374,7 @@
                 <w:noProof/>
                 <w:webHidden/>
               </w:rPr>
-              <w:instrText xml:space="preserve"> PAGEREF _Toc75014384 \h </w:instrText>
+              <w:instrText xml:space="preserve"> PAGEREF _Toc75341610 \h </w:instrText>
             </w:r>
             <w:r>
               <w:rPr>
@@ -1417,7 +1417,7 @@
               <w:noProof/>
             </w:rPr>
           </w:pPr>
-          <w:hyperlink w:anchor="_Toc75014385" w:history="1">
+          <w:hyperlink w:anchor="_Toc75341611" w:history="1">
             <w:r>
               <w:rPr>
                 <w:rStyle w:val="Hyperlink"/>
@@ -1458,7 +1458,7 @@
                 <w:noProof/>
                 <w:webHidden/>
               </w:rPr>
-              <w:instrText xml:space="preserve"> PAGEREF _Toc75014385 \h </w:instrText>
+              <w:instrText xml:space="preserve"> PAGEREF _Toc75341611 \h </w:instrText>
             </w:r>
             <w:r>
               <w:rPr>
@@ -1501,7 +1501,7 @@
               <w:noProof/>
             </w:rPr>
           </w:pPr>
-          <w:hyperlink w:anchor="_Toc75014386" w:history="1">
+          <w:hyperlink w:anchor="_Toc75341612" w:history="1">
             <w:r>
               <w:rPr>
                 <w:rStyle w:val="Hyperlink"/>
@@ -1542,7 +1542,7 @@
                 <w:noProof/>
                 <w:webHidden/>
               </w:rPr>
-              <w:instrText xml:space="preserve"> PAGEREF _Toc75014386 \h </w:instrText>
+              <w:instrText xml:space="preserve"> PAGEREF _Toc75341612 \h </w:instrText>
             </w:r>
             <w:r>
               <w:rPr>
@@ -1585,7 +1585,7 @@
               <w:noProof/>
             </w:rPr>
           </w:pPr>
-          <w:hyperlink w:anchor="_Toc75014387" w:history="1">
+          <w:hyperlink w:anchor="_Toc75341613" w:history="1">
             <w:r>
               <w:rPr>
                 <w:rStyle w:val="Hyperlink"/>
@@ -1626,7 +1626,7 @@
                 <w:noProof/>
                 <w:webHidden/>
               </w:rPr>
-              <w:instrText xml:space="preserve"> PAGEREF _Toc75014387 \h </w:instrText>
+              <w:instrText xml:space="preserve"> PAGEREF _Toc75341613 \h </w:instrText>
             </w:r>
             <w:r>
               <w:rPr>
@@ -1669,7 +1669,7 @@
               <w:noProof/>
             </w:rPr>
           </w:pPr>
-          <w:hyperlink w:anchor="_Toc75014388" w:history="1">
+          <w:hyperlink w:anchor="_Toc75341614" w:history="1">
             <w:r>
               <w:rPr>
                 <w:rStyle w:val="Hyperlink"/>
@@ -1710,7 +1710,7 @@
                 <w:noProof/>
                 <w:webHidden/>
               </w:rPr>
-              <w:instrText xml:space="preserve"> PAGEREF _Toc75014388 \h </w:instrText>
+              <w:instrText xml:space="preserve"> PAGEREF _Toc75341614 \h </w:instrText>
             </w:r>
             <w:r>
               <w:rPr>
@@ -1753,7 +1753,7 @@
               <w:noProof/>
             </w:rPr>
           </w:pPr>
-          <w:hyperlink w:anchor="_Toc75014389" w:history="1">
+          <w:hyperlink w:anchor="_Toc75341615" w:history="1">
             <w:r>
               <w:rPr>
                 <w:rStyle w:val="Hyperlink"/>
@@ -1794,7 +1794,7 @@
                 <w:noProof/>
                 <w:webHidden/>
               </w:rPr>
-              <w:instrText xml:space="preserve"> PAGEREF _Toc75014389 \h </w:instrText>
+              <w:instrText xml:space="preserve"> PAGEREF _Toc75341615 \h </w:instrText>
             </w:r>
             <w:r>
               <w:rPr>
@@ -1837,7 +1837,7 @@
               <w:noProof/>
             </w:rPr>
           </w:pPr>
-          <w:hyperlink w:anchor="_Toc75014390" w:history="1">
+          <w:hyperlink w:anchor="_Toc75341616" w:history="1">
             <w:r>
               <w:rPr>
                 <w:rStyle w:val="Hyperlink"/>
@@ -1878,7 +1878,7 @@
                 <w:noProof/>
                 <w:webHidden/>
               </w:rPr>
-              <w:instrText xml:space="preserve"> PAGEREF _Toc75014390 \h </w:instrText>
+              <w:instrText xml:space="preserve"> PAGEREF _Toc75341616 \h </w:instrText>
             </w:r>
             <w:r>
               <w:rPr>
@@ -1921,7 +1921,7 @@
               <w:noProof/>
             </w:rPr>
           </w:pPr>
-          <w:hyperlink w:anchor="_Toc75014391" w:history="1">
+          <w:hyperlink w:anchor="_Toc75341617" w:history="1">
             <w:r>
               <w:rPr>
                 <w:rStyle w:val="Hyperlink"/>
@@ -1962,7 +1962,7 @@
                 <w:noProof/>
                 <w:webHidden/>
               </w:rPr>
-              <w:instrText xml:space="preserve"> PAGEREF _Toc75014391 \h </w:instrText>
+              <w:instrText xml:space="preserve"> PAGEREF _Toc75341617 \h </w:instrText>
             </w:r>
             <w:r>
               <w:rPr>
@@ -2005,7 +2005,7 @@
               <w:noProof/>
             </w:rPr>
           </w:pPr>
-          <w:hyperlink w:anchor="_Toc75014392" w:history="1">
+          <w:hyperlink w:anchor="_Toc75341618" w:history="1">
             <w:r>
               <w:rPr>
                 <w:rStyle w:val="Hyperlink"/>
@@ -2046,7 +2046,7 @@
                 <w:noProof/>
                 <w:webHidden/>
               </w:rPr>
-              <w:instrText xml:space="preserve"> PAGEREF _Toc75014392 \h </w:instrText>
+              <w:instrText xml:space="preserve"> PAGEREF _Toc75341618 \h </w:instrText>
             </w:r>
             <w:r>
               <w:rPr>
@@ -2089,7 +2089,7 @@
               <w:noProof/>
             </w:rPr>
           </w:pPr>
-          <w:hyperlink w:anchor="_Toc75014393" w:history="1">
+          <w:hyperlink w:anchor="_Toc75341619" w:history="1">
             <w:r>
               <w:rPr>
                 <w:rStyle w:val="Hyperlink"/>
@@ -2130,7 +2130,7 @@
                 <w:noProof/>
                 <w:webHidden/>
               </w:rPr>
-              <w:instrText xml:space="preserve"> PAGEREF _Toc75014393 \h </w:instrText>
+              <w:instrText xml:space="preserve"> PAGEREF _Toc75341619 \h </w:instrText>
             </w:r>
             <w:r>
               <w:rPr>
@@ -2173,7 +2173,7 @@
               <w:noProof/>
             </w:rPr>
           </w:pPr>
-          <w:hyperlink w:anchor="_Toc75014394" w:history="1">
+          <w:hyperlink w:anchor="_Toc75341620" w:history="1">
             <w:r>
               <w:rPr>
                 <w:rStyle w:val="Hyperlink"/>
@@ -2214,7 +2214,7 @@
                 <w:noProof/>
                 <w:webHidden/>
               </w:rPr>
-              <w:instrText xml:space="preserve"> PAGEREF _Toc75014394 \h </w:instrText>
+              <w:instrText xml:space="preserve"> PAGEREF _Toc75341620 \h </w:instrText>
             </w:r>
             <w:r>
               <w:rPr>
@@ -2257,7 +2257,7 @@
               <w:noProof/>
             </w:rPr>
           </w:pPr>
-          <w:hyperlink w:anchor="_Toc75014395" w:history="1">
+          <w:hyperlink w:anchor="_Toc75341621" w:history="1">
             <w:r>
               <w:rPr>
                 <w:rStyle w:val="Hyperlink"/>
@@ -2298,7 +2298,7 @@
                 <w:noProof/>
                 <w:webHidden/>
               </w:rPr>
-              <w:instrText xml:space="preserve"> PAGEREF _Toc75014395 \h </w:instrText>
+              <w:instrText xml:space="preserve"> PAGEREF _Toc75341621 \h </w:instrText>
             </w:r>
             <w:r>
               <w:rPr>
@@ -2341,7 +2341,7 @@
               <w:noProof/>
             </w:rPr>
           </w:pPr>
-          <w:hyperlink w:anchor="_Toc75014396" w:history="1">
+          <w:hyperlink w:anchor="_Toc75341622" w:history="1">
             <w:r>
               <w:rPr>
                 <w:rStyle w:val="Hyperlink"/>
@@ -2382,7 +2382,7 @@
                 <w:noProof/>
                 <w:webHidden/>
               </w:rPr>
-              <w:instrText xml:space="preserve"> PAGEREF _Toc75014396 \h </w:instrText>
+              <w:instrText xml:space="preserve"> PAGEREF _Toc75341622 \h </w:instrText>
             </w:r>
             <w:r>
               <w:rPr>
@@ -2425,7 +2425,7 @@
               <w:noProof/>
             </w:rPr>
           </w:pPr>
-          <w:hyperlink w:anchor="_Toc75014397" w:history="1">
+          <w:hyperlink w:anchor="_Toc75341623" w:history="1">
             <w:r>
               <w:rPr>
                 <w:rStyle w:val="Hyperlink"/>
@@ -2466,7 +2466,7 @@
                 <w:noProof/>
                 <w:webHidden/>
               </w:rPr>
-              <w:instrText xml:space="preserve"> PAGEREF _Toc75014397 \h </w:instrText>
+              <w:instrText xml:space="preserve"> PAGEREF _Toc75341623 \h </w:instrText>
             </w:r>
             <w:r>
               <w:rPr>
@@ -2509,7 +2509,7 @@
               <w:noProof/>
             </w:rPr>
           </w:pPr>
-          <w:hyperlink w:anchor="_Toc75014398" w:history="1">
+          <w:hyperlink w:anchor="_Toc75341624" w:history="1">
             <w:r>
               <w:rPr>
                 <w:rStyle w:val="Hyperlink"/>
@@ -2550,7 +2550,7 @@
                 <w:noProof/>
                 <w:webHidden/>
               </w:rPr>
-              <w:instrText xml:space="preserve"> PAGEREF _Toc75014398 \h </w:instrText>
+              <w:instrText xml:space="preserve"> PAGEREF _Toc75341624 \h </w:instrText>
             </w:r>
             <w:r>
               <w:rPr>
@@ -2593,7 +2593,7 @@
               <w:noProof/>
             </w:rPr>
           </w:pPr>
-          <w:hyperlink w:anchor="_Toc75014399" w:history="1">
+          <w:hyperlink w:anchor="_Toc75341625" w:history="1">
             <w:r>
               <w:rPr>
                 <w:rStyle w:val="Hyperlink"/>
@@ -2634,7 +2634,7 @@
                 <w:noProof/>
                 <w:webHidden/>
               </w:rPr>
-              <w:instrText xml:space="preserve"> PAGEREF _Toc75014399 \h </w:instrText>
+              <w:instrText xml:space="preserve"> PAGEREF _Toc75341625 \h </w:instrText>
             </w:r>
             <w:r>
               <w:rPr>
@@ -2654,7 +2654,7 @@
                 <w:noProof/>
                 <w:webHidden/>
               </w:rPr>
-              <w:t>40</w:t>
+              <w:t>41</w:t>
             </w:r>
             <w:r>
               <w:rPr>
@@ -2677,7 +2677,7 @@
               <w:noProof/>
             </w:rPr>
           </w:pPr>
-          <w:hyperlink w:anchor="_Toc75014400" w:history="1">
+          <w:hyperlink w:anchor="_Toc75341626" w:history="1">
             <w:r>
               <w:rPr>
                 <w:rStyle w:val="Hyperlink"/>
@@ -2718,7 +2718,7 @@
                 <w:noProof/>
                 <w:webHidden/>
               </w:rPr>
-              <w:instrText xml:space="preserve"> PAGEREF _Toc75014400 \h </w:instrText>
+              <w:instrText xml:space="preserve"> PAGEREF _Toc75341626 \h </w:instrText>
             </w:r>
             <w:r>
               <w:rPr>
@@ -2738,7 +2738,7 @@
                 <w:noProof/>
                 <w:webHidden/>
               </w:rPr>
-              <w:t>43</w:t>
+              <w:t>44</w:t>
             </w:r>
             <w:r>
               <w:rPr>
@@ -2761,7 +2761,7 @@
               <w:noProof/>
             </w:rPr>
           </w:pPr>
-          <w:hyperlink w:anchor="_Toc75014401" w:history="1">
+          <w:hyperlink w:anchor="_Toc75341627" w:history="1">
             <w:r>
               <w:rPr>
                 <w:rStyle w:val="Hyperlink"/>
@@ -2802,7 +2802,7 @@
                 <w:noProof/>
                 <w:webHidden/>
               </w:rPr>
-              <w:instrText xml:space="preserve"> PAGEREF _Toc75014401 \h </w:instrText>
+              <w:instrText xml:space="preserve"> PAGEREF _Toc75341627 \h </w:instrText>
             </w:r>
             <w:r>
               <w:rPr>
@@ -2822,7 +2822,175 @@
                 <w:noProof/>
                 <w:webHidden/>
               </w:rPr>
-              <w:t>43</w:t>
+              <w:t>44</w:t>
+            </w:r>
+            <w:r>
+              <w:rPr>
+                <w:noProof/>
+                <w:webHidden/>
+              </w:rPr>
+              <w:fldChar w:fldCharType="end"/>
+            </w:r>
+          </w:hyperlink>
+        </w:p>
+        <w:p>
+          <w:pPr>
+            <w:pStyle w:val="TOC2"/>
+            <w:tabs>
+              <w:tab w:val="left" w:pos="880"/>
+              <w:tab w:val="right" w:leader="dot" w:pos="9063"/>
+            </w:tabs>
+            <w:rPr>
+              <w:rFonts w:eastAsiaTheme="minorEastAsia"/>
+              <w:noProof/>
+            </w:rPr>
+          </w:pPr>
+          <w:hyperlink w:anchor="_Toc75341628" w:history="1">
+            <w:r>
+              <w:rPr>
+                <w:rStyle w:val="Hyperlink"/>
+                <w:noProof/>
+              </w:rPr>
+              <w:t>15.4</w:t>
+            </w:r>
+            <w:r>
+              <w:rPr>
+                <w:rFonts w:eastAsiaTheme="minorEastAsia"/>
+                <w:noProof/>
+              </w:rPr>
+              <w:tab/>
+            </w:r>
+            <w:r>
+              <w:rPr>
+                <w:rStyle w:val="Hyperlink"/>
+                <w:noProof/>
+              </w:rPr>
+              <w:t>URLs in abstracts</w:t>
+            </w:r>
+            <w:r>
+              <w:rPr>
+                <w:noProof/>
+                <w:webHidden/>
+              </w:rPr>
+              <w:tab/>
+            </w:r>
+            <w:r>
+              <w:rPr>
+                <w:noProof/>
+                <w:webHidden/>
+              </w:rPr>
+              <w:fldChar w:fldCharType="begin"/>
+            </w:r>
+            <w:r>
+              <w:rPr>
+                <w:noProof/>
+                <w:webHidden/>
+              </w:rPr>
+              <w:instrText xml:space="preserve"> PAGEREF _Toc75341628 \h </w:instrText>
+            </w:r>
+            <w:r>
+              <w:rPr>
+                <w:noProof/>
+                <w:webHidden/>
+              </w:rPr>
+            </w:r>
+            <w:r>
+              <w:rPr>
+                <w:noProof/>
+                <w:webHidden/>
+              </w:rPr>
+              <w:fldChar w:fldCharType="separate"/>
+            </w:r>
+            <w:r>
+              <w:rPr>
+                <w:noProof/>
+                <w:webHidden/>
+              </w:rPr>
+              <w:t>45</w:t>
+            </w:r>
+            <w:r>
+              <w:rPr>
+                <w:noProof/>
+                <w:webHidden/>
+              </w:rPr>
+              <w:fldChar w:fldCharType="end"/>
+            </w:r>
+          </w:hyperlink>
+        </w:p>
+        <w:p>
+          <w:pPr>
+            <w:pStyle w:val="TOC2"/>
+            <w:tabs>
+              <w:tab w:val="left" w:pos="880"/>
+              <w:tab w:val="right" w:leader="dot" w:pos="9063"/>
+            </w:tabs>
+            <w:rPr>
+              <w:rFonts w:eastAsiaTheme="minorEastAsia"/>
+              <w:noProof/>
+            </w:rPr>
+          </w:pPr>
+          <w:hyperlink w:anchor="_Toc75341629" w:history="1">
+            <w:r>
+              <w:rPr>
+                <w:rStyle w:val="Hyperlink"/>
+                <w:noProof/>
+              </w:rPr>
+              <w:t>15.5</w:t>
+            </w:r>
+            <w:r>
+              <w:rPr>
+                <w:rFonts w:eastAsiaTheme="minorEastAsia"/>
+                <w:noProof/>
+              </w:rPr>
+              <w:tab/>
+            </w:r>
+            <w:r>
+              <w:rPr>
+                <w:rStyle w:val="Hyperlink"/>
+                <w:noProof/>
+              </w:rPr>
+              <w:t>Getting the PDF from a Canvas assignment and optionally extracting JSON</w:t>
+            </w:r>
+            <w:r>
+              <w:rPr>
+                <w:noProof/>
+                <w:webHidden/>
+              </w:rPr>
+              <w:tab/>
+            </w:r>
+            <w:r>
+              <w:rPr>
+                <w:noProof/>
+                <w:webHidden/>
+              </w:rPr>
+              <w:fldChar w:fldCharType="begin"/>
+            </w:r>
+            <w:r>
+              <w:rPr>
+                <w:noProof/>
+                <w:webHidden/>
+              </w:rPr>
+              <w:instrText xml:space="preserve"> PAGEREF _Toc75341629 \h </w:instrText>
+            </w:r>
+            <w:r>
+              <w:rPr>
+                <w:noProof/>
+                <w:webHidden/>
+              </w:rPr>
+            </w:r>
+            <w:r>
+              <w:rPr>
+                <w:noProof/>
+                <w:webHidden/>
+              </w:rPr>
+              <w:fldChar w:fldCharType="separate"/>
+            </w:r>
+            <w:r>
+              <w:rPr>
+                <w:noProof/>
+                <w:webHidden/>
+              </w:rPr>
+              <w:t>45</w:t>
             </w:r>
             <w:r>
               <w:rPr>
@@ -2889,7 +3057,7 @@
       <w:r>
         <w:fldChar w:fldCharType="separate"/>
       </w:r>
-      <w:hyperlink w:anchor="_Toc75014402" w:history="1">
+      <w:hyperlink w:anchor="_Toc75341630" w:history="1">
         <w:r>
           <w:rPr>
             <w:rStyle w:val="Hyperlink"/>
@@ -2916,7 +3084,7 @@
             <w:noProof/>
             <w:webHidden/>
           </w:rPr>
-          <w:instrText xml:space="preserve"> PAGEREF _Toc75014402 \h </w:instrText>
+          <w:instrText xml:space="preserve"> PAGEREF _Toc75341630 \h </w:instrText>
         </w:r>
         <w:r>
           <w:rPr>
@@ -2958,7 +3126,7 @@
           <w:noProof/>
         </w:rPr>
       </w:pPr>
-      <w:hyperlink w:anchor="_Toc75014403" w:history="1">
+      <w:hyperlink w:anchor="_Toc75341631" w:history="1">
         <w:r>
           <w:rPr>
             <w:rStyle w:val="Hyperlink"/>
@@ -2985,7 +3153,7 @@
             <w:noProof/>
             <w:webHidden/>
           </w:rPr>
-          <w:instrText xml:space="preserve"> PAGEREF _Toc75014403 \h </w:instrText>
+          <w:instrText xml:space="preserve"> PAGEREF _Toc75341631 \h </w:instrText>
         </w:r>
         <w:r>
           <w:rPr>
@@ -3027,7 +3195,7 @@
           <w:noProof/>
         </w:rPr>
       </w:pPr>
-      <w:hyperlink w:anchor="_Toc75014404" w:history="1">
+      <w:hyperlink w:anchor="_Toc75341632" w:history="1">
         <w:r>
           <w:rPr>
             <w:rStyle w:val="Hyperlink"/>
@@ -3054,7 +3222,7 @@
             <w:noProof/>
             <w:webHidden/>
           </w:rPr>
-          <w:instrText xml:space="preserve"> PAGEREF _Toc75014404 \h </w:instrText>
+          <w:instrText xml:space="preserve"> PAGEREF _Toc75341632 \h </w:instrText>
         </w:r>
         <w:r>
           <w:rPr>
@@ -3096,7 +3264,7 @@
           <w:noProof/>
         </w:rPr>
       </w:pPr>
-      <w:hyperlink w:anchor="_Toc75014405" w:history="1">
+      <w:hyperlink w:anchor="_Toc75341633" w:history="1">
         <w:r>
           <w:rPr>
             <w:rStyle w:val="Hyperlink"/>
@@ -3123,7 +3291,7 @@
             <w:noProof/>
             <w:webHidden/>
           </w:rPr>
-          <w:instrText xml:space="preserve"> PAGEREF _Toc75014405 \h </w:instrText>
+          <w:instrText xml:space="preserve"> PAGEREF _Toc75341633 \h </w:instrText>
         </w:r>
         <w:r>
           <w:rPr>
@@ -3165,7 +3333,7 @@
           <w:noProof/>
         </w:rPr>
       </w:pPr>
-      <w:hyperlink w:anchor="_Toc75014406" w:history="1">
+      <w:hyperlink w:anchor="_Toc75341634" w:history="1">
         <w:r>
           <w:rPr>
             <w:rStyle w:val="Hyperlink"/>
@@ -3192,7 +3360,7 @@
             <w:noProof/>
             <w:webHidden/>
           </w:rPr>
-          <w:instrText xml:space="preserve"> PAGEREF _Toc75014406 \h </w:instrText>
+          <w:instrText xml:space="preserve"> PAGEREF _Toc75341634 \h </w:instrText>
         </w:r>
         <w:r>
           <w:rPr>
@@ -3234,7 +3402,7 @@
           <w:noProof/>
         </w:rPr>
       </w:pPr>
-      <w:hyperlink w:anchor="_Toc75014407" w:history="1">
+      <w:hyperlink w:anchor="_Toc75341635" w:history="1">
         <w:r>
           <w:rPr>
             <w:rStyle w:val="Hyperlink"/>
@@ -3261,7 +3429,7 @@
             <w:noProof/>
             <w:webHidden/>
           </w:rPr>
-          <w:instrText xml:space="preserve"> PAGEREF _Toc75014407 \h </w:instrText>
+          <w:instrText xml:space="preserve"> PAGEREF _Toc75341635 \h </w:instrText>
         </w:r>
         <w:r>
           <w:rPr>
@@ -3303,7 +3471,7 @@
           <w:noProof/>
         </w:rPr>
       </w:pPr>
-      <w:hyperlink w:anchor="_Toc75014408" w:history="1">
+      <w:hyperlink w:anchor="_Toc75341636" w:history="1">
         <w:r>
           <w:rPr>
             <w:rStyle w:val="Hyperlink"/>
@@ -3330,7 +3498,7 @@
             <w:noProof/>
             <w:webHidden/>
           </w:rPr>
-          <w:instrText xml:space="preserve"> PAGEREF _Toc75014408 \h </w:instrText>
+          <w:instrText xml:space="preserve"> PAGEREF _Toc75341636 \h </w:instrText>
         </w:r>
         <w:r>
           <w:rPr>
@@ -3372,7 +3540,7 @@
           <w:noProof/>
         </w:rPr>
       </w:pPr>
-      <w:hyperlink w:anchor="_Toc75014409" w:history="1">
+      <w:hyperlink w:anchor="_Toc75341637" w:history="1">
         <w:r>
           <w:rPr>
             <w:rStyle w:val="Hyperlink"/>
@@ -3399,7 +3567,7 @@
             <w:noProof/>
             <w:webHidden/>
           </w:rPr>
-          <w:instrText xml:space="preserve"> PAGEREF _Toc75014409 \h </w:instrText>
+          <w:instrText xml:space="preserve"> PAGEREF _Toc75341637 \h </w:instrText>
         </w:r>
         <w:r>
           <w:rPr>
@@ -3441,7 +3609,7 @@
           <w:noProof/>
         </w:rPr>
       </w:pPr>
-      <w:hyperlink w:anchor="_Toc75014410" w:history="1">
+      <w:hyperlink w:anchor="_Toc75341638" w:history="1">
         <w:r>
           <w:rPr>
             <w:rStyle w:val="Hyperlink"/>
@@ -3468,7 +3636,7 @@
             <w:noProof/>
             <w:webHidden/>
           </w:rPr>
-          <w:instrText xml:space="preserve"> PAGEREF _Toc75014410 \h </w:instrText>
+          <w:instrText xml:space="preserve"> PAGEREF _Toc75341638 \h </w:instrText>
         </w:r>
         <w:r>
           <w:rPr>
@@ -3510,7 +3678,7 @@
           <w:noProof/>
         </w:rPr>
       </w:pPr>
-      <w:hyperlink w:anchor="_Toc75014411" w:history="1">
+      <w:hyperlink w:anchor="_Toc75341639" w:history="1">
         <w:r>
           <w:rPr>
             <w:rStyle w:val="Hyperlink"/>
@@ -3537,7 +3705,7 @@
             <w:noProof/>
             <w:webHidden/>
           </w:rPr>
-          <w:instrText xml:space="preserve"> PAGEREF _Toc75014411 \h </w:instrText>
+          <w:instrText xml:space="preserve"> PAGEREF _Toc75341639 \h </w:instrText>
         </w:r>
         <w:r>
           <w:rPr>
@@ -3579,7 +3747,7 @@
           <w:noProof/>
         </w:rPr>
       </w:pPr>
-      <w:hyperlink w:anchor="_Toc75014412" w:history="1">
+      <w:hyperlink w:anchor="_Toc75341640" w:history="1">
         <w:r>
           <w:rPr>
             <w:rStyle w:val="Hyperlink"/>
@@ -3621,7 +3789,7 @@
             <w:noProof/>
             <w:webHidden/>
           </w:rPr>
-          <w:instrText xml:space="preserve"> PAGEREF _Toc75014412 \h </w:instrText>
+          <w:instrText xml:space="preserve"> PAGEREF _Toc75341640 \h </w:instrText>
         </w:r>
         <w:r>
           <w:rPr>
@@ -3663,7 +3831,7 @@
           <w:noProof/>
         </w:rPr>
       </w:pPr>
-      <w:hyperlink w:anchor="_Toc75014413" w:history="1">
+      <w:hyperlink w:anchor="_Toc75341641" w:history="1">
         <w:r>
           <w:rPr>
             <w:rStyle w:val="Hyperlink"/>
@@ -3690,7 +3858,7 @@
             <w:noProof/>
             <w:webHidden/>
           </w:rPr>
-          <w:instrText xml:space="preserve"> PAGEREF _Toc75014413 \h </w:instrText>
+          <w:instrText xml:space="preserve"> PAGEREF _Toc75341641 \h </w:instrText>
         </w:r>
         <w:r>
           <w:rPr>
@@ -3732,7 +3900,7 @@
           <w:noProof/>
         </w:rPr>
       </w:pPr>
-      <w:hyperlink w:anchor="_Toc75014414" w:history="1">
+      <w:hyperlink w:anchor="_Toc75341642" w:history="1">
         <w:r>
           <w:rPr>
             <w:rStyle w:val="Hyperlink"/>
@@ -3759,7 +3927,7 @@
             <w:noProof/>
             <w:webHidden/>
           </w:rPr>
-          <w:instrText xml:space="preserve"> PAGEREF _Toc75014414 \h </w:instrText>
+          <w:instrText xml:space="preserve"> PAGEREF _Toc75341642 \h </w:instrText>
         </w:r>
         <w:r>
           <w:rPr>
@@ -3801,7 +3969,7 @@
           <w:noProof/>
         </w:rPr>
       </w:pPr>
-      <w:hyperlink w:anchor="_Toc75014415" w:history="1">
+      <w:hyperlink w:anchor="_Toc75341643" w:history="1">
         <w:r>
           <w:rPr>
             <w:rStyle w:val="Hyperlink"/>
@@ -3828,7 +3996,7 @@
             <w:noProof/>
             <w:webHidden/>
           </w:rPr>
-          <w:instrText xml:space="preserve"> PAGEREF _Toc75014415 \h </w:instrText>
+          <w:instrText xml:space="preserve"> PAGEREF _Toc75341643 \h </w:instrText>
         </w:r>
         <w:r>
           <w:rPr>
@@ -3870,7 +4038,7 @@
           <w:noProof/>
         </w:rPr>
       </w:pPr>
-      <w:hyperlink w:anchor="_Toc75014416" w:history="1">
+      <w:hyperlink w:anchor="_Toc75341644" w:history="1">
         <w:r>
           <w:rPr>
             <w:rStyle w:val="Hyperlink"/>
@@ -3905,7 +4073,7 @@
             <w:noProof/>
             <w:webHidden/>
           </w:rPr>
-          <w:instrText xml:space="preserve"> PAGEREF _Toc75014416 \h </w:instrText>
+          <w:instrText xml:space="preserve"> PAGEREF _Toc75341644 \h </w:instrText>
         </w:r>
         <w:r>
           <w:rPr>
@@ -3947,7 +4115,7 @@
           <w:noProof/>
         </w:rPr>
       </w:pPr>
-      <w:hyperlink w:anchor="_Toc75014417" w:history="1">
+      <w:hyperlink w:anchor="_Toc75341645" w:history="1">
         <w:r>
           <w:rPr>
             <w:rStyle w:val="Hyperlink"/>
@@ -3974,7 +4142,7 @@
             <w:noProof/>
             <w:webHidden/>
           </w:rPr>
-          <w:instrText xml:space="preserve"> PAGEREF _Toc75014417 \h </w:instrText>
+          <w:instrText xml:space="preserve"> PAGEREF _Toc75341645 \h </w:instrText>
         </w:r>
         <w:r>
           <w:rPr>
@@ -4016,7 +4184,7 @@
           <w:noProof/>
         </w:rPr>
       </w:pPr>
-      <w:hyperlink w:anchor="_Toc75014418" w:history="1">
+      <w:hyperlink w:anchor="_Toc75341646" w:history="1">
         <w:r>
           <w:rPr>
             <w:rStyle w:val="Hyperlink"/>
@@ -4043,7 +4211,7 @@
             <w:noProof/>
             <w:webHidden/>
           </w:rPr>
-          <w:instrText xml:space="preserve"> PAGEREF _Toc75014418 \h </w:instrText>
+          <w:instrText xml:space="preserve"> PAGEREF _Toc75341646 \h </w:instrText>
         </w:r>
         <w:r>
           <w:rPr>
@@ -4085,7 +4253,7 @@
           <w:noProof/>
         </w:rPr>
       </w:pPr>
-      <w:hyperlink w:anchor="_Toc75014419" w:history="1">
+      <w:hyperlink w:anchor="_Toc75341647" w:history="1">
         <w:r>
           <w:rPr>
             <w:rStyle w:val="Hyperlink"/>
@@ -4112,7 +4280,7 @@
             <w:noProof/>
             <w:webHidden/>
           </w:rPr>
-          <w:instrText xml:space="preserve"> PAGEREF _Toc75014419 \h </w:instrText>
+          <w:instrText xml:space="preserve"> PAGEREF _Toc75341647 \h </w:instrText>
         </w:r>
         <w:r>
           <w:rPr>
@@ -4154,7 +4322,7 @@
           <w:noProof/>
         </w:rPr>
       </w:pPr>
-      <w:hyperlink w:anchor="_Toc75014420" w:history="1">
+      <w:hyperlink w:anchor="_Toc75341648" w:history="1">
         <w:r>
           <w:rPr>
             <w:rStyle w:val="Hyperlink"/>
@@ -4181,7 +4349,7 @@
             <w:noProof/>
             <w:webHidden/>
           </w:rPr>
-          <w:instrText xml:space="preserve"> PAGEREF _Toc75014420 \h </w:instrText>
+          <w:instrText xml:space="preserve"> PAGEREF _Toc75341648 \h </w:instrText>
         </w:r>
         <w:r>
           <w:rPr>
@@ -4223,7 +4391,7 @@
           <w:noProof/>
         </w:rPr>
       </w:pPr>
-      <w:hyperlink w:anchor="_Toc75014421" w:history="1">
+      <w:hyperlink w:anchor="_Toc75341649" w:history="1">
         <w:r>
           <w:rPr>
             <w:rStyle w:val="Hyperlink"/>
@@ -4250,7 +4418,7 @@
             <w:noProof/>
             <w:webHidden/>
           </w:rPr>
-          <w:instrText xml:space="preserve"> PAGEREF _Toc75014421 \h </w:instrText>
+          <w:instrText xml:space="preserve"> PAGEREF _Toc75341649 \h </w:instrText>
         </w:r>
         <w:r>
           <w:rPr>
@@ -4292,7 +4460,7 @@
           <w:noProof/>
         </w:rPr>
       </w:pPr>
-      <w:hyperlink w:anchor="_Toc75014422" w:history="1">
+      <w:hyperlink w:anchor="_Toc75341650" w:history="1">
         <w:r>
           <w:rPr>
             <w:rStyle w:val="Hyperlink"/>
@@ -4319,7 +4487,7 @@
             <w:noProof/>
             <w:webHidden/>
           </w:rPr>
-          <w:instrText xml:space="preserve"> PAGEREF _Toc75014422 \h </w:instrText>
+          <w:instrText xml:space="preserve"> PAGEREF _Toc75341650 \h </w:instrText>
         </w:r>
         <w:r>
           <w:rPr>
@@ -4361,7 +4529,7 @@
           <w:noProof/>
         </w:rPr>
       </w:pPr>
-      <w:hyperlink w:anchor="_Toc75014423" w:history="1">
+      <w:hyperlink w:anchor="_Toc75341651" w:history="1">
         <w:r>
           <w:rPr>
             <w:rStyle w:val="Hyperlink"/>
@@ -4388,7 +4556,7 @@
             <w:noProof/>
             <w:webHidden/>
           </w:rPr>
-          <w:instrText xml:space="preserve"> PAGEREF _Toc75014423 \h </w:instrText>
+          <w:instrText xml:space="preserve"> PAGEREF _Toc75341651 \h </w:instrText>
         </w:r>
         <w:r>
           <w:rPr>
@@ -4430,7 +4598,7 @@
           <w:noProof/>
         </w:rPr>
       </w:pPr>
-      <w:hyperlink w:anchor="_Toc75014424" w:history="1">
+      <w:hyperlink w:anchor="_Toc75341652" w:history="1">
         <w:r>
           <w:rPr>
             <w:rStyle w:val="Hyperlink"/>
@@ -4457,7 +4625,7 @@
             <w:noProof/>
             <w:webHidden/>
           </w:rPr>
-          <w:instrText xml:space="preserve"> PAGEREF _Toc75014424 \h </w:instrText>
+          <w:instrText xml:space="preserve"> PAGEREF _Toc75341652 \h </w:instrText>
         </w:r>
         <w:r>
           <w:rPr>
@@ -4499,7 +4667,7 @@
           <w:noProof/>
         </w:rPr>
       </w:pPr>
-      <w:hyperlink w:anchor="_Toc75014425" w:history="1">
+      <w:hyperlink w:anchor="_Toc75341653" w:history="1">
         <w:r>
           <w:rPr>
             <w:rStyle w:val="Hyperlink"/>
@@ -4526,7 +4694,7 @@
             <w:noProof/>
             <w:webHidden/>
           </w:rPr>
-          <w:instrText xml:space="preserve"> PAGEREF _Toc75014425 \h </w:instrText>
+          <w:instrText xml:space="preserve"> PAGEREF _Toc75341653 \h </w:instrText>
         </w:r>
         <w:r>
           <w:rPr>
@@ -4568,7 +4736,7 @@
           <w:noProof/>
         </w:rPr>
       </w:pPr>
-      <w:hyperlink w:anchor="_Toc75014426" w:history="1">
+      <w:hyperlink w:anchor="_Toc75341654" w:history="1">
         <w:r>
           <w:rPr>
             <w:rStyle w:val="Hyperlink"/>
@@ -4595,7 +4763,7 @@
             <w:noProof/>
             <w:webHidden/>
           </w:rPr>
-          <w:instrText xml:space="preserve"> PAGEREF _Toc75014426 \h </w:instrText>
+          <w:instrText xml:space="preserve"> PAGEREF _Toc75341654 \h </w:instrText>
         </w:r>
         <w:r>
           <w:rPr>
@@ -4637,7 +4805,7 @@
           <w:noProof/>
         </w:rPr>
       </w:pPr>
-      <w:hyperlink w:anchor="_Toc75014427" w:history="1">
+      <w:hyperlink w:anchor="_Toc75341655" w:history="1">
         <w:r>
           <w:rPr>
             <w:rStyle w:val="Hyperlink"/>
@@ -4664,7 +4832,7 @@
             <w:noProof/>
             <w:webHidden/>
           </w:rPr>
-          <w:instrText xml:space="preserve"> PAGEREF _Toc75014427 \h </w:instrText>
+          <w:instrText xml:space="preserve"> PAGEREF _Toc75341655 \h </w:instrText>
         </w:r>
         <w:r>
           <w:rPr>
@@ -4706,7 +4874,7 @@
           <w:noProof/>
         </w:rPr>
       </w:pPr>
-      <w:hyperlink w:anchor="_Toc75014428" w:history="1">
+      <w:hyperlink w:anchor="_Toc75341656" w:history="1">
         <w:r>
           <w:rPr>
             <w:rStyle w:val="Hyperlink"/>
@@ -4733,7 +4901,7 @@
             <w:noProof/>
             <w:webHidden/>
           </w:rPr>
-          <w:instrText xml:space="preserve"> PAGEREF _Toc75014428 \h </w:instrText>
+          <w:instrText xml:space="preserve"> PAGEREF _Toc75341656 \h </w:instrText>
         </w:r>
         <w:r>
           <w:rPr>
@@ -4775,7 +4943,7 @@
           <w:noProof/>
         </w:rPr>
       </w:pPr>
-      <w:hyperlink w:anchor="_Toc75014429" w:history="1">
+      <w:hyperlink w:anchor="_Toc75341657" w:history="1">
         <w:r>
           <w:rPr>
             <w:rStyle w:val="Hyperlink"/>
@@ -4802,7 +4970,7 @@
             <w:noProof/>
             <w:webHidden/>
           </w:rPr>
-          <w:instrText xml:space="preserve"> PAGEREF _Toc75014429 \h </w:instrText>
+          <w:instrText xml:space="preserve"> PAGEREF _Toc75341657 \h </w:instrText>
         </w:r>
         <w:r>
           <w:rPr>
@@ -4844,7 +5012,7 @@
           <w:noProof/>
         </w:rPr>
       </w:pPr>
-      <w:hyperlink w:anchor="_Toc75014430" w:history="1">
+      <w:hyperlink w:anchor="_Toc75341658" w:history="1">
         <w:r>
           <w:rPr>
             <w:rStyle w:val="Hyperlink"/>
@@ -4871,7 +5039,7 @@
             <w:noProof/>
             <w:webHidden/>
           </w:rPr>
-          <w:instrText xml:space="preserve"> PAGEREF _Toc75014430 \h </w:instrText>
+          <w:instrText xml:space="preserve"> PAGEREF _Toc75341658 \h </w:instrText>
         </w:r>
         <w:r>
           <w:rPr>
@@ -4913,7 +5081,7 @@
           <w:noProof/>
         </w:rPr>
       </w:pPr>
-      <w:hyperlink w:anchor="_Toc75014431" w:history="1">
+      <w:hyperlink w:anchor="_Toc75341659" w:history="1">
         <w:r>
           <w:rPr>
             <w:rStyle w:val="Hyperlink"/>
@@ -4940,7 +5108,7 @@
             <w:noProof/>
             <w:webHidden/>
           </w:rPr>
-          <w:instrText xml:space="preserve"> PAGEREF _Toc75014431 \h </w:instrText>
+          <w:instrText xml:space="preserve"> PAGEREF _Toc75341659 \h </w:instrText>
         </w:r>
         <w:r>
           <w:rPr>
@@ -4982,7 +5150,7 @@
           <w:noProof/>
         </w:rPr>
       </w:pPr>
-      <w:hyperlink w:anchor="_Toc75014432" w:history="1">
+      <w:hyperlink w:anchor="_Toc75341660" w:history="1">
         <w:r>
           <w:rPr>
             <w:rStyle w:val="Hyperlink"/>
@@ -5009,7 +5177,7 @@
             <w:noProof/>
             <w:webHidden/>
           </w:rPr>
-          <w:instrText xml:space="preserve"> PAGEREF _Toc75014432 \h </w:instrText>
+          <w:instrText xml:space="preserve"> PAGEREF _Toc75341660 \h </w:instrText>
         </w:r>
         <w:r>
           <w:rPr>
@@ -5051,7 +5219,7 @@
           <w:noProof/>
         </w:rPr>
       </w:pPr>
-      <w:hyperlink w:anchor="_Toc75014433" w:history="1">
+      <w:hyperlink w:anchor="_Toc75341661" w:history="1">
         <w:r>
           <w:rPr>
             <w:rStyle w:val="Hyperlink"/>
@@ -5078,7 +5246,7 @@
             <w:noProof/>
             <w:webHidden/>
           </w:rPr>
-          <w:instrText xml:space="preserve"> PAGEREF _Toc75014433 \h </w:instrText>
+          <w:instrText xml:space="preserve"> PAGEREF _Toc75341661 \h </w:instrText>
         </w:r>
         <w:r>
           <w:rPr>
@@ -5120,7 +5288,7 @@
           <w:noProof/>
         </w:rPr>
       </w:pPr>
-      <w:hyperlink w:anchor="_Toc75014434" w:history="1">
+      <w:hyperlink w:anchor="_Toc75341662" w:history="1">
         <w:r>
           <w:rPr>
             <w:rStyle w:val="Hyperlink"/>
@@ -5147,7 +5315,7 @@
             <w:noProof/>
             <w:webHidden/>
           </w:rPr>
-          <w:instrText xml:space="preserve"> PAGEREF _Toc75014434 \h </w:instrText>
+          <w:instrText xml:space="preserve"> PAGEREF _Toc75341662 \h </w:instrText>
         </w:r>
         <w:r>
           <w:rPr>
@@ -5189,7 +5357,7 @@
           <w:noProof/>
         </w:rPr>
       </w:pPr>
-      <w:hyperlink w:anchor="_Toc75014435" w:history="1">
+      <w:hyperlink w:anchor="_Toc75341663" w:history="1">
         <w:r>
           <w:rPr>
             <w:rStyle w:val="Hyperlink"/>
@@ -5216,7 +5384,7 @@
             <w:noProof/>
             <w:webHidden/>
           </w:rPr>
-          <w:instrText xml:space="preserve"> PAGEREF _Toc75014435 \h </w:instrText>
+          <w:instrText xml:space="preserve"> PAGEREF _Toc75341663 \h </w:instrText>
         </w:r>
         <w:r>
           <w:rPr>
@@ -5258,7 +5426,7 @@
           <w:noProof/>
         </w:rPr>
       </w:pPr>
-      <w:hyperlink w:anchor="_Toc75014436" w:history="1">
+      <w:hyperlink w:anchor="_Toc75341664" w:history="1">
         <w:r>
           <w:rPr>
             <w:rStyle w:val="Hyperlink"/>
@@ -5285,7 +5453,7 @@
             <w:noProof/>
             <w:webHidden/>
           </w:rPr>
-          <w:instrText xml:space="preserve"> PAGEREF _Toc75014436 \h </w:instrText>
+          <w:instrText xml:space="preserve"> PAGEREF _Toc75341664 \h </w:instrText>
         </w:r>
         <w:r>
           <w:rPr>
@@ -5327,7 +5495,7 @@
           <w:noProof/>
         </w:rPr>
       </w:pPr>
-      <w:hyperlink w:anchor="_Toc75014437" w:history="1">
+      <w:hyperlink w:anchor="_Toc75341665" w:history="1">
         <w:r>
           <w:rPr>
             <w:rStyle w:val="Hyperlink"/>
@@ -5354,7 +5522,7 @@
             <w:noProof/>
             <w:webHidden/>
           </w:rPr>
-          <w:instrText xml:space="preserve"> PAGEREF _Toc75014437 \h </w:instrText>
+          <w:instrText xml:space="preserve"> PAGEREF _Toc75341665 \h </w:instrText>
         </w:r>
         <w:r>
           <w:rPr>
@@ -5396,7 +5564,7 @@
           <w:noProof/>
         </w:rPr>
       </w:pPr>
-      <w:hyperlink w:anchor="_Toc75014438" w:history="1">
+      <w:hyperlink w:anchor="_Toc75341666" w:history="1">
         <w:r>
           <w:rPr>
             <w:rStyle w:val="Hyperlink"/>
@@ -5423,7 +5591,7 @@
             <w:noProof/>
             <w:webHidden/>
           </w:rPr>
-          <w:instrText xml:space="preserve"> PAGEREF _Toc75014438 \h </w:instrText>
+          <w:instrText xml:space="preserve"> PAGEREF _Toc75341666 \h </w:instrText>
         </w:r>
         <w:r>
           <w:rPr>
@@ -5465,7 +5633,7 @@
           <w:noProof/>
         </w:rPr>
       </w:pPr>
-      <w:hyperlink w:anchor="_Toc75014439" w:history="1">
+      <w:hyperlink w:anchor="_Toc75341667" w:history="1">
         <w:r>
           <w:rPr>
             <w:rStyle w:val="Hyperlink"/>
@@ -5492,7 +5660,7 @@
             <w:noProof/>
             <w:webHidden/>
           </w:rPr>
-          <w:instrText xml:space="preserve"> PAGEREF _Toc75014439 \h </w:instrText>
+          <w:instrText xml:space="preserve"> PAGEREF _Toc75341667 \h </w:instrText>
         </w:r>
         <w:r>
           <w:rPr>
@@ -5534,7 +5702,7 @@
           <w:noProof/>
         </w:rPr>
       </w:pPr>
-      <w:hyperlink w:anchor="_Toc75014440" w:history="1">
+      <w:hyperlink w:anchor="_Toc75341668" w:history="1">
         <w:r>
           <w:rPr>
             <w:rStyle w:val="Hyperlink"/>
@@ -5561,7 +5729,7 @@
             <w:noProof/>
             <w:webHidden/>
           </w:rPr>
-          <w:instrText xml:space="preserve"> PAGEREF _Toc75014440 \h </w:instrText>
+          <w:instrText xml:space="preserve"> PAGEREF _Toc75341668 \h </w:instrText>
         </w:r>
         <w:r>
           <w:rPr>
@@ -5603,7 +5771,7 @@
           <w:noProof/>
         </w:rPr>
       </w:pPr>
-      <w:hyperlink w:anchor="_Toc75014441" w:history="1">
+      <w:hyperlink w:anchor="_Toc75341669" w:history="1">
         <w:r>
           <w:rPr>
             <w:rStyle w:val="Hyperlink"/>
@@ -5645,7 +5813,7 @@
             <w:noProof/>
             <w:webHidden/>
           </w:rPr>
-          <w:instrText xml:space="preserve"> PAGEREF _Toc75014441 \h </w:instrText>
+          <w:instrText xml:space="preserve"> PAGEREF _Toc75341669 \h </w:instrText>
         </w:r>
         <w:r>
           <w:rPr>
@@ -5687,7 +5855,7 @@
           <w:noProof/>
         </w:rPr>
       </w:pPr>
-      <w:hyperlink w:anchor="_Toc75014442" w:history="1">
+      <w:hyperlink w:anchor="_Toc75341670" w:history="1">
         <w:r>
           <w:rPr>
             <w:rStyle w:val="Hyperlink"/>
@@ -5714,7 +5882,7 @@
             <w:noProof/>
             <w:webHidden/>
           </w:rPr>
-          <w:instrText xml:space="preserve"> PAGEREF _Toc75014442 \h </w:instrText>
+          <w:instrText xml:space="preserve"> PAGEREF _Toc75341670 \h </w:instrText>
         </w:r>
         <w:r>
           <w:rPr>
@@ -5756,7 +5924,7 @@
           <w:noProof/>
         </w:rPr>
       </w:pPr>
-      <w:hyperlink w:anchor="_Toc75014443" w:history="1">
+      <w:hyperlink w:anchor="_Toc75341671" w:history="1">
         <w:r>
           <w:rPr>
             <w:rStyle w:val="Hyperlink"/>
@@ -5783,7 +5951,7 @@
             <w:noProof/>
             <w:webHidden/>
           </w:rPr>
-          <w:instrText xml:space="preserve"> PAGEREF _Toc75014443 \h </w:instrText>
+          <w:instrText xml:space="preserve"> PAGEREF _Toc75341671 \h </w:instrText>
         </w:r>
         <w:r>
           <w:rPr>
@@ -5825,7 +5993,7 @@
           <w:noProof/>
         </w:rPr>
       </w:pPr>
-      <w:hyperlink w:anchor="_Toc75014444" w:history="1">
+      <w:hyperlink w:anchor="_Toc75341672" w:history="1">
         <w:r>
           <w:rPr>
             <w:rStyle w:val="Hyperlink"/>
@@ -5852,7 +6020,7 @@
             <w:noProof/>
             <w:webHidden/>
           </w:rPr>
-          <w:instrText xml:space="preserve"> PAGEREF _Toc75014444 \h </w:instrText>
+          <w:instrText xml:space="preserve"> PAGEREF _Toc75341672 \h </w:instrText>
         </w:r>
         <w:r>
           <w:rPr>
@@ -5894,13 +6062,13 @@
           <w:noProof/>
         </w:rPr>
       </w:pPr>
-      <w:hyperlink w:anchor="_Toc75014445" w:history="1">
+      <w:hyperlink w:anchor="_Toc75341673" w:history="1">
         <w:r>
           <w:rPr>
             <w:rStyle w:val="Hyperlink"/>
             <w:noProof/>
           </w:rPr>
-          <w:t>Figure 44: Equations in Cortina claendar entry</w:t>
+          <w:t>Figure 44: Announcement summary</w:t>
         </w:r>
         <w:r>
           <w:rPr>
@@ -5921,7 +6089,7 @@
             <w:noProof/>
             <w:webHidden/>
           </w:rPr>
-          <w:instrText xml:space="preserve"> PAGEREF _Toc75014445 \h </w:instrText>
+          <w:instrText xml:space="preserve"> PAGEREF _Toc75341673 \h </w:instrText>
         </w:r>
         <w:r>
           <w:rPr>
@@ -5941,7 +6109,7 @@
             <w:noProof/>
             <w:webHidden/>
           </w:rPr>
-          <w:t>41</w:t>
+          <w:t>40</w:t>
         </w:r>
         <w:r>
           <w:rPr>
@@ -5963,13 +6131,13 @@
           <w:noProof/>
         </w:rPr>
       </w:pPr>
-      <w:hyperlink w:anchor="_Toc75014446" w:history="1">
+      <w:hyperlink w:anchor="_Toc75341674" w:history="1">
         <w:r>
           <w:rPr>
             <w:rStyle w:val="Hyperlink"/>
             <w:noProof/>
           </w:rPr>
-          <w:t>Figure 45: Zoom in on part of the Cortinal calendar entry</w:t>
+          <w:t>Figure 44: Announcement with equation</w:t>
         </w:r>
         <w:r>
           <w:rPr>
@@ -5990,7 +6158,7 @@
             <w:noProof/>
             <w:webHidden/>
           </w:rPr>
-          <w:instrText xml:space="preserve"> PAGEREF _Toc75014446 \h </w:instrText>
+          <w:instrText xml:space="preserve"> PAGEREF _Toc75341674 \h </w:instrText>
         </w:r>
         <w:r>
           <w:rPr>
@@ -6010,7 +6178,7 @@
             <w:noProof/>
             <w:webHidden/>
           </w:rPr>
-          <w:t>42</w:t>
+          <w:t>40</w:t>
         </w:r>
         <w:r>
           <w:rPr>
@@ -6032,13 +6200,13 @@
           <w:noProof/>
         </w:rPr>
       </w:pPr>
-      <w:hyperlink w:anchor="_Toc75014447" w:history="1">
+      <w:hyperlink w:anchor="_Toc75341675" w:history="1">
         <w:r>
           <w:rPr>
             <w:rStyle w:val="Hyperlink"/>
             <w:noProof/>
           </w:rPr>
-          <w:t>Figure 46: Zoom in on lower part of the Cortinal calendar entry</w:t>
+          <w:t>Figure 44: HTML for the announcement</w:t>
         </w:r>
         <w:r>
           <w:rPr>
@@ -6059,7 +6227,7 @@
             <w:noProof/>
             <w:webHidden/>
           </w:rPr>
-          <w:instrText xml:space="preserve"> PAGEREF _Toc75014447 \h </w:instrText>
+          <w:instrText xml:space="preserve"> PAGEREF _Toc75341675 \h </w:instrText>
         </w:r>
         <w:r>
           <w:rPr>
@@ -6079,7 +6247,7 @@
             <w:noProof/>
             <w:webHidden/>
           </w:rPr>
-          <w:t>43</w:t>
+          <w:t>41</w:t>
         </w:r>
         <w:r>
           <w:rPr>
@@ -6101,13 +6269,13 @@
           <w:noProof/>
         </w:rPr>
       </w:pPr>
-      <w:hyperlink w:anchor="_Toc75014448" w:history="1">
+      <w:hyperlink w:anchor="_Toc75341676" w:history="1">
         <w:r>
           <w:rPr>
             <w:rStyle w:val="Hyperlink"/>
             <w:noProof/>
           </w:rPr>
-          <w:t>Figure 47: Specifying acronyms file</w:t>
+          <w:t>Figure 45: Equations in Cortina claendar entry</w:t>
         </w:r>
         <w:r>
           <w:rPr>
@@ -6128,7 +6296,7 @@
             <w:noProof/>
             <w:webHidden/>
           </w:rPr>
-          <w:instrText xml:space="preserve"> PAGEREF _Toc75014448 \h </w:instrText>
+          <w:instrText xml:space="preserve"> PAGEREF _Toc75341676 \h </w:instrText>
         </w:r>
         <w:r>
           <w:rPr>
@@ -6148,7 +6316,283 @@
             <w:noProof/>
             <w:webHidden/>
           </w:rPr>
+          <w:t>42</w:t>
+        </w:r>
+        <w:r>
+          <w:rPr>
+            <w:noProof/>
+            <w:webHidden/>
+          </w:rPr>
+          <w:fldChar w:fldCharType="end"/>
+        </w:r>
+      </w:hyperlink>
+    </w:p>
+    <w:p>
+      <w:pPr>
+        <w:pStyle w:val="TableofFigures"/>
+        <w:tabs>
+          <w:tab w:val="right" w:leader="dot" w:pos="9063"/>
+        </w:tabs>
+        <w:rPr>
+          <w:rFonts w:eastAsiaTheme="minorEastAsia"/>
+          <w:noProof/>
+        </w:rPr>
+      </w:pPr>
+      <w:hyperlink w:anchor="_Toc75341677" w:history="1">
+        <w:r>
+          <w:rPr>
+            <w:rStyle w:val="Hyperlink"/>
+            <w:noProof/>
+          </w:rPr>
+          <w:t>Figure 46: Zoom in on part of the Cortinal calendar entry</w:t>
+        </w:r>
+        <w:r>
+          <w:rPr>
+            <w:noProof/>
+            <w:webHidden/>
+          </w:rPr>
+          <w:tab/>
+        </w:r>
+        <w:r>
+          <w:rPr>
+            <w:noProof/>
+            <w:webHidden/>
+          </w:rPr>
+          <w:fldChar w:fldCharType="begin"/>
+        </w:r>
+        <w:r>
+          <w:rPr>
+            <w:noProof/>
+            <w:webHidden/>
+          </w:rPr>
+          <w:instrText xml:space="preserve"> PAGEREF _Toc75341677 \h </w:instrText>
+        </w:r>
+        <w:r>
+          <w:rPr>
+            <w:noProof/>
+            <w:webHidden/>
+          </w:rPr>
+        </w:r>
+        <w:r>
+          <w:rPr>
+            <w:noProof/>
+            <w:webHidden/>
+          </w:rPr>
+          <w:fldChar w:fldCharType="separate"/>
+        </w:r>
+        <w:r>
+          <w:rPr>
+            <w:noProof/>
+            <w:webHidden/>
+          </w:rPr>
           <w:t>43</w:t>
+        </w:r>
+        <w:r>
+          <w:rPr>
+            <w:noProof/>
+            <w:webHidden/>
+          </w:rPr>
+          <w:fldChar w:fldCharType="end"/>
+        </w:r>
+      </w:hyperlink>
+    </w:p>
+    <w:p>
+      <w:pPr>
+        <w:pStyle w:val="TableofFigures"/>
+        <w:tabs>
+          <w:tab w:val="right" w:leader="dot" w:pos="9063"/>
+        </w:tabs>
+        <w:rPr>
+          <w:rFonts w:eastAsiaTheme="minorEastAsia"/>
+          <w:noProof/>
+        </w:rPr>
+      </w:pPr>
+      <w:hyperlink w:anchor="_Toc75341678" w:history="1">
+        <w:r>
+          <w:rPr>
+            <w:rStyle w:val="Hyperlink"/>
+            <w:noProof/>
+          </w:rPr>
+          <w:t>Figure 47: Zoom in on lower part of the Cortinal calendar entry</w:t>
+        </w:r>
+        <w:r>
+          <w:rPr>
+            <w:noProof/>
+            <w:webHidden/>
+          </w:rPr>
+          <w:tab/>
+        </w:r>
+        <w:r>
+          <w:rPr>
+            <w:noProof/>
+            <w:webHidden/>
+          </w:rPr>
+          <w:fldChar w:fldCharType="begin"/>
+        </w:r>
+        <w:r>
+          <w:rPr>
+            <w:noProof/>
+            <w:webHidden/>
+          </w:rPr>
+          <w:instrText xml:space="preserve"> PAGEREF _Toc75341678 \h </w:instrText>
+        </w:r>
+        <w:r>
+          <w:rPr>
+            <w:noProof/>
+            <w:webHidden/>
+          </w:rPr>
+        </w:r>
+        <w:r>
+          <w:rPr>
+            <w:noProof/>
+            <w:webHidden/>
+          </w:rPr>
+          <w:fldChar w:fldCharType="separate"/>
+        </w:r>
+        <w:r>
+          <w:rPr>
+            <w:noProof/>
+            <w:webHidden/>
+          </w:rPr>
+          <w:t>44</w:t>
+        </w:r>
+        <w:r>
+          <w:rPr>
+            <w:noProof/>
+            <w:webHidden/>
+          </w:rPr>
+          <w:fldChar w:fldCharType="end"/>
+        </w:r>
+      </w:hyperlink>
+    </w:p>
+    <w:p>
+      <w:pPr>
+        <w:pStyle w:val="TableofFigures"/>
+        <w:tabs>
+          <w:tab w:val="right" w:leader="dot" w:pos="9063"/>
+        </w:tabs>
+        <w:rPr>
+          <w:rFonts w:eastAsiaTheme="minorEastAsia"/>
+          <w:noProof/>
+        </w:rPr>
+      </w:pPr>
+      <w:hyperlink w:anchor="_Toc75341679" w:history="1">
+        <w:r>
+          <w:rPr>
+            <w:rStyle w:val="Hyperlink"/>
+            <w:noProof/>
+          </w:rPr>
+          <w:t>Figure 48: Specifying acronyms file</w:t>
+        </w:r>
+        <w:r>
+          <w:rPr>
+            <w:noProof/>
+            <w:webHidden/>
+          </w:rPr>
+          <w:tab/>
+        </w:r>
+        <w:r>
+          <w:rPr>
+            <w:noProof/>
+            <w:webHidden/>
+          </w:rPr>
+          <w:fldChar w:fldCharType="begin"/>
+        </w:r>
+        <w:r>
+          <w:rPr>
+            <w:noProof/>
+            <w:webHidden/>
+          </w:rPr>
+          <w:instrText xml:space="preserve"> PAGEREF _Toc75341679 \h </w:instrText>
+        </w:r>
+        <w:r>
+          <w:rPr>
+            <w:noProof/>
+            <w:webHidden/>
+          </w:rPr>
+        </w:r>
+        <w:r>
+          <w:rPr>
+            <w:noProof/>
+            <w:webHidden/>
+          </w:rPr>
+          <w:fldChar w:fldCharType="separate"/>
+        </w:r>
+        <w:r>
+          <w:rPr>
+            <w:noProof/>
+            <w:webHidden/>
+          </w:rPr>
+          <w:t>44</w:t>
+        </w:r>
+        <w:r>
+          <w:rPr>
+            <w:noProof/>
+            <w:webHidden/>
+          </w:rPr>
+          <w:fldChar w:fldCharType="end"/>
+        </w:r>
+      </w:hyperlink>
+    </w:p>
+    <w:p>
+      <w:pPr>
+        <w:pStyle w:val="TableofFigures"/>
+        <w:tabs>
+          <w:tab w:val="right" w:leader="dot" w:pos="9063"/>
+        </w:tabs>
+        <w:rPr>
+          <w:rFonts w:eastAsiaTheme="minorEastAsia"/>
+          <w:noProof/>
+        </w:rPr>
+      </w:pPr>
+      <w:hyperlink w:anchor="_Toc75341680" w:history="1">
+        <w:r>
+          <w:rPr>
+            <w:rStyle w:val="Hyperlink"/>
+            <w:noProof/>
+          </w:rPr>
+          <w:t>Figure 49: get_PDF_submission program</w:t>
+        </w:r>
+        <w:r>
+          <w:rPr>
+            <w:noProof/>
+            <w:webHidden/>
+          </w:rPr>
+          <w:tab/>
+        </w:r>
+        <w:r>
+          <w:rPr>
+            <w:noProof/>
+            <w:webHidden/>
+          </w:rPr>
+          <w:fldChar w:fldCharType="begin"/>
+        </w:r>
+        <w:r>
+          <w:rPr>
+            <w:noProof/>
+            <w:webHidden/>
+          </w:rPr>
+          <w:instrText xml:space="preserve"> PAGEREF _Toc75341680 \h </w:instrText>
+        </w:r>
+        <w:r>
+          <w:rPr>
+            <w:noProof/>
+            <w:webHidden/>
+          </w:rPr>
+        </w:r>
+        <w:r>
+          <w:rPr>
+            <w:noProof/>
+            <w:webHidden/>
+          </w:rPr>
+          <w:fldChar w:fldCharType="separate"/>
+        </w:r>
+        <w:r>
+          <w:rPr>
+            <w:noProof/>
+            <w:webHidden/>
+          </w:rPr>
+          <w:t>45</w:t>
         </w:r>
         <w:r>
           <w:rPr>
@@ -6181,7 +6625,7 @@
       <w:pPr>
         <w:pStyle w:val="Heading1"/>
       </w:pPr>
-      <w:bookmarkStart w:id="0" w:name="_Toc75014374"/>
+      <w:bookmarkStart w:id="0" w:name="_Toc75341600"/>
       <w:r>
         <w:lastRenderedPageBreak/>
         <w:t>Accuracy and Economics</w:t>
@@ -6297,7 +6741,7 @@
         <w:pStyle w:val="Heading2"/>
       </w:pPr>
       <w:bookmarkStart w:id="1" w:name="_Ref74220155"/>
-      <w:bookmarkStart w:id="2" w:name="_Toc75014375"/>
+      <w:bookmarkStart w:id="2" w:name="_Toc75341601"/>
       <w:r>
         <w:t>Making an announcement</w:t>
       </w:r>
@@ -6469,7 +6913,7 @@
       </w:pPr>
       <w:bookmarkStart w:id="3" w:name="_Ref73951354"/>
       <w:bookmarkStart w:id="4" w:name="_Ref74220158"/>
-      <w:bookmarkStart w:id="5" w:name="_Toc75014376"/>
+      <w:bookmarkStart w:id="5" w:name="_Toc75341602"/>
       <w:r>
         <w:t>Making the cover and applying it</w:t>
       </w:r>
@@ -6640,7 +7084,7 @@
           <w:szCs w:val="26"/>
         </w:rPr>
       </w:pPr>
-      <w:bookmarkStart w:id="6" w:name="_Toc75014377"/>
+      <w:bookmarkStart w:id="6" w:name="_Toc75341603"/>
       <w:r>
         <w:rPr>
           <w:rStyle w:val="HTMLCode"/>
@@ -6690,7 +7134,7 @@
       <w:pPr>
         <w:pStyle w:val="Heading1"/>
       </w:pPr>
-      <w:bookmarkStart w:id="7" w:name="_Toc75014378"/>
+      <w:bookmarkStart w:id="7" w:name="_Toc75341604"/>
       <w:r>
         <w:t>Can someone else use these programs?</w:t>
       </w:r>
@@ -6810,7 +7254,7 @@
       <w:pPr>
         <w:pStyle w:val="Heading1"/>
       </w:pPr>
-      <w:bookmarkStart w:id="8" w:name="_Toc75014379"/>
+      <w:bookmarkStart w:id="8" w:name="_Toc75341605"/>
       <w:r>
         <w:t>LaTeX template in Overleaf</w:t>
       </w:r>
@@ -6926,7 +7370,7 @@
       <w:pPr>
         <w:pStyle w:val="Heading1"/>
       </w:pPr>
-      <w:bookmarkStart w:id="9" w:name="_Toc75014380"/>
+      <w:bookmarkStart w:id="9" w:name="_Toc75341606"/>
       <w:r>
         <w:lastRenderedPageBreak/>
         <w:t>Put information into LaTeX template to generate a draft or final thesis</w:t>
@@ -7432,7 +7876,7 @@
         <w:pStyle w:val="Caption"/>
       </w:pPr>
       <w:bookmarkStart w:id="10" w:name="_Ref52116980"/>
-      <w:bookmarkStart w:id="11" w:name="_Toc75014402"/>
+      <w:bookmarkStart w:id="11" w:name="_Toc75341630"/>
       <w:r>
         <w:t xml:space="preserve">Figure </w:t>
       </w:r>
@@ -7970,7 +8414,7 @@
         <w:pStyle w:val="Caption"/>
       </w:pPr>
       <w:bookmarkStart w:id="12" w:name="_Ref71204950"/>
-      <w:bookmarkStart w:id="13" w:name="_Toc75014403"/>
+      <w:bookmarkStart w:id="13" w:name="_Toc75341631"/>
       <w:r>
         <w:t xml:space="preserve">Figure </w:t>
       </w:r>
@@ -8516,7 +8960,7 @@
         <w:pStyle w:val="Caption"/>
       </w:pPr>
       <w:bookmarkStart w:id="14" w:name="_Ref71206084"/>
-      <w:bookmarkStart w:id="15" w:name="_Toc75014404"/>
+      <w:bookmarkStart w:id="15" w:name="_Toc75341632"/>
       <w:r>
         <w:t xml:space="preserve">Figure </w:t>
       </w:r>
@@ -8680,7 +9124,7 @@
         <w:pStyle w:val="Caption"/>
       </w:pPr>
       <w:bookmarkStart w:id="16" w:name="_Ref71206317"/>
-      <w:bookmarkStart w:id="17" w:name="_Toc75014405"/>
+      <w:bookmarkStart w:id="17" w:name="_Toc75341633"/>
       <w:r>
         <w:t xml:space="preserve">Figure </w:t>
       </w:r>
@@ -8912,7 +9356,7 @@
         <w:pStyle w:val="Caption"/>
       </w:pPr>
       <w:bookmarkStart w:id="18" w:name="_Ref71206490"/>
-      <w:bookmarkStart w:id="19" w:name="_Toc75014406"/>
+      <w:bookmarkStart w:id="19" w:name="_Toc75341634"/>
       <w:r>
         <w:t xml:space="preserve">Figure </w:t>
       </w:r>
@@ -9025,7 +9469,7 @@
         <w:pStyle w:val="Caption"/>
       </w:pPr>
       <w:bookmarkStart w:id="20" w:name="_Ref71276208"/>
-      <w:bookmarkStart w:id="21" w:name="_Toc75014407"/>
+      <w:bookmarkStart w:id="21" w:name="_Toc75341635"/>
       <w:r>
         <w:t xml:space="preserve">Figure </w:t>
       </w:r>
@@ -10152,7 +10596,7 @@
         <w:pStyle w:val="Caption"/>
       </w:pPr>
       <w:bookmarkStart w:id="22" w:name="_Ref71206712"/>
-      <w:bookmarkStart w:id="23" w:name="_Toc75014408"/>
+      <w:bookmarkStart w:id="23" w:name="_Toc75341636"/>
       <w:r>
         <w:t xml:space="preserve">Figure </w:t>
       </w:r>
@@ -10622,7 +11066,7 @@
         <w:pStyle w:val="Caption"/>
       </w:pPr>
       <w:bookmarkStart w:id="24" w:name="_Ref71206717"/>
-      <w:bookmarkStart w:id="25" w:name="_Toc75014409"/>
+      <w:bookmarkStart w:id="25" w:name="_Toc75341637"/>
       <w:r>
         <w:t xml:space="preserve">Figure </w:t>
       </w:r>
@@ -10644,7 +11088,7 @@
       <w:pPr>
         <w:pStyle w:val="Heading1"/>
       </w:pPr>
-      <w:bookmarkStart w:id="26" w:name="_Toc75014381"/>
+      <w:bookmarkStart w:id="26" w:name="_Toc75341607"/>
       <w:r>
         <w:t>Now that data is in the template, what happens</w:t>
       </w:r>
@@ -10828,7 +11272,7 @@
         <w:pStyle w:val="Caption"/>
       </w:pPr>
       <w:bookmarkStart w:id="27" w:name="_Ref71208081"/>
-      <w:bookmarkStart w:id="28" w:name="_Toc75014410"/>
+      <w:bookmarkStart w:id="28" w:name="_Toc75341638"/>
       <w:r>
         <w:t xml:space="preserve">Figure </w:t>
       </w:r>
@@ -10926,7 +11370,7 @@
         <w:pStyle w:val="Caption"/>
       </w:pPr>
       <w:bookmarkStart w:id="29" w:name="_Ref71208084"/>
-      <w:bookmarkStart w:id="30" w:name="_Toc75014411"/>
+      <w:bookmarkStart w:id="30" w:name="_Toc75341639"/>
       <w:r>
         <w:t xml:space="preserve">Figure </w:t>
       </w:r>
@@ -10951,7 +11395,7 @@
       <w:pPr>
         <w:pStyle w:val="Heading1"/>
       </w:pPr>
-      <w:bookmarkStart w:id="31" w:name="_Toc75014382"/>
+      <w:bookmarkStart w:id="31" w:name="_Toc75341608"/>
       <w:r>
         <w:t>How did the abstracts and the keywords appear?</w:t>
       </w:r>
@@ -11440,7 +11884,7 @@
         <w:pStyle w:val="Caption"/>
       </w:pPr>
       <w:bookmarkStart w:id="32" w:name="_Ref71209313"/>
-      <w:bookmarkStart w:id="33" w:name="_Toc75014412"/>
+      <w:bookmarkStart w:id="33" w:name="_Toc75341640"/>
       <w:r>
         <w:t xml:space="preserve">Figure </w:t>
       </w:r>
@@ -11869,7 +12313,7 @@
         <w:pStyle w:val="Caption"/>
       </w:pPr>
       <w:bookmarkStart w:id="34" w:name="_Ref71209339"/>
-      <w:bookmarkStart w:id="35" w:name="_Toc75014413"/>
+      <w:bookmarkStart w:id="35" w:name="_Toc75341641"/>
       <w:r>
         <w:t xml:space="preserve">Figure </w:t>
       </w:r>
@@ -11899,7 +12343,7 @@
       <w:pPr>
         <w:pStyle w:val="Heading1"/>
       </w:pPr>
-      <w:bookmarkStart w:id="36" w:name="_Toc75014383"/>
+      <w:bookmarkStart w:id="36" w:name="_Toc75341609"/>
       <w:r>
         <w:lastRenderedPageBreak/>
         <w:t>Extracting the information from the PDF file</w:t>
@@ -12032,7 +12476,7 @@
         <w:pStyle w:val="Caption"/>
       </w:pPr>
       <w:bookmarkStart w:id="37" w:name="_Ref71210076"/>
-      <w:bookmarkStart w:id="38" w:name="_Toc75014414"/>
+      <w:bookmarkStart w:id="38" w:name="_Toc75341642"/>
       <w:r>
         <w:t xml:space="preserve">Figure </w:t>
       </w:r>
@@ -13458,7 +13902,7 @@
         <w:pStyle w:val="Caption"/>
       </w:pPr>
       <w:bookmarkStart w:id="39" w:name="_Ref71214668"/>
-      <w:bookmarkStart w:id="40" w:name="_Toc75014415"/>
+      <w:bookmarkStart w:id="40" w:name="_Toc75341643"/>
       <w:r>
         <w:t xml:space="preserve">Figure </w:t>
       </w:r>
@@ -13496,7 +13940,7 @@
       <w:pPr>
         <w:pStyle w:val="Heading1"/>
       </w:pPr>
-      <w:bookmarkStart w:id="41" w:name="_Toc75014384"/>
+      <w:bookmarkStart w:id="41" w:name="_Toc75341610"/>
       <w:r>
         <w:lastRenderedPageBreak/>
         <w:t xml:space="preserve">What can we do with this </w:t>
@@ -14210,7 +14654,7 @@
       <w:pPr>
         <w:pStyle w:val="Caption"/>
       </w:pPr>
-      <w:bookmarkStart w:id="42" w:name="_Toc75014416"/>
+      <w:bookmarkStart w:id="42" w:name="_Toc75341644"/>
       <w:r>
         <w:t xml:space="preserve">Figure </w:t>
       </w:r>
@@ -14358,7 +14802,7 @@
         <w:pStyle w:val="Caption"/>
       </w:pPr>
       <w:bookmarkStart w:id="43" w:name="_Ref71211225"/>
-      <w:bookmarkStart w:id="44" w:name="_Toc75014417"/>
+      <w:bookmarkStart w:id="44" w:name="_Toc75341645"/>
       <w:r>
         <w:t xml:space="preserve">Figure </w:t>
       </w:r>
@@ -14497,7 +14941,7 @@
         <w:pStyle w:val="Caption"/>
       </w:pPr>
       <w:bookmarkStart w:id="45" w:name="_Ref71211303"/>
-      <w:bookmarkStart w:id="46" w:name="_Toc75014418"/>
+      <w:bookmarkStart w:id="46" w:name="_Toc75341646"/>
       <w:r>
         <w:t xml:space="preserve">Figure </w:t>
       </w:r>
@@ -14642,7 +15086,7 @@
         <w:pStyle w:val="Caption"/>
       </w:pPr>
       <w:bookmarkStart w:id="47" w:name="_Ref71211615"/>
-      <w:bookmarkStart w:id="48" w:name="_Toc75014419"/>
+      <w:bookmarkStart w:id="48" w:name="_Toc75341647"/>
       <w:r>
         <w:t xml:space="preserve">Figure </w:t>
       </w:r>
@@ -14733,7 +15177,7 @@
       <w:pPr>
         <w:pStyle w:val="Caption"/>
       </w:pPr>
-      <w:bookmarkStart w:id="49" w:name="_Toc75014420"/>
+      <w:bookmarkStart w:id="49" w:name="_Toc75341648"/>
       <w:r>
         <w:t xml:space="preserve">Figure </w:t>
       </w:r>
@@ -14942,7 +15386,7 @@
       <w:pPr>
         <w:pStyle w:val="Caption"/>
       </w:pPr>
-      <w:bookmarkStart w:id="50" w:name="_Toc75014421"/>
+      <w:bookmarkStart w:id="50" w:name="_Toc75341649"/>
       <w:r>
         <w:t xml:space="preserve">Figure </w:t>
       </w:r>
@@ -15063,7 +15507,7 @@
         <w:pStyle w:val="Caption"/>
       </w:pPr>
       <w:bookmarkStart w:id="51" w:name="_Ref71211995"/>
-      <w:bookmarkStart w:id="52" w:name="_Toc75014422"/>
+      <w:bookmarkStart w:id="52" w:name="_Toc75341650"/>
       <w:r>
         <w:t xml:space="preserve">Figure </w:t>
       </w:r>
@@ -15184,7 +15628,7 @@
         <w:pStyle w:val="Caption"/>
       </w:pPr>
       <w:bookmarkStart w:id="53" w:name="_Ref71211997"/>
-      <w:bookmarkStart w:id="54" w:name="_Toc75014423"/>
+      <w:bookmarkStart w:id="54" w:name="_Toc75341651"/>
       <w:r>
         <w:t xml:space="preserve">Figure </w:t>
       </w:r>
@@ -16485,7 +16929,7 @@
         <w:pStyle w:val="Caption"/>
       </w:pPr>
       <w:bookmarkStart w:id="55" w:name="_Ref71212864"/>
-      <w:bookmarkStart w:id="56" w:name="_Toc75014424"/>
+      <w:bookmarkStart w:id="56" w:name="_Toc75341652"/>
       <w:r>
         <w:t xml:space="preserve">Figure </w:t>
       </w:r>
@@ -16515,7 +16959,7 @@
       <w:pPr>
         <w:pStyle w:val="Heading1"/>
       </w:pPr>
-      <w:bookmarkStart w:id="57" w:name="_Toc75014385"/>
+      <w:bookmarkStart w:id="57" w:name="_Toc75341611"/>
       <w:r>
         <w:lastRenderedPageBreak/>
         <w:t>Actual example</w:t>
@@ -16782,7 +17226,7 @@
         <w:pStyle w:val="Caption"/>
       </w:pPr>
       <w:bookmarkStart w:id="58" w:name="_Ref74831233"/>
-      <w:bookmarkStart w:id="59" w:name="_Toc75014425"/>
+      <w:bookmarkStart w:id="59" w:name="_Toc75341653"/>
       <w:r>
         <w:t xml:space="preserve">Figure </w:t>
       </w:r>
@@ -16874,7 +17318,7 @@
         <w:pStyle w:val="Caption"/>
       </w:pPr>
       <w:bookmarkStart w:id="60" w:name="_Ref74831236"/>
-      <w:bookmarkStart w:id="61" w:name="_Toc75014426"/>
+      <w:bookmarkStart w:id="61" w:name="_Toc75341654"/>
       <w:r>
         <w:t xml:space="preserve">Figure </w:t>
       </w:r>
@@ -16967,7 +17411,7 @@
       <w:pPr>
         <w:pStyle w:val="Caption"/>
       </w:pPr>
-      <w:bookmarkStart w:id="62" w:name="_Toc75014427"/>
+      <w:bookmarkStart w:id="62" w:name="_Toc75341655"/>
       <w:r>
         <w:t xml:space="preserve">Figure </w:t>
       </w:r>
@@ -17112,7 +17556,7 @@
         <w:pStyle w:val="Caption"/>
       </w:pPr>
       <w:bookmarkStart w:id="63" w:name="_Ref74831929"/>
-      <w:bookmarkStart w:id="64" w:name="_Toc75014428"/>
+      <w:bookmarkStart w:id="64" w:name="_Toc75341656"/>
       <w:r>
         <w:t xml:space="preserve">Figure </w:t>
       </w:r>
@@ -17218,7 +17662,7 @@
         <w:pStyle w:val="Caption"/>
       </w:pPr>
       <w:bookmarkStart w:id="65" w:name="_Ref74832512"/>
-      <w:bookmarkStart w:id="66" w:name="_Toc75014429"/>
+      <w:bookmarkStart w:id="66" w:name="_Toc75341657"/>
       <w:r>
         <w:t xml:space="preserve">Figure </w:t>
       </w:r>
@@ -17738,7 +18182,7 @@
         <w:pStyle w:val="Caption"/>
       </w:pPr>
       <w:bookmarkStart w:id="67" w:name="_Ref74832516"/>
-      <w:bookmarkStart w:id="68" w:name="_Toc75014430"/>
+      <w:bookmarkStart w:id="68" w:name="_Toc75341658"/>
       <w:r>
         <w:t xml:space="preserve">Figure </w:t>
       </w:r>
@@ -17776,7 +18220,7 @@
       <w:pPr>
         <w:pStyle w:val="Heading1"/>
       </w:pPr>
-      <w:bookmarkStart w:id="69" w:name="_Toc75014386"/>
+      <w:bookmarkStart w:id="69" w:name="_Toc75341612"/>
       <w:r>
         <w:lastRenderedPageBreak/>
         <w:t>Change in how to enter the abstracts in LaTeX</w:t>
@@ -18679,7 +19123,7 @@
         <w:pStyle w:val="Caption"/>
       </w:pPr>
       <w:bookmarkStart w:id="70" w:name="_Ref71547125"/>
-      <w:bookmarkStart w:id="71" w:name="_Toc75014431"/>
+      <w:bookmarkStart w:id="71" w:name="_Toc75341659"/>
       <w:proofErr w:type="gramStart"/>
       <w:r>
         <w:t xml:space="preserve">Figure </w:t>
@@ -19107,7 +19551,7 @@
         <w:pStyle w:val="Caption"/>
       </w:pPr>
       <w:bookmarkStart w:id="72" w:name="_Ref71547127"/>
-      <w:bookmarkStart w:id="73" w:name="_Toc75014432"/>
+      <w:bookmarkStart w:id="73" w:name="_Toc75341660"/>
       <w:proofErr w:type="gramStart"/>
       <w:r>
         <w:t xml:space="preserve">Figure </w:t>
@@ -19296,7 +19740,7 @@
         <w:pStyle w:val="Caption"/>
       </w:pPr>
       <w:bookmarkStart w:id="74" w:name="_Ref71547131"/>
-      <w:bookmarkStart w:id="75" w:name="_Toc75014433"/>
+      <w:bookmarkStart w:id="75" w:name="_Toc75341661"/>
       <w:r>
         <w:t xml:space="preserve">Figure </w:t>
       </w:r>
@@ -19318,7 +19762,7 @@
       <w:pPr>
         <w:pStyle w:val="Heading1"/>
       </w:pPr>
-      <w:bookmarkStart w:id="76" w:name="_Toc75014387"/>
+      <w:bookmarkStart w:id="76" w:name="_Toc75341613"/>
       <w:r>
         <w:t xml:space="preserve">Adding keywords and PDF </w:t>
       </w:r>
@@ -20032,7 +20476,7 @@
         <w:pStyle w:val="Caption"/>
       </w:pPr>
       <w:bookmarkStart w:id="77" w:name="_Ref71671001"/>
-      <w:bookmarkStart w:id="78" w:name="_Toc75014434"/>
+      <w:bookmarkStart w:id="78" w:name="_Toc75341662"/>
       <w:r>
         <w:t xml:space="preserve">Figure </w:t>
       </w:r>
@@ -20276,7 +20720,7 @@
         <w:pStyle w:val="Caption"/>
       </w:pPr>
       <w:bookmarkStart w:id="79" w:name="_Ref71671219"/>
-      <w:bookmarkStart w:id="80" w:name="_Toc75014435"/>
+      <w:bookmarkStart w:id="80" w:name="_Toc75341663"/>
       <w:r>
         <w:t xml:space="preserve">Figure </w:t>
       </w:r>
@@ -22112,7 +22556,7 @@
         <w:pStyle w:val="Caption"/>
       </w:pPr>
       <w:bookmarkStart w:id="81" w:name="_Ref71671612"/>
-      <w:bookmarkStart w:id="82" w:name="_Toc75014436"/>
+      <w:bookmarkStart w:id="82" w:name="_Toc75341664"/>
       <w:r>
         <w:t xml:space="preserve">Figure </w:t>
       </w:r>
@@ -22399,7 +22843,7 @@
         <w:pStyle w:val="Caption"/>
       </w:pPr>
       <w:bookmarkStart w:id="83" w:name="_Ref71671671"/>
-      <w:bookmarkStart w:id="84" w:name="_Toc75014437"/>
+      <w:bookmarkStart w:id="84" w:name="_Toc75341665"/>
       <w:r>
         <w:t xml:space="preserve">Figure </w:t>
       </w:r>
@@ -22578,7 +23022,7 @@
         <w:pStyle w:val="Caption"/>
       </w:pPr>
       <w:bookmarkStart w:id="85" w:name="_Ref71671673"/>
-      <w:bookmarkStart w:id="86" w:name="_Toc75014438"/>
+      <w:bookmarkStart w:id="86" w:name="_Toc75341666"/>
       <w:r>
         <w:t xml:space="preserve">Figure </w:t>
       </w:r>
@@ -22683,7 +23127,7 @@
         <w:pStyle w:val="Caption"/>
       </w:pPr>
       <w:bookmarkStart w:id="87" w:name="_Ref71671891"/>
-      <w:bookmarkStart w:id="88" w:name="_Toc75014439"/>
+      <w:bookmarkStart w:id="88" w:name="_Toc75341667"/>
       <w:r>
         <w:t xml:space="preserve">Figure </w:t>
       </w:r>
@@ -22783,7 +23227,7 @@
         <w:pStyle w:val="Caption"/>
       </w:pPr>
       <w:bookmarkStart w:id="89" w:name="_Ref71671895"/>
-      <w:bookmarkStart w:id="90" w:name="_Toc75014440"/>
+      <w:bookmarkStart w:id="90" w:name="_Toc75341668"/>
       <w:r>
         <w:t xml:space="preserve">Figure </w:t>
       </w:r>
@@ -22805,7 +23249,7 @@
       <w:pPr>
         <w:pStyle w:val="Heading1"/>
       </w:pPr>
-      <w:bookmarkStart w:id="91" w:name="_Toc75014388"/>
+      <w:bookmarkStart w:id="91" w:name="_Toc75341614"/>
       <w:r>
         <w:lastRenderedPageBreak/>
         <w:t>Other variants of the JSON_to_calendar.py</w:t>
@@ -24344,7 +24788,7 @@
         <w:pStyle w:val="Caption"/>
       </w:pPr>
       <w:bookmarkStart w:id="92" w:name="_Ref71213479"/>
-      <w:bookmarkStart w:id="93" w:name="_Toc75014441"/>
+      <w:bookmarkStart w:id="93" w:name="_Toc75341669"/>
       <w:r>
         <w:t xml:space="preserve">Figure </w:t>
       </w:r>
@@ -24387,7 +24831,7 @@
         <w:pStyle w:val="Heading1"/>
       </w:pPr>
       <w:bookmarkStart w:id="94" w:name="_Ref74220471"/>
-      <w:bookmarkStart w:id="95" w:name="_Toc75014389"/>
+      <w:bookmarkStart w:id="95" w:name="_Toc75341615"/>
       <w:r>
         <w:t>Accessibility</w:t>
       </w:r>
@@ -24409,7 +24853,7 @@
       <w:pPr>
         <w:pStyle w:val="Heading2"/>
       </w:pPr>
-      <w:bookmarkStart w:id="96" w:name="_Toc75014390"/>
+      <w:bookmarkStart w:id="96" w:name="_Toc75341616"/>
       <w:r>
         <w:t>Calendar entries</w:t>
       </w:r>
@@ -24670,7 +25114,7 @@
       <w:pPr>
         <w:pStyle w:val="Heading2"/>
       </w:pPr>
-      <w:bookmarkStart w:id="97" w:name="_Toc75014391"/>
+      <w:bookmarkStart w:id="97" w:name="_Toc75341617"/>
       <w:r>
         <w:lastRenderedPageBreak/>
         <w:t>Cover and PDF file</w:t>
@@ -25267,7 +25711,7 @@
       <w:pPr>
         <w:pStyle w:val="Heading2"/>
       </w:pPr>
-      <w:bookmarkStart w:id="98" w:name="_Toc75014392"/>
+      <w:bookmarkStart w:id="98" w:name="_Toc75341618"/>
       <w:r>
         <w:t>Template itself</w:t>
       </w:r>
@@ -25551,7 +25995,7 @@
       <w:pPr>
         <w:pStyle w:val="Heading2"/>
       </w:pPr>
-      <w:bookmarkStart w:id="99" w:name="_Toc75014393"/>
+      <w:bookmarkStart w:id="99" w:name="_Toc75341619"/>
       <w:r>
         <w:t>Improving accessibility</w:t>
       </w:r>
@@ -25737,7 +26181,7 @@
       <w:pPr>
         <w:pStyle w:val="Heading1"/>
       </w:pPr>
-      <w:bookmarkStart w:id="100" w:name="_Toc75014394"/>
+      <w:bookmarkStart w:id="100" w:name="_Toc75341620"/>
       <w:r>
         <w:t>The structure of the template and the report</w:t>
       </w:r>
@@ -25961,7 +26405,7 @@
         <w:pStyle w:val="Caption"/>
       </w:pPr>
       <w:bookmarkStart w:id="101" w:name="_Ref73951934"/>
-      <w:bookmarkStart w:id="102" w:name="_Toc75014442"/>
+      <w:bookmarkStart w:id="102" w:name="_Toc75341670"/>
       <w:r>
         <w:t xml:space="preserve">Figure </w:t>
       </w:r>
@@ -25983,7 +26427,7 @@
       <w:pPr>
         <w:pStyle w:val="Heading1"/>
       </w:pPr>
-      <w:bookmarkStart w:id="103" w:name="_Toc75014395"/>
+      <w:bookmarkStart w:id="103" w:name="_Toc75341621"/>
       <w:r>
         <w:lastRenderedPageBreak/>
         <w:t>Planned enhancements</w:t>
@@ -26111,7 +26555,7 @@
         <w:pStyle w:val="Heading2"/>
       </w:pPr>
       <w:bookmarkStart w:id="104" w:name="_Ref74833522"/>
-      <w:bookmarkStart w:id="105" w:name="_Toc75014396"/>
+      <w:bookmarkStart w:id="105" w:name="_Toc75341622"/>
       <w:r>
         <w:t>Enhancements to template and supporting programs</w:t>
       </w:r>
@@ -26155,7 +26599,7 @@
         <w:pStyle w:val="Heading2"/>
       </w:pPr>
       <w:bookmarkStart w:id="106" w:name="_Ref74833525"/>
-      <w:bookmarkStart w:id="107" w:name="_Toc75014397"/>
+      <w:bookmarkStart w:id="107" w:name="_Toc75341623"/>
       <w:r>
         <w:t>Better support for mathematical expressions</w:t>
       </w:r>
@@ -26177,7 +26621,7 @@
       <w:pPr>
         <w:pStyle w:val="Heading3"/>
       </w:pPr>
-      <w:bookmarkStart w:id="108" w:name="_Toc75014398"/>
+      <w:bookmarkStart w:id="108" w:name="_Toc75341624"/>
       <w:r>
         <w:t>Better support for mathematics in Canvas course announcement and course calendar</w:t>
       </w:r>
@@ -26414,7 +26858,7 @@
         <w:pStyle w:val="Caption"/>
       </w:pPr>
       <w:bookmarkStart w:id="109" w:name="_Ref74925456"/>
-      <w:bookmarkStart w:id="110" w:name="_Toc75014443"/>
+      <w:bookmarkStart w:id="110" w:name="_Toc75341671"/>
       <w:r>
         <w:t xml:space="preserve">Figure </w:t>
       </w:r>
@@ -26431,6 +26875,11 @@
         <w:t>: Commands to produce the JSON and make the calendar entries and announcement</w:t>
       </w:r>
       <w:bookmarkEnd w:id="110"/>
+    </w:p>
+    <w:p>
+      <w:pPr>
+        <w:pStyle w:val="BodyText"/>
+      </w:pPr>
     </w:p>
     <w:tbl>
       <w:tblPr>
@@ -26506,7 +26955,7 @@
         <w:pStyle w:val="Caption"/>
       </w:pPr>
       <w:bookmarkStart w:id="111" w:name="_Ref74917473"/>
-      <w:bookmarkStart w:id="112" w:name="_Toc75014444"/>
+      <w:bookmarkStart w:id="112" w:name="_Toc75341672"/>
       <w:r>
         <w:t xml:space="preserve">Figure </w:t>
       </w:r>
@@ -26528,28 +26977,553 @@
       <w:pPr>
         <w:pStyle w:val="BodyText"/>
       </w:pPr>
+      <w:r>
+        <w:br w:type="page"/>
+      </w:r>
     </w:p>
     <w:p>
       <w:pPr>
-        <w:pStyle w:val="Heading3"/>
-      </w:pPr>
-      <w:bookmarkStart w:id="113" w:name="_Ref74925430"/>
-      <w:bookmarkStart w:id="114" w:name="_Toc75014399"/>
+        <w:pStyle w:val="BodyText"/>
+      </w:pPr>
       <w:r>
         <w:lastRenderedPageBreak/>
-        <w:t>Better support for mathematics in Cortina</w:t>
-      </w:r>
-      <w:bookmarkEnd w:id="113"/>
-      <w:bookmarkEnd w:id="114"/>
+        <w:t xml:space="preserve">Note </w:t>
+      </w:r>
+      <w:proofErr w:type="gramStart"/>
+      <w:r>
+        <w:t>that block/display math are</w:t>
+      </w:r>
+      <w:proofErr w:type="gramEnd"/>
+      <w:r>
+        <w:t xml:space="preserve"> displayed in the Canvas summary for the announcements and cause Canvas to stop summarizing the abstract. The cause for this is not yet know, but has been reported to e-learning (</w:t>
+      </w:r>
+      <w:r>
+        <w:t>[#ID</w:t>
+      </w:r>
+      <w:proofErr w:type="gramStart"/>
+      <w:r>
+        <w:t>:KTH</w:t>
+      </w:r>
+      <w:proofErr w:type="gramEnd"/>
+      <w:r>
+        <w:t>-INC-3677258#]</w:t>
+      </w:r>
+      <w:r>
+        <w:t>) and I have blogged about it in the Canvas Community.</w:t>
+      </w:r>
+      <w:r>
+        <w:t xml:space="preserve"> An example of the equation being displayed in the summary of the announcement is shown in </w:t>
+      </w:r>
+      <w:r>
+        <w:fldChar w:fldCharType="begin"/>
+      </w:r>
+      <w:r>
+        <w:instrText xml:space="preserve"> REF _Ref75341552 \h </w:instrText>
+      </w:r>
+      <w:r>
+        <w:fldChar w:fldCharType="separate"/>
+      </w:r>
+      <w:r>
+        <w:t xml:space="preserve">Figure </w:t>
+      </w:r>
+      <w:r>
+        <w:rPr>
+          <w:noProof/>
+        </w:rPr>
+        <w:t>44</w:t>
+      </w:r>
+      <w:r>
+        <w:fldChar w:fldCharType="end"/>
+      </w:r>
+      <w:r>
+        <w:t xml:space="preserve">. The announcement is shown in </w:t>
+      </w:r>
+      <w:r>
+        <w:fldChar w:fldCharType="begin"/>
+      </w:r>
+      <w:r>
+        <w:instrText xml:space="preserve"> REF _Ref75341568 \h </w:instrText>
+      </w:r>
+      <w:r>
+        <w:fldChar w:fldCharType="separate"/>
+      </w:r>
+      <w:r>
+        <w:t xml:space="preserve">Figure </w:t>
+      </w:r>
+      <w:r>
+        <w:rPr>
+          <w:noProof/>
+        </w:rPr>
+        <w:t>45</w:t>
+      </w:r>
+      <w:r>
+        <w:fldChar w:fldCharType="end"/>
+      </w:r>
+      <w:r>
+        <w:t xml:space="preserve"> while </w:t>
+      </w:r>
+      <w:r>
+        <w:fldChar w:fldCharType="begin"/>
+      </w:r>
+      <w:r>
+        <w:instrText xml:space="preserve"> REF _Ref75341581 \h </w:instrText>
+      </w:r>
+      <w:r>
+        <w:fldChar w:fldCharType="separate"/>
+      </w:r>
+      <w:r>
+        <w:t xml:space="preserve">Figure </w:t>
+      </w:r>
+      <w:r>
+        <w:rPr>
+          <w:noProof/>
+        </w:rPr>
+        <w:t>46</w:t>
+      </w:r>
+      <w:r>
+        <w:fldChar w:fldCharType="end"/>
+      </w:r>
+      <w:r>
+        <w:t xml:space="preserve"> shows the HTML for this announcement.</w:t>
+      </w:r>
     </w:p>
     <w:p>
       <w:pPr>
         <w:pStyle w:val="BodyText"/>
       </w:pPr>
+    </w:p>
+    <w:tbl>
+      <w:tblPr>
+        <w:tblStyle w:val="TableGrid"/>
+        <w:tblW w:w="0" w:type="auto"/>
+        <w:tblLook w:val="04A0" w:firstRow="1" w:lastRow="0" w:firstColumn="1" w:lastColumn="0" w:noHBand="0" w:noVBand="1"/>
+      </w:tblPr>
+      <w:tblGrid>
+        <w:gridCol w:w="9289"/>
+      </w:tblGrid>
+      <w:tr>
+        <w:tc>
+          <w:tcPr>
+            <w:tcW w:w="9289" w:type="dxa"/>
+          </w:tcPr>
+          <w:p>
+            <w:pPr>
+              <w:pStyle w:val="BodyText"/>
+              <w:keepNext/>
+              <w:ind w:firstLine="0"/>
+            </w:pPr>
+            <w:r>
+              <w:rPr>
+                <w:noProof/>
+              </w:rPr>
+              <w:drawing>
+                <wp:inline distT="0" distB="0" distL="0" distR="0" wp14:anchorId="40C10008" wp14:editId="472B15D0">
+                  <wp:extent cx="5761355" cy="1450340"/>
+                  <wp:effectExtent l="0" t="0" r="0" b="0"/>
+                  <wp:docPr id="15" name="Picture 15"/>
+                  <wp:cNvGraphicFramePr>
+                    <a:graphicFrameLocks xmlns:a="http://schemas.openxmlformats.org/drawingml/2006/main" noChangeAspect="1"/>
+                  </wp:cNvGraphicFramePr>
+                  <a:graphic xmlns:a="http://schemas.openxmlformats.org/drawingml/2006/main">
+                    <a:graphicData uri="http://schemas.openxmlformats.org/drawingml/2006/picture">
+                      <pic:pic xmlns:pic="http://schemas.openxmlformats.org/drawingml/2006/picture">
+                        <pic:nvPicPr>
+                          <pic:cNvPr id="0" name="eqns-in-summary-Screenshot_20210623_114551.png"/>
+                          <pic:cNvPicPr/>
+                        </pic:nvPicPr>
+                        <pic:blipFill>
+                          <a:blip r:embed="rId40">
+                            <a:extLst>
+                              <a:ext uri="{28A0092B-C50C-407E-A947-70E740481C1C}">
+                                <a14:useLocalDpi xmlns:a14="http://schemas.microsoft.com/office/drawing/2010/main" val="0"/>
+                              </a:ext>
+                            </a:extLst>
+                          </a:blip>
+                          <a:stretch>
+                            <a:fillRect/>
+                          </a:stretch>
+                        </pic:blipFill>
+                        <pic:spPr>
+                          <a:xfrm>
+                            <a:off x="0" y="0"/>
+                            <a:ext cx="5761355" cy="1450340"/>
+                          </a:xfrm>
+                          <a:prstGeom prst="rect">
+                            <a:avLst/>
+                          </a:prstGeom>
+                        </pic:spPr>
+                      </pic:pic>
+                    </a:graphicData>
+                  </a:graphic>
+                </wp:inline>
+              </w:drawing>
+            </w:r>
+          </w:p>
+        </w:tc>
+      </w:tr>
+    </w:tbl>
+    <w:p>
+      <w:pPr>
+        <w:pStyle w:val="Caption"/>
+      </w:pPr>
+      <w:bookmarkStart w:id="113" w:name="_Ref75341552"/>
+      <w:bookmarkStart w:id="114" w:name="_Toc75341673"/>
+      <w:r>
+        <w:t xml:space="preserve">Figure </w:t>
+      </w:r>
+      <w:r>
+        <w:fldChar w:fldCharType="begin"/>
+      </w:r>
+      <w:r>
+        <w:instrText xml:space="preserve"> SEQ Figure \* ARABIC </w:instrText>
+      </w:r>
+      <w:r>
+        <w:fldChar w:fldCharType="separate"/>
+      </w:r>
+      <w:r>
+        <w:rPr>
+          <w:noProof/>
+        </w:rPr>
+        <w:t>44</w:t>
+      </w:r>
+      <w:r>
+        <w:fldChar w:fldCharType="end"/>
+      </w:r>
+      <w:bookmarkEnd w:id="113"/>
+      <w:r>
+        <w:t>: Announcement summary</w:t>
+      </w:r>
+      <w:bookmarkEnd w:id="114"/>
+      <w:r>
+        <w:t xml:space="preserve"> </w:t>
+      </w:r>
+    </w:p>
+    <w:p>
+      <w:pPr>
+        <w:pStyle w:val="BodyText"/>
+      </w:pPr>
+    </w:p>
+    <w:tbl>
+      <w:tblPr>
+        <w:tblStyle w:val="TableGrid"/>
+        <w:tblW w:w="0" w:type="auto"/>
+        <w:tblLook w:val="04A0" w:firstRow="1" w:lastRow="0" w:firstColumn="1" w:lastColumn="0" w:noHBand="0" w:noVBand="1"/>
+      </w:tblPr>
+      <w:tblGrid>
+        <w:gridCol w:w="9289"/>
+      </w:tblGrid>
+      <w:tr>
+        <w:tc>
+          <w:tcPr>
+            <w:tcW w:w="9289" w:type="dxa"/>
+          </w:tcPr>
+          <w:p>
+            <w:pPr>
+              <w:pStyle w:val="BodyText"/>
+              <w:keepNext/>
+              <w:ind w:firstLine="0"/>
+            </w:pPr>
+            <w:r>
+              <w:rPr>
+                <w:noProof/>
+              </w:rPr>
+              <w:drawing>
+                <wp:inline distT="0" distB="0" distL="0" distR="0" wp14:anchorId="5AF09D69" wp14:editId="5BD39E9C">
+                  <wp:extent cx="5761355" cy="3766185"/>
+                  <wp:effectExtent l="0" t="0" r="0" b="5715"/>
+                  <wp:docPr id="11" name="Picture 11"/>
+                  <wp:cNvGraphicFramePr>
+                    <a:graphicFrameLocks xmlns:a="http://schemas.openxmlformats.org/drawingml/2006/main" noChangeAspect="1"/>
+                  </wp:cNvGraphicFramePr>
+                  <a:graphic xmlns:a="http://schemas.openxmlformats.org/drawingml/2006/main">
+                    <a:graphicData uri="http://schemas.openxmlformats.org/drawingml/2006/picture">
+                      <pic:pic xmlns:pic="http://schemas.openxmlformats.org/drawingml/2006/picture">
+                        <pic:nvPicPr>
+                          <pic:cNvPr id="0" name="announcement-with-eqn-20210623.png"/>
+                          <pic:cNvPicPr/>
+                        </pic:nvPicPr>
+                        <pic:blipFill>
+                          <a:blip r:embed="rId41">
+                            <a:extLst>
+                              <a:ext uri="{28A0092B-C50C-407E-A947-70E740481C1C}">
+                                <a14:useLocalDpi xmlns:a14="http://schemas.microsoft.com/office/drawing/2010/main" val="0"/>
+                              </a:ext>
+                            </a:extLst>
+                          </a:blip>
+                          <a:stretch>
+                            <a:fillRect/>
+                          </a:stretch>
+                        </pic:blipFill>
+                        <pic:spPr>
+                          <a:xfrm>
+                            <a:off x="0" y="0"/>
+                            <a:ext cx="5761355" cy="3766185"/>
+                          </a:xfrm>
+                          <a:prstGeom prst="rect">
+                            <a:avLst/>
+                          </a:prstGeom>
+                        </pic:spPr>
+                      </pic:pic>
+                    </a:graphicData>
+                  </a:graphic>
+                </wp:inline>
+              </w:drawing>
+            </w:r>
+          </w:p>
+        </w:tc>
+      </w:tr>
+    </w:tbl>
+    <w:p>
+      <w:pPr>
+        <w:pStyle w:val="Caption"/>
+      </w:pPr>
+      <w:bookmarkStart w:id="115" w:name="_Ref75341568"/>
+      <w:bookmarkStart w:id="116" w:name="_Toc75341674"/>
+      <w:r>
+        <w:t xml:space="preserve">Figure </w:t>
+      </w:r>
+      <w:fldSimple w:instr=" SEQ Figure \* ARABIC ">
+        <w:r>
+          <w:rPr>
+            <w:noProof/>
+          </w:rPr>
+          <w:t>45</w:t>
+        </w:r>
+      </w:fldSimple>
+      <w:bookmarkEnd w:id="115"/>
+      <w:r>
+        <w:t>: Announcement with equation</w:t>
+      </w:r>
+      <w:bookmarkEnd w:id="116"/>
+      <w:r>
+        <w:t xml:space="preserve"> </w:t>
+      </w:r>
+    </w:p>
+    <w:p>
+      <w:pPr>
+        <w:pStyle w:val="BodyText"/>
+      </w:pPr>
+    </w:p>
+    <w:tbl>
+      <w:tblPr>
+        <w:tblStyle w:val="TableGrid"/>
+        <w:tblW w:w="0" w:type="auto"/>
+        <w:tblLook w:val="04A0" w:firstRow="1" w:lastRow="0" w:firstColumn="1" w:lastColumn="0" w:noHBand="0" w:noVBand="1"/>
+      </w:tblPr>
+      <w:tblGrid>
+        <w:gridCol w:w="9289"/>
+      </w:tblGrid>
+      <w:tr>
+        <w:tc>
+          <w:tcPr>
+            <w:tcW w:w="9289" w:type="dxa"/>
+          </w:tcPr>
+          <w:p>
+            <w:pPr>
+              <w:pStyle w:val="Computerexample"/>
+            </w:pPr>
+            <w:r>
+              <w:lastRenderedPageBreak/>
+              <w:t xml:space="preserve">&lt;h2 </w:t>
+            </w:r>
+            <w:proofErr w:type="spellStart"/>
+            <w:r>
+              <w:t>lang</w:t>
+            </w:r>
+            <w:proofErr w:type="spellEnd"/>
+            <w:r>
+              <w:t>="</w:t>
+            </w:r>
+            <w:proofErr w:type="spellStart"/>
+            <w:r>
+              <w:t>en</w:t>
+            </w:r>
+            <w:proofErr w:type="spellEnd"/>
+            <w:r>
+              <w:t>"&gt;Abstract&lt;/h2&gt;</w:t>
+            </w:r>
+          </w:p>
+          <w:p>
+            <w:pPr>
+              <w:pStyle w:val="Computerexample"/>
+            </w:pPr>
+            <w:r>
+              <w:t>&lt;p&gt;All theses at KTH are required to have an abstract in both &lt;</w:t>
+            </w:r>
+            <w:proofErr w:type="spellStart"/>
+            <w:r>
+              <w:t>i</w:t>
+            </w:r>
+            <w:proofErr w:type="spellEnd"/>
+            <w:r>
+              <w:t>&gt;English&lt;/</w:t>
+            </w:r>
+            <w:proofErr w:type="spellStart"/>
+            <w:r>
+              <w:t>i</w:t>
+            </w:r>
+            <w:proofErr w:type="spellEnd"/>
+            <w:r>
+              <w:t>&gt; and &lt;</w:t>
+            </w:r>
+            <w:proofErr w:type="spellStart"/>
+            <w:r>
+              <w:t>i</w:t>
+            </w:r>
+            <w:proofErr w:type="spellEnd"/>
+            <w:r>
+              <w:t>&gt;Swedish&lt;/</w:t>
+            </w:r>
+            <w:proofErr w:type="spellStart"/>
+            <w:r>
+              <w:t>i</w:t>
+            </w:r>
+            <w:proofErr w:type="spellEnd"/>
+            <w:r>
+              <w:t>&gt;.&lt;/p&gt;</w:t>
+            </w:r>
+          </w:p>
+          <w:p>
+            <w:pPr>
+              <w:pStyle w:val="Computerexample"/>
+            </w:pPr>
+            <w:r>
+              <w:t>&lt;p&gt;Exchange students many want to include one or more abstracts in the language(s) used in their home institutions to avoid the need to write another thesis when returning to their home institution.&lt;/p&gt;</w:t>
+            </w:r>
+          </w:p>
+          <w:p>
+            <w:pPr>
+              <w:pStyle w:val="Computerexample"/>
+            </w:pPr>
+            <w:r>
+              <w:t>&lt;p&gt;&lt;span class="math-</w:t>
+            </w:r>
+            <w:proofErr w:type="spellStart"/>
+            <w:r>
+              <w:t>tex</w:t>
+            </w:r>
+            <w:proofErr w:type="spellEnd"/>
+            <w:r>
+              <w:t>"&gt;\(\pi \</w:t>
+            </w:r>
+            <w:proofErr w:type="spellStart"/>
+            <w:r>
+              <w:t>cdot</w:t>
+            </w:r>
+            <w:proofErr w:type="spellEnd"/>
+            <w:r>
+              <w:t xml:space="preserve"> r\)&lt;/span&gt; or &lt;span class="math-</w:t>
+            </w:r>
+            <w:proofErr w:type="spellStart"/>
+            <w:r>
+              <w:t>tex</w:t>
+            </w:r>
+            <w:proofErr w:type="spellEnd"/>
+            <w:r>
+              <w:t>"&gt;\[ \</w:t>
+            </w:r>
+            <w:proofErr w:type="spellStart"/>
+            <w:r>
+              <w:t>int</w:t>
+            </w:r>
+            <w:proofErr w:type="spellEnd"/>
+            <w:r>
+              <w:t>_{a}^{b} x^2 \,dx \]&lt;/span&gt;&lt;/p&gt;</w:t>
+            </w:r>
+          </w:p>
+          <w:p>
+            <w:pPr>
+              <w:pStyle w:val="Computerexample"/>
+            </w:pPr>
+            <w:r>
+              <w:t>&lt;p&gt;Some more text: A&lt;sup&gt;*&lt;/sup&gt;, A&lt;sup&gt;&amp;</w:t>
+            </w:r>
+            <w:proofErr w:type="spellStart"/>
+            <w:r>
+              <w:t>reg</w:t>
+            </w:r>
+            <w:proofErr w:type="spellEnd"/>
+            <w:r>
+              <w:t xml:space="preserve">;&lt;/sup&gt;, and </w:t>
+            </w:r>
+            <w:proofErr w:type="spellStart"/>
+            <w:r>
+              <w:t>A&amp;trade</w:t>
+            </w:r>
+            <w:proofErr w:type="spellEnd"/>
+            <w:r>
+              <w:t>;.&lt;/p&gt;</w:t>
+            </w:r>
+          </w:p>
+          <w:p>
+            <w:pPr>
+              <w:pStyle w:val="Computerexample"/>
+            </w:pPr>
+            <w:r>
+              <w:t>&lt;p&gt;&lt;strong&gt;Keywords:&lt;/strong&gt; &lt;em&gt;Canvas Learning Management System, Docker containers, Performance tuning &lt;/em&gt;&lt;/p&gt;</w:t>
+            </w:r>
+          </w:p>
+        </w:tc>
+      </w:tr>
+    </w:tbl>
+    <w:p>
+      <w:pPr>
+        <w:pStyle w:val="Caption"/>
+      </w:pPr>
+      <w:bookmarkStart w:id="117" w:name="_Ref75341581"/>
+      <w:bookmarkStart w:id="118" w:name="_Toc75341675"/>
+      <w:r>
+        <w:t xml:space="preserve">Figure </w:t>
+      </w:r>
+      <w:r>
+        <w:fldChar w:fldCharType="begin"/>
+      </w:r>
+      <w:r>
+        <w:instrText xml:space="preserve"> SEQ Figure \* ARABIC </w:instrText>
+      </w:r>
+      <w:r>
+        <w:fldChar w:fldCharType="separate"/>
+      </w:r>
+      <w:r>
+        <w:rPr>
+          <w:noProof/>
+        </w:rPr>
+        <w:t>46</w:t>
+      </w:r>
+      <w:r>
+        <w:fldChar w:fldCharType="end"/>
+      </w:r>
+      <w:bookmarkEnd w:id="117"/>
+      <w:r>
+        <w:t xml:space="preserve">: HTML </w:t>
+      </w:r>
+      <w:r>
+        <w:t>for the announcement</w:t>
+      </w:r>
+      <w:bookmarkEnd w:id="118"/>
+    </w:p>
+    <w:p/>
+    <w:p/>
+    <w:p>
+      <w:pPr>
+        <w:pStyle w:val="Heading3"/>
+      </w:pPr>
+      <w:bookmarkStart w:id="119" w:name="_Ref74925430"/>
+      <w:bookmarkStart w:id="120" w:name="_Toc75341625"/>
+      <w:r>
+        <w:t>Better support for mathematics in Cortina</w:t>
+      </w:r>
+      <w:bookmarkEnd w:id="119"/>
+      <w:bookmarkEnd w:id="120"/>
+    </w:p>
+    <w:p>
+      <w:pPr>
+        <w:pStyle w:val="BodyText"/>
+      </w:pPr>
       <w:r>
         <w:t xml:space="preserve">Won-Kyung Chung </w:t>
       </w:r>
-      <w:hyperlink r:id="rId40" w:history="1">
+      <w:hyperlink r:id="rId42" w:history="1">
         <w:r>
           <w:rPr>
             <w:rStyle w:val="Hyperlink"/>
@@ -26668,7 +27642,7 @@
         <w:rPr>
           <w:noProof/>
         </w:rPr>
-        <w:t>44</w:t>
+        <w:t>47</w:t>
       </w:r>
       <w:r>
         <w:fldChar w:fldCharType="end"/>
@@ -26692,7 +27666,7 @@
         <w:rPr>
           <w:noProof/>
         </w:rPr>
-        <w:t>45</w:t>
+        <w:t>48</w:t>
       </w:r>
       <w:r>
         <w:fldChar w:fldCharType="end"/>
@@ -26716,7 +27690,7 @@
         <w:rPr>
           <w:noProof/>
         </w:rPr>
-        <w:t>46</w:t>
+        <w:t>49</w:t>
       </w:r>
       <w:r>
         <w:fldChar w:fldCharType="end"/>
@@ -26765,7 +27739,7 @@
                           <pic:cNvPicPr/>
                         </pic:nvPicPr>
                         <pic:blipFill>
-                          <a:blip r:embed="rId41">
+                          <a:blip r:embed="rId43">
                             <a:extLst>
                               <a:ext uri="{28A0092B-C50C-407E-A947-70E740481C1C}">
                                 <a14:useLocalDpi xmlns:a14="http://schemas.microsoft.com/office/drawing/2010/main" val="0"/>
@@ -26799,8 +27773,8 @@
       <w:pPr>
         <w:pStyle w:val="Caption"/>
       </w:pPr>
-      <w:bookmarkStart w:id="115" w:name="_Ref74925079"/>
-      <w:bookmarkStart w:id="116" w:name="_Toc75014445"/>
+      <w:bookmarkStart w:id="121" w:name="_Ref74925079"/>
+      <w:bookmarkStart w:id="122" w:name="_Toc75341676"/>
       <w:r>
         <w:t xml:space="preserve">Figure </w:t>
       </w:r>
@@ -26809,10 +27783,10 @@
           <w:rPr>
             <w:noProof/>
           </w:rPr>
-          <w:t>44</w:t>
+          <w:t>47</w:t>
         </w:r>
       </w:fldSimple>
-      <w:bookmarkEnd w:id="115"/>
+      <w:bookmarkEnd w:id="121"/>
       <w:r>
         <w:t xml:space="preserve">: Equations in Cortina </w:t>
       </w:r>
@@ -26824,7 +27798,7 @@
       <w:r>
         <w:t xml:space="preserve"> entry</w:t>
       </w:r>
-      <w:bookmarkEnd w:id="116"/>
+      <w:bookmarkEnd w:id="122"/>
     </w:p>
     <w:tbl>
       <w:tblPr>
@@ -26865,7 +27839,7 @@
                           <pic:cNvPicPr/>
                         </pic:nvPicPr>
                         <pic:blipFill>
-                          <a:blip r:embed="rId42">
+                          <a:blip r:embed="rId44">
                             <a:extLst>
                               <a:ext uri="{28A0092B-C50C-407E-A947-70E740481C1C}">
                                 <a14:useLocalDpi xmlns:a14="http://schemas.microsoft.com/office/drawing/2010/main" val="0"/>
@@ -26899,8 +27873,8 @@
       <w:pPr>
         <w:pStyle w:val="Caption"/>
       </w:pPr>
-      <w:bookmarkStart w:id="117" w:name="_Ref74925082"/>
-      <w:bookmarkStart w:id="118" w:name="_Toc75014446"/>
+      <w:bookmarkStart w:id="123" w:name="_Ref74925082"/>
+      <w:bookmarkStart w:id="124" w:name="_Toc75341677"/>
       <w:r>
         <w:t xml:space="preserve">Figure </w:t>
       </w:r>
@@ -26909,10 +27883,10 @@
           <w:rPr>
             <w:noProof/>
           </w:rPr>
-          <w:t>45</w:t>
+          <w:t>48</w:t>
         </w:r>
       </w:fldSimple>
-      <w:bookmarkEnd w:id="117"/>
+      <w:bookmarkEnd w:id="123"/>
       <w:r>
         <w:t xml:space="preserve">: Zoom in on part of the </w:t>
       </w:r>
@@ -26924,7 +27898,7 @@
       <w:r>
         <w:t xml:space="preserve"> calendar entry</w:t>
       </w:r>
-      <w:bookmarkEnd w:id="118"/>
+      <w:bookmarkEnd w:id="124"/>
     </w:p>
     <w:p>
       <w:pPr>
@@ -26970,7 +27944,7 @@
                           <pic:cNvPicPr/>
                         </pic:nvPicPr>
                         <pic:blipFill>
-                          <a:blip r:embed="rId43">
+                          <a:blip r:embed="rId45">
                             <a:extLst>
                               <a:ext uri="{28A0092B-C50C-407E-A947-70E740481C1C}">
                                 <a14:useLocalDpi xmlns:a14="http://schemas.microsoft.com/office/drawing/2010/main" val="0"/>
@@ -27004,8 +27978,8 @@
       <w:pPr>
         <w:pStyle w:val="Caption"/>
       </w:pPr>
-      <w:bookmarkStart w:id="119" w:name="_Ref74925084"/>
-      <w:bookmarkStart w:id="120" w:name="_Toc75014447"/>
+      <w:bookmarkStart w:id="125" w:name="_Ref74925084"/>
+      <w:bookmarkStart w:id="126" w:name="_Toc75341678"/>
       <w:r>
         <w:t xml:space="preserve">Figure </w:t>
       </w:r>
@@ -27014,10 +27988,10 @@
           <w:rPr>
             <w:noProof/>
           </w:rPr>
-          <w:t>46</w:t>
+          <w:t>49</w:t>
         </w:r>
       </w:fldSimple>
-      <w:bookmarkEnd w:id="119"/>
+      <w:bookmarkEnd w:id="125"/>
       <w:r>
         <w:t xml:space="preserve">: Zoom in on lower part of the </w:t>
       </w:r>
@@ -27029,7 +28003,7 @@
       <w:r>
         <w:t xml:space="preserve"> calendar entry</w:t>
       </w:r>
-      <w:bookmarkEnd w:id="120"/>
+      <w:bookmarkEnd w:id="126"/>
     </w:p>
     <w:p>
       <w:pPr>
@@ -27040,11 +28014,11 @@
       <w:pPr>
         <w:pStyle w:val="Heading3"/>
       </w:pPr>
-      <w:bookmarkStart w:id="121" w:name="_Toc75014400"/>
+      <w:bookmarkStart w:id="127" w:name="_Toc75341626"/>
       <w:r>
         <w:t>Support for mathematics in DiVA</w:t>
       </w:r>
-      <w:bookmarkEnd w:id="121"/>
+      <w:bookmarkEnd w:id="127"/>
     </w:p>
     <w:p>
       <w:pPr>
@@ -27083,13 +28057,13 @@
       <w:pPr>
         <w:pStyle w:val="Heading2"/>
       </w:pPr>
-      <w:bookmarkStart w:id="122" w:name="_Ref75013971"/>
-      <w:bookmarkStart w:id="123" w:name="_Toc75014401"/>
+      <w:bookmarkStart w:id="128" w:name="_Ref75013971"/>
+      <w:bookmarkStart w:id="129" w:name="_Toc75341627"/>
       <w:r>
         <w:t>Acronyms in abstracts</w:t>
       </w:r>
-      <w:bookmarkEnd w:id="122"/>
-      <w:bookmarkEnd w:id="123"/>
+      <w:bookmarkEnd w:id="128"/>
+      <w:bookmarkEnd w:id="129"/>
     </w:p>
     <w:p>
       <w:pPr>
@@ -27191,7 +28165,7 @@
         <w:rPr>
           <w:noProof/>
         </w:rPr>
-        <w:t>47</w:t>
+        <w:t>50</w:t>
       </w:r>
       <w:r>
         <w:fldChar w:fldCharType="end"/>
@@ -27209,10 +28183,7 @@
         <w:t>no</w:t>
       </w:r>
       <w:r>
-        <w:t xml:space="preserve"> support for multiple languages for the phrase that is used, i.e., the expansion simply uses the phrase defined in the </w:t>
-      </w:r>
-      <w:r>
-        <w:t>\</w:t>
+        <w:t xml:space="preserve"> support for multiple languages for the phrase that is used, i.e., the expansion simply uses the phrase defined in the \</w:t>
       </w:r>
       <w:proofErr w:type="spellStart"/>
       <w:r>
@@ -27275,8 +28246,8 @@
       <w:pPr>
         <w:pStyle w:val="Caption"/>
       </w:pPr>
-      <w:bookmarkStart w:id="124" w:name="_Ref75014364"/>
-      <w:bookmarkStart w:id="125" w:name="_Toc75014448"/>
+      <w:bookmarkStart w:id="130" w:name="_Ref75014364"/>
+      <w:bookmarkStart w:id="131" w:name="_Toc75341679"/>
       <w:r>
         <w:t xml:space="preserve">Figure </w:t>
       </w:r>
@@ -27285,46 +28256,109 @@
           <w:rPr>
             <w:noProof/>
           </w:rPr>
-          <w:t>47</w:t>
+          <w:t>50</w:t>
         </w:r>
       </w:fldSimple>
-      <w:bookmarkEnd w:id="124"/>
+      <w:bookmarkEnd w:id="130"/>
       <w:r>
         <w:t>: Specifying acronyms file</w:t>
       </w:r>
-      <w:bookmarkEnd w:id="125"/>
+      <w:bookmarkEnd w:id="131"/>
     </w:p>
     <w:p>
       <w:pPr>
-        <w:pStyle w:val="Heading2"/>
-      </w:pPr>
-      <w:bookmarkStart w:id="126" w:name="_Ref75014520"/>
-      <w:r>
-        <w:t>URLs in abstracts</w:t>
-      </w:r>
-      <w:bookmarkEnd w:id="126"/>
+        <w:pStyle w:val="BodyText"/>
+      </w:pPr>
+      <w:r>
+        <w:t xml:space="preserve">Additionally, the macros (from </w:t>
+      </w:r>
+      <w:proofErr w:type="spellStart"/>
+      <w:r>
+        <w:t>defines.tex</w:t>
+      </w:r>
+      <w:proofErr w:type="spellEnd"/>
+      <w:r>
+        <w:t>) are supported in abstracts: \</w:t>
+      </w:r>
+      <w:proofErr w:type="spellStart"/>
+      <w:r>
+        <w:t>ie</w:t>
+      </w:r>
+      <w:proofErr w:type="spellEnd"/>
+      <w:r>
+        <w:t>, \</w:t>
+      </w:r>
+      <w:proofErr w:type="spellStart"/>
+      <w:r>
+        <w:t>eg</w:t>
+      </w:r>
+      <w:proofErr w:type="spellEnd"/>
+      <w:r>
+        <w:t>, \</w:t>
+      </w:r>
+      <w:proofErr w:type="spellStart"/>
+      <w:r>
+        <w:t>etc</w:t>
+      </w:r>
+      <w:proofErr w:type="spellEnd"/>
+      <w:r>
+        <w:t>, \</w:t>
+      </w:r>
+      <w:proofErr w:type="spellStart"/>
+      <w:r>
+        <w:t>etal</w:t>
+      </w:r>
+      <w:proofErr w:type="spellEnd"/>
+      <w:r>
+        <w:t xml:space="preserve">, \first, \second, \third, </w:t>
+      </w:r>
+      <w:proofErr w:type="gramStart"/>
+      <w:r>
+        <w:rPr>
+          <w:rFonts w:cstheme="minorHAnsi"/>
+        </w:rPr>
+        <w:t xml:space="preserve">… </w:t>
+      </w:r>
+      <w:r>
+        <w:t>.</w:t>
+      </w:r>
+      <w:proofErr w:type="gramEnd"/>
     </w:p>
     <w:p>
       <w:pPr>
-        <w:pStyle w:val="BodyText"/>
-      </w:pPr>
-      <w:r>
-        <w:t>Currently URLs in abstracts are support in Canvas course room announcements and calendar but not in the Cortina calendar – where the URL is simply shown as text.</w:t>
-      </w:r>
+        <w:pStyle w:val="Heading2"/>
+      </w:pPr>
+      <w:bookmarkStart w:id="132" w:name="_Ref75014520"/>
+      <w:bookmarkStart w:id="133" w:name="_Toc75341628"/>
+      <w:r>
+        <w:lastRenderedPageBreak/>
+        <w:t>URLs in abstracts</w:t>
+      </w:r>
+      <w:bookmarkEnd w:id="132"/>
+      <w:bookmarkEnd w:id="133"/>
     </w:p>
     <w:p>
       <w:pPr>
-        <w:pStyle w:val="Heading2"/>
-      </w:pPr>
-      <w:bookmarkStart w:id="127" w:name="_Ref75015560"/>
-      <w:r>
-        <w:lastRenderedPageBreak/>
-        <w:t>Getting the PDF from a Canvas assignment and optionally extracting JSON</w:t>
-      </w:r>
-      <w:bookmarkEnd w:id="127"/>
+        <w:pStyle w:val="BodyText"/>
+      </w:pPr>
+      <w:r>
+        <w:t>Currently URLs in abstracts are support in Canvas course room announcements and calendar but not in the Cortina calendar – where the URL is simply shown as text.</w:t>
+      </w:r>
     </w:p>
     <w:p>
       <w:pPr>
+        <w:pStyle w:val="Heading2"/>
+      </w:pPr>
+      <w:bookmarkStart w:id="134" w:name="_Ref75015560"/>
+      <w:bookmarkStart w:id="135" w:name="_Toc75341629"/>
+      <w:r>
+        <w:t>Getting the PDF from a Canvas assignment and optionally extracting JSON</w:t>
+      </w:r>
+      <w:bookmarkEnd w:id="134"/>
+      <w:bookmarkEnd w:id="135"/>
+    </w:p>
+    <w:p>
+      <w:pPr>
         <w:pStyle w:val="BodyText"/>
       </w:pPr>
       <w:r>
@@ -27336,25 +28370,7 @@
       </w:r>
       <w:proofErr w:type="gramEnd"/>
       <w:r>
-        <w:t xml:space="preserve"> Canvas course assignment submission there is a new program </w:t>
-      </w:r>
-      <w:r>
-        <w:t>get_PDF_submission.py</w:t>
-      </w:r>
-      <w:r>
-        <w:t xml:space="preserve"> to help with this.</w:t>
-      </w:r>
-      <w:r>
-        <w:t xml:space="preserve"> </w:t>
-      </w:r>
-      <w:r>
-        <w:t xml:space="preserve"> The program c</w:t>
-      </w:r>
-      <w:r>
-        <w:t>hecks that the submission has been graded and has the grade 'complete' and then gets the PDF file submitted for a specified assignment</w:t>
-      </w:r>
-      <w:r>
-        <w:t xml:space="preserve">. The generic form of the command and an example are shown in </w:t>
+        <w:t xml:space="preserve"> Canvas course assignment submission there is a new program get_PDF_submission.py to help with this.  The program checks that the submission has been graded and has the grade 'complete' and then gets the PDF file submitted for a specified assignment. The generic form of the command and an example are shown in </w:t>
       </w:r>
       <w:r>
         <w:fldChar w:fldCharType="begin"/>
@@ -27372,7 +28388,7 @@
         <w:rPr>
           <w:noProof/>
         </w:rPr>
-        <w:t>48</w:t>
+        <w:t>51</w:t>
       </w:r>
       <w:r>
         <w:fldChar w:fldCharType="end"/>
@@ -27399,7 +28415,7 @@
       <w:r>
         <w:t xml:space="preserve">: </w:t>
       </w:r>
-      <w:hyperlink r:id="rId44" w:history="1">
+      <w:hyperlink r:id="rId46" w:history="1">
         <w:r>
           <w:rPr>
             <w:rStyle w:val="Hyperlink"/>
@@ -27470,8 +28486,6 @@
             <w:r>
               <w:t>./get_PDF_submission.py -c 25434 -a 150953 -u 746 -e</w:t>
             </w:r>
-            <w:bookmarkStart w:id="128" w:name="_GoBack"/>
-            <w:bookmarkEnd w:id="128"/>
           </w:p>
         </w:tc>
       </w:tr>
@@ -27480,7 +28494,8 @@
       <w:pPr>
         <w:pStyle w:val="Caption"/>
       </w:pPr>
-      <w:bookmarkStart w:id="129" w:name="_Ref75015189"/>
+      <w:bookmarkStart w:id="136" w:name="_Ref75015189"/>
+      <w:bookmarkStart w:id="137" w:name="_Toc75341680"/>
       <w:r>
         <w:t xml:space="preserve">Figure </w:t>
       </w:r>
@@ -27489,10 +28504,10 @@
           <w:rPr>
             <w:noProof/>
           </w:rPr>
-          <w:t>48</w:t>
+          <w:t>51</w:t>
         </w:r>
       </w:fldSimple>
-      <w:bookmarkEnd w:id="129"/>
+      <w:bookmarkEnd w:id="136"/>
       <w:r>
         <w:t xml:space="preserve">: </w:t>
       </w:r>
@@ -27504,6 +28519,7 @@
       <w:r>
         <w:t xml:space="preserve"> program</w:t>
       </w:r>
+      <w:bookmarkEnd w:id="137"/>
     </w:p>
     <w:p>
       <w:pPr>
@@ -27575,7 +28591,7 @@
       <w:r>
         <w:t xml:space="preserve"> vol. 41, no. 3, pp. 292–298, 2020 [Online]. Available: </w:t>
       </w:r>
-      <w:hyperlink r:id="rId45" w:history="1">
+      <w:hyperlink r:id="rId47" w:history="1">
         <w:r>
           <w:rPr>
             <w:rStyle w:val="Hyperlink"/>
@@ -27591,6 +28607,8 @@
       <w:r>
         <w:fldChar w:fldCharType="end"/>
       </w:r>
+      <w:bookmarkStart w:id="138" w:name="_GoBack"/>
+      <w:bookmarkEnd w:id="138"/>
     </w:p>
     <w:sectPr>
       <w:footnotePr>
@@ -27665,7 +28683,7 @@
           <w:rPr>
             <w:noProof/>
           </w:rPr>
-          <w:t>44</w:t>
+          <w:t>45</w:t>
         </w:r>
         <w:r>
           <w:rPr>
@@ -27926,7 +28944,10 @@
       </w:tabs>
     </w:pPr>
     <w:r>
-      <w:t>2021-06-19</w:t>
+      <w:t>2021-06-</w:t>
+    </w:r>
+    <w:r>
+      <w:t>23</w:t>
     </w:r>
     <w:r>
       <w:tab/>
@@ -31305,7 +32326,7 @@
   <a:extraClrSchemeLst/>
   <a:extLst>
     <a:ext uri="{05A4C25C-085E-4340-85A3-A5531E510DB2}">
-      <thm15:themeFamily xmlns:thm15="http://schemas.microsoft.com/office/thememl/2012/main" xmlns="" name="Office Theme" id="{62F939B6-93AF-4DB8-9C6B-D6C7DFDC589F}" vid="{4A3C46E8-61CC-4603-A589-7422A47A8E4A}"/>
+      <thm15:themeFamily xmlns="" xmlns:thm15="http://schemas.microsoft.com/office/thememl/2012/main" name="Office Theme" id="{62F939B6-93AF-4DB8-9C6B-D6C7DFDC589F}" vid="{4A3C46E8-61CC-4603-A589-7422A47A8E4A}"/>
     </a:ext>
   </a:extLst>
 </a:theme>
@@ -31316,7 +32337,7 @@
 </file>
 
 <file path=customXml/itemProps1.xml><?xml version="1.0" encoding="utf-8"?>
-<ds:datastoreItem xmlns:ds="http://schemas.openxmlformats.org/officeDocument/2006/customXml" ds:itemID="{4A5432C2-1CAC-42BF-B94E-44A6EADC9D43}">
+<ds:datastoreItem xmlns:ds="http://schemas.openxmlformats.org/officeDocument/2006/customXml" ds:itemID="{0D3DA524-E3AA-4DE9-9A7C-2B7904E3F6C1}">
   <ds:schemaRefs>
     <ds:schemaRef ds:uri="http://schemas.openxmlformats.org/officeDocument/2006/bibliography"/>
   </ds:schemaRefs>

</xml_diff>

<commit_message>
Documentation added for fill_in_template.
</commit_message>
<xml_diff>
--- a/Some_reasons_for_a_standard_thesis_template.docx
+++ b/Some_reasons_for_a_standard_thesis_template.docx
@@ -493,7 +493,7 @@
           <w:r>
             <w:fldChar w:fldCharType="separate"/>
           </w:r>
-          <w:hyperlink w:anchor="_Toc75341600" w:history="1">
+          <w:hyperlink w:anchor="_Toc75446796" w:history="1">
             <w:r>
               <w:rPr>
                 <w:rStyle w:val="Hyperlink"/>
@@ -534,7 +534,7 @@
                 <w:noProof/>
                 <w:webHidden/>
               </w:rPr>
-              <w:instrText xml:space="preserve"> PAGEREF _Toc75341600 \h </w:instrText>
+              <w:instrText xml:space="preserve"> PAGEREF _Toc75446796 \h </w:instrText>
             </w:r>
             <w:r>
               <w:rPr>
@@ -577,7 +577,7 @@
               <w:noProof/>
             </w:rPr>
           </w:pPr>
-          <w:hyperlink w:anchor="_Toc75341601" w:history="1">
+          <w:hyperlink w:anchor="_Toc75446797" w:history="1">
             <w:r>
               <w:rPr>
                 <w:rStyle w:val="Hyperlink"/>
@@ -618,7 +618,7 @@
                 <w:noProof/>
                 <w:webHidden/>
               </w:rPr>
-              <w:instrText xml:space="preserve"> PAGEREF _Toc75341601 \h </w:instrText>
+              <w:instrText xml:space="preserve"> PAGEREF _Toc75446797 \h </w:instrText>
             </w:r>
             <w:r>
               <w:rPr>
@@ -661,7 +661,7 @@
               <w:noProof/>
             </w:rPr>
           </w:pPr>
-          <w:hyperlink w:anchor="_Toc75341602" w:history="1">
+          <w:hyperlink w:anchor="_Toc75446798" w:history="1">
             <w:r>
               <w:rPr>
                 <w:rStyle w:val="Hyperlink"/>
@@ -702,7 +702,7 @@
                 <w:noProof/>
                 <w:webHidden/>
               </w:rPr>
-              <w:instrText xml:space="preserve"> PAGEREF _Toc75341602 \h </w:instrText>
+              <w:instrText xml:space="preserve"> PAGEREF _Toc75446798 \h </w:instrText>
             </w:r>
             <w:r>
               <w:rPr>
@@ -745,7 +745,7 @@
               <w:noProof/>
             </w:rPr>
           </w:pPr>
-          <w:hyperlink w:anchor="_Toc75341603" w:history="1">
+          <w:hyperlink w:anchor="_Toc75446799" w:history="1">
             <w:r>
               <w:rPr>
                 <w:rStyle w:val="Hyperlink"/>
@@ -786,7 +786,7 @@
                 <w:noProof/>
                 <w:webHidden/>
               </w:rPr>
-              <w:instrText xml:space="preserve"> PAGEREF _Toc75341603 \h </w:instrText>
+              <w:instrText xml:space="preserve"> PAGEREF _Toc75446799 \h </w:instrText>
             </w:r>
             <w:r>
               <w:rPr>
@@ -829,7 +829,7 @@
               <w:noProof/>
             </w:rPr>
           </w:pPr>
-          <w:hyperlink w:anchor="_Toc75341604" w:history="1">
+          <w:hyperlink w:anchor="_Toc75446800" w:history="1">
             <w:r>
               <w:rPr>
                 <w:rStyle w:val="Hyperlink"/>
@@ -870,7 +870,7 @@
                 <w:noProof/>
                 <w:webHidden/>
               </w:rPr>
-              <w:instrText xml:space="preserve"> PAGEREF _Toc75341604 \h </w:instrText>
+              <w:instrText xml:space="preserve"> PAGEREF _Toc75446800 \h </w:instrText>
             </w:r>
             <w:r>
               <w:rPr>
@@ -913,7 +913,7 @@
               <w:noProof/>
             </w:rPr>
           </w:pPr>
-          <w:hyperlink w:anchor="_Toc75341605" w:history="1">
+          <w:hyperlink w:anchor="_Toc75446801" w:history="1">
             <w:r>
               <w:rPr>
                 <w:rStyle w:val="Hyperlink"/>
@@ -954,7 +954,7 @@
                 <w:noProof/>
                 <w:webHidden/>
               </w:rPr>
-              <w:instrText xml:space="preserve"> PAGEREF _Toc75341605 \h </w:instrText>
+              <w:instrText xml:space="preserve"> PAGEREF _Toc75446801 \h </w:instrText>
             </w:r>
             <w:r>
               <w:rPr>
@@ -997,7 +997,7 @@
               <w:noProof/>
             </w:rPr>
           </w:pPr>
-          <w:hyperlink w:anchor="_Toc75341606" w:history="1">
+          <w:hyperlink w:anchor="_Toc75446802" w:history="1">
             <w:r>
               <w:rPr>
                 <w:rStyle w:val="Hyperlink"/>
@@ -1038,7 +1038,7 @@
                 <w:noProof/>
                 <w:webHidden/>
               </w:rPr>
-              <w:instrText xml:space="preserve"> PAGEREF _Toc75341606 \h </w:instrText>
+              <w:instrText xml:space="preserve"> PAGEREF _Toc75446802 \h </w:instrText>
             </w:r>
             <w:r>
               <w:rPr>
@@ -1081,7 +1081,7 @@
               <w:noProof/>
             </w:rPr>
           </w:pPr>
-          <w:hyperlink w:anchor="_Toc75341607" w:history="1">
+          <w:hyperlink w:anchor="_Toc75446803" w:history="1">
             <w:r>
               <w:rPr>
                 <w:rStyle w:val="Hyperlink"/>
@@ -1122,7 +1122,7 @@
                 <w:noProof/>
                 <w:webHidden/>
               </w:rPr>
-              <w:instrText xml:space="preserve"> PAGEREF _Toc75341607 \h </w:instrText>
+              <w:instrText xml:space="preserve"> PAGEREF _Toc75446803 \h </w:instrText>
             </w:r>
             <w:r>
               <w:rPr>
@@ -1165,7 +1165,7 @@
               <w:noProof/>
             </w:rPr>
           </w:pPr>
-          <w:hyperlink w:anchor="_Toc75341608" w:history="1">
+          <w:hyperlink w:anchor="_Toc75446804" w:history="1">
             <w:r>
               <w:rPr>
                 <w:rStyle w:val="Hyperlink"/>
@@ -1206,7 +1206,7 @@
                 <w:noProof/>
                 <w:webHidden/>
               </w:rPr>
-              <w:instrText xml:space="preserve"> PAGEREF _Toc75341608 \h </w:instrText>
+              <w:instrText xml:space="preserve"> PAGEREF _Toc75446804 \h </w:instrText>
             </w:r>
             <w:r>
               <w:rPr>
@@ -1249,7 +1249,7 @@
               <w:noProof/>
             </w:rPr>
           </w:pPr>
-          <w:hyperlink w:anchor="_Toc75341609" w:history="1">
+          <w:hyperlink w:anchor="_Toc75446805" w:history="1">
             <w:r>
               <w:rPr>
                 <w:rStyle w:val="Hyperlink"/>
@@ -1290,7 +1290,7 @@
                 <w:noProof/>
                 <w:webHidden/>
               </w:rPr>
-              <w:instrText xml:space="preserve"> PAGEREF _Toc75341609 \h </w:instrText>
+              <w:instrText xml:space="preserve"> PAGEREF _Toc75446805 \h </w:instrText>
             </w:r>
             <w:r>
               <w:rPr>
@@ -1333,7 +1333,7 @@
               <w:noProof/>
             </w:rPr>
           </w:pPr>
-          <w:hyperlink w:anchor="_Toc75341610" w:history="1">
+          <w:hyperlink w:anchor="_Toc75446806" w:history="1">
             <w:r>
               <w:rPr>
                 <w:rStyle w:val="Hyperlink"/>
@@ -1374,7 +1374,7 @@
                 <w:noProof/>
                 <w:webHidden/>
               </w:rPr>
-              <w:instrText xml:space="preserve"> PAGEREF _Toc75341610 \h </w:instrText>
+              <w:instrText xml:space="preserve"> PAGEREF _Toc75446806 \h </w:instrText>
             </w:r>
             <w:r>
               <w:rPr>
@@ -1417,7 +1417,7 @@
               <w:noProof/>
             </w:rPr>
           </w:pPr>
-          <w:hyperlink w:anchor="_Toc75341611" w:history="1">
+          <w:hyperlink w:anchor="_Toc75446807" w:history="1">
             <w:r>
               <w:rPr>
                 <w:rStyle w:val="Hyperlink"/>
@@ -1458,7 +1458,7 @@
                 <w:noProof/>
                 <w:webHidden/>
               </w:rPr>
-              <w:instrText xml:space="preserve"> PAGEREF _Toc75341611 \h </w:instrText>
+              <w:instrText xml:space="preserve"> PAGEREF _Toc75446807 \h </w:instrText>
             </w:r>
             <w:r>
               <w:rPr>
@@ -1501,7 +1501,7 @@
               <w:noProof/>
             </w:rPr>
           </w:pPr>
-          <w:hyperlink w:anchor="_Toc75341612" w:history="1">
+          <w:hyperlink w:anchor="_Toc75446808" w:history="1">
             <w:r>
               <w:rPr>
                 <w:rStyle w:val="Hyperlink"/>
@@ -1542,7 +1542,7 @@
                 <w:noProof/>
                 <w:webHidden/>
               </w:rPr>
-              <w:instrText xml:space="preserve"> PAGEREF _Toc75341612 \h </w:instrText>
+              <w:instrText xml:space="preserve"> PAGEREF _Toc75446808 \h </w:instrText>
             </w:r>
             <w:r>
               <w:rPr>
@@ -1585,7 +1585,7 @@
               <w:noProof/>
             </w:rPr>
           </w:pPr>
-          <w:hyperlink w:anchor="_Toc75341613" w:history="1">
+          <w:hyperlink w:anchor="_Toc75446809" w:history="1">
             <w:r>
               <w:rPr>
                 <w:rStyle w:val="Hyperlink"/>
@@ -1626,7 +1626,7 @@
                 <w:noProof/>
                 <w:webHidden/>
               </w:rPr>
-              <w:instrText xml:space="preserve"> PAGEREF _Toc75341613 \h </w:instrText>
+              <w:instrText xml:space="preserve"> PAGEREF _Toc75446809 \h </w:instrText>
             </w:r>
             <w:r>
               <w:rPr>
@@ -1669,7 +1669,7 @@
               <w:noProof/>
             </w:rPr>
           </w:pPr>
-          <w:hyperlink w:anchor="_Toc75341614" w:history="1">
+          <w:hyperlink w:anchor="_Toc75446810" w:history="1">
             <w:r>
               <w:rPr>
                 <w:rStyle w:val="Hyperlink"/>
@@ -1710,7 +1710,7 @@
                 <w:noProof/>
                 <w:webHidden/>
               </w:rPr>
-              <w:instrText xml:space="preserve"> PAGEREF _Toc75341614 \h </w:instrText>
+              <w:instrText xml:space="preserve"> PAGEREF _Toc75446810 \h </w:instrText>
             </w:r>
             <w:r>
               <w:rPr>
@@ -1753,7 +1753,7 @@
               <w:noProof/>
             </w:rPr>
           </w:pPr>
-          <w:hyperlink w:anchor="_Toc75341615" w:history="1">
+          <w:hyperlink w:anchor="_Toc75446811" w:history="1">
             <w:r>
               <w:rPr>
                 <w:rStyle w:val="Hyperlink"/>
@@ -1794,7 +1794,7 @@
                 <w:noProof/>
                 <w:webHidden/>
               </w:rPr>
-              <w:instrText xml:space="preserve"> PAGEREF _Toc75341615 \h </w:instrText>
+              <w:instrText xml:space="preserve"> PAGEREF _Toc75446811 \h </w:instrText>
             </w:r>
             <w:r>
               <w:rPr>
@@ -1837,7 +1837,7 @@
               <w:noProof/>
             </w:rPr>
           </w:pPr>
-          <w:hyperlink w:anchor="_Toc75341616" w:history="1">
+          <w:hyperlink w:anchor="_Toc75446812" w:history="1">
             <w:r>
               <w:rPr>
                 <w:rStyle w:val="Hyperlink"/>
@@ -1878,7 +1878,7 @@
                 <w:noProof/>
                 <w:webHidden/>
               </w:rPr>
-              <w:instrText xml:space="preserve"> PAGEREF _Toc75341616 \h </w:instrText>
+              <w:instrText xml:space="preserve"> PAGEREF _Toc75446812 \h </w:instrText>
             </w:r>
             <w:r>
               <w:rPr>
@@ -1921,7 +1921,7 @@
               <w:noProof/>
             </w:rPr>
           </w:pPr>
-          <w:hyperlink w:anchor="_Toc75341617" w:history="1">
+          <w:hyperlink w:anchor="_Toc75446813" w:history="1">
             <w:r>
               <w:rPr>
                 <w:rStyle w:val="Hyperlink"/>
@@ -1962,7 +1962,7 @@
                 <w:noProof/>
                 <w:webHidden/>
               </w:rPr>
-              <w:instrText xml:space="preserve"> PAGEREF _Toc75341617 \h </w:instrText>
+              <w:instrText xml:space="preserve"> PAGEREF _Toc75446813 \h </w:instrText>
             </w:r>
             <w:r>
               <w:rPr>
@@ -2005,7 +2005,7 @@
               <w:noProof/>
             </w:rPr>
           </w:pPr>
-          <w:hyperlink w:anchor="_Toc75341618" w:history="1">
+          <w:hyperlink w:anchor="_Toc75446814" w:history="1">
             <w:r>
               <w:rPr>
                 <w:rStyle w:val="Hyperlink"/>
@@ -2046,7 +2046,7 @@
                 <w:noProof/>
                 <w:webHidden/>
               </w:rPr>
-              <w:instrText xml:space="preserve"> PAGEREF _Toc75341618 \h </w:instrText>
+              <w:instrText xml:space="preserve"> PAGEREF _Toc75446814 \h </w:instrText>
             </w:r>
             <w:r>
               <w:rPr>
@@ -2089,7 +2089,7 @@
               <w:noProof/>
             </w:rPr>
           </w:pPr>
-          <w:hyperlink w:anchor="_Toc75341619" w:history="1">
+          <w:hyperlink w:anchor="_Toc75446815" w:history="1">
             <w:r>
               <w:rPr>
                 <w:rStyle w:val="Hyperlink"/>
@@ -2130,7 +2130,7 @@
                 <w:noProof/>
                 <w:webHidden/>
               </w:rPr>
-              <w:instrText xml:space="preserve"> PAGEREF _Toc75341619 \h </w:instrText>
+              <w:instrText xml:space="preserve"> PAGEREF _Toc75446815 \h </w:instrText>
             </w:r>
             <w:r>
               <w:rPr>
@@ -2173,7 +2173,7 @@
               <w:noProof/>
             </w:rPr>
           </w:pPr>
-          <w:hyperlink w:anchor="_Toc75341620" w:history="1">
+          <w:hyperlink w:anchor="_Toc75446816" w:history="1">
             <w:r>
               <w:rPr>
                 <w:rStyle w:val="Hyperlink"/>
@@ -2214,7 +2214,7 @@
                 <w:noProof/>
                 <w:webHidden/>
               </w:rPr>
-              <w:instrText xml:space="preserve"> PAGEREF _Toc75341620 \h </w:instrText>
+              <w:instrText xml:space="preserve"> PAGEREF _Toc75446816 \h </w:instrText>
             </w:r>
             <w:r>
               <w:rPr>
@@ -2257,7 +2257,7 @@
               <w:noProof/>
             </w:rPr>
           </w:pPr>
-          <w:hyperlink w:anchor="_Toc75341621" w:history="1">
+          <w:hyperlink w:anchor="_Toc75446817" w:history="1">
             <w:r>
               <w:rPr>
                 <w:rStyle w:val="Hyperlink"/>
@@ -2277,6 +2277,90 @@
                 <w:rStyle w:val="Hyperlink"/>
                 <w:noProof/>
               </w:rPr>
+              <w:t>Alternative way of inserting the covers</w:t>
+            </w:r>
+            <w:r>
+              <w:rPr>
+                <w:noProof/>
+                <w:webHidden/>
+              </w:rPr>
+              <w:tab/>
+            </w:r>
+            <w:r>
+              <w:rPr>
+                <w:noProof/>
+                <w:webHidden/>
+              </w:rPr>
+              <w:fldChar w:fldCharType="begin"/>
+            </w:r>
+            <w:r>
+              <w:rPr>
+                <w:noProof/>
+                <w:webHidden/>
+              </w:rPr>
+              <w:instrText xml:space="preserve"> PAGEREF _Toc75446817 \h </w:instrText>
+            </w:r>
+            <w:r>
+              <w:rPr>
+                <w:noProof/>
+                <w:webHidden/>
+              </w:rPr>
+            </w:r>
+            <w:r>
+              <w:rPr>
+                <w:noProof/>
+                <w:webHidden/>
+              </w:rPr>
+              <w:fldChar w:fldCharType="separate"/>
+            </w:r>
+            <w:r>
+              <w:rPr>
+                <w:noProof/>
+                <w:webHidden/>
+              </w:rPr>
+              <w:t>38</w:t>
+            </w:r>
+            <w:r>
+              <w:rPr>
+                <w:noProof/>
+                <w:webHidden/>
+              </w:rPr>
+              <w:fldChar w:fldCharType="end"/>
+            </w:r>
+          </w:hyperlink>
+        </w:p>
+        <w:p>
+          <w:pPr>
+            <w:pStyle w:val="TOC1"/>
+            <w:tabs>
+              <w:tab w:val="left" w:pos="660"/>
+              <w:tab w:val="right" w:leader="dot" w:pos="9063"/>
+            </w:tabs>
+            <w:rPr>
+              <w:rFonts w:eastAsiaTheme="minorEastAsia"/>
+              <w:noProof/>
+            </w:rPr>
+          </w:pPr>
+          <w:hyperlink w:anchor="_Toc75446818" w:history="1">
+            <w:r>
+              <w:rPr>
+                <w:rStyle w:val="Hyperlink"/>
+                <w:noProof/>
+              </w:rPr>
+              <w:t>16</w:t>
+            </w:r>
+            <w:r>
+              <w:rPr>
+                <w:rFonts w:eastAsiaTheme="minorEastAsia"/>
+                <w:noProof/>
+              </w:rPr>
+              <w:tab/>
+            </w:r>
+            <w:r>
+              <w:rPr>
+                <w:rStyle w:val="Hyperlink"/>
+                <w:noProof/>
+              </w:rPr>
               <w:t>Planned enhancements</w:t>
             </w:r>
             <w:r>
@@ -2298,7 +2382,7 @@
                 <w:noProof/>
                 <w:webHidden/>
               </w:rPr>
-              <w:instrText xml:space="preserve"> PAGEREF _Toc75341621 \h </w:instrText>
+              <w:instrText xml:space="preserve"> PAGEREF _Toc75446818 \h </w:instrText>
             </w:r>
             <w:r>
               <w:rPr>
@@ -2341,13 +2425,13 @@
               <w:noProof/>
             </w:rPr>
           </w:pPr>
-          <w:hyperlink w:anchor="_Toc75341622" w:history="1">
+          <w:hyperlink w:anchor="_Toc75446819" w:history="1">
             <w:r>
               <w:rPr>
                 <w:rStyle w:val="Hyperlink"/>
                 <w:noProof/>
               </w:rPr>
-              <w:t>15.1</w:t>
+              <w:t>16.1</w:t>
             </w:r>
             <w:r>
               <w:rPr>
@@ -2382,7 +2466,7 @@
                 <w:noProof/>
                 <w:webHidden/>
               </w:rPr>
-              <w:instrText xml:space="preserve"> PAGEREF _Toc75341622 \h </w:instrText>
+              <w:instrText xml:space="preserve"> PAGEREF _Toc75446819 \h </w:instrText>
             </w:r>
             <w:r>
               <w:rPr>
@@ -2425,13 +2509,13 @@
               <w:noProof/>
             </w:rPr>
           </w:pPr>
-          <w:hyperlink w:anchor="_Toc75341623" w:history="1">
+          <w:hyperlink w:anchor="_Toc75446820" w:history="1">
             <w:r>
               <w:rPr>
                 <w:rStyle w:val="Hyperlink"/>
                 <w:noProof/>
               </w:rPr>
-              <w:t>15.2</w:t>
+              <w:t>16.2</w:t>
             </w:r>
             <w:r>
               <w:rPr>
@@ -2466,7 +2550,7 @@
                 <w:noProof/>
                 <w:webHidden/>
               </w:rPr>
-              <w:instrText xml:space="preserve"> PAGEREF _Toc75341623 \h </w:instrText>
+              <w:instrText xml:space="preserve"> PAGEREF _Toc75446820 \h </w:instrText>
             </w:r>
             <w:r>
               <w:rPr>
@@ -2509,13 +2593,13 @@
               <w:noProof/>
             </w:rPr>
           </w:pPr>
-          <w:hyperlink w:anchor="_Toc75341624" w:history="1">
+          <w:hyperlink w:anchor="_Toc75446821" w:history="1">
             <w:r>
               <w:rPr>
                 <w:rStyle w:val="Hyperlink"/>
                 <w:noProof/>
               </w:rPr>
-              <w:t>15.2.1</w:t>
+              <w:t>16.2.1</w:t>
             </w:r>
             <w:r>
               <w:rPr>
@@ -2550,7 +2634,7 @@
                 <w:noProof/>
                 <w:webHidden/>
               </w:rPr>
-              <w:instrText xml:space="preserve"> PAGEREF _Toc75341624 \h </w:instrText>
+              <w:instrText xml:space="preserve"> PAGEREF _Toc75446821 \h </w:instrText>
             </w:r>
             <w:r>
               <w:rPr>
@@ -2570,7 +2654,7 @@
                 <w:noProof/>
                 <w:webHidden/>
               </w:rPr>
-              <w:t>38</w:t>
+              <w:t>39</w:t>
             </w:r>
             <w:r>
               <w:rPr>
@@ -2593,13 +2677,13 @@
               <w:noProof/>
             </w:rPr>
           </w:pPr>
-          <w:hyperlink w:anchor="_Toc75341625" w:history="1">
+          <w:hyperlink w:anchor="_Toc75446822" w:history="1">
             <w:r>
               <w:rPr>
                 <w:rStyle w:val="Hyperlink"/>
                 <w:noProof/>
               </w:rPr>
-              <w:t>15.2.2</w:t>
+              <w:t>16.2.2</w:t>
             </w:r>
             <w:r>
               <w:rPr>
@@ -2634,7 +2718,7 @@
                 <w:noProof/>
                 <w:webHidden/>
               </w:rPr>
-              <w:instrText xml:space="preserve"> PAGEREF _Toc75341625 \h </w:instrText>
+              <w:instrText xml:space="preserve"> PAGEREF _Toc75446822 \h </w:instrText>
             </w:r>
             <w:r>
               <w:rPr>
@@ -2654,7 +2738,7 @@
                 <w:noProof/>
                 <w:webHidden/>
               </w:rPr>
-              <w:t>41</w:t>
+              <w:t>42</w:t>
             </w:r>
             <w:r>
               <w:rPr>
@@ -2677,13 +2761,13 @@
               <w:noProof/>
             </w:rPr>
           </w:pPr>
-          <w:hyperlink w:anchor="_Toc75341626" w:history="1">
+          <w:hyperlink w:anchor="_Toc75446823" w:history="1">
             <w:r>
               <w:rPr>
                 <w:rStyle w:val="Hyperlink"/>
                 <w:noProof/>
               </w:rPr>
-              <w:t>15.2.3</w:t>
+              <w:t>16.2.3</w:t>
             </w:r>
             <w:r>
               <w:rPr>
@@ -2718,7 +2802,7 @@
                 <w:noProof/>
                 <w:webHidden/>
               </w:rPr>
-              <w:instrText xml:space="preserve"> PAGEREF _Toc75341626 \h </w:instrText>
+              <w:instrText xml:space="preserve"> PAGEREF _Toc75446823 \h </w:instrText>
             </w:r>
             <w:r>
               <w:rPr>
@@ -2738,7 +2822,7 @@
                 <w:noProof/>
                 <w:webHidden/>
               </w:rPr>
-              <w:t>44</w:t>
+              <w:t>45</w:t>
             </w:r>
             <w:r>
               <w:rPr>
@@ -2761,13 +2845,13 @@
               <w:noProof/>
             </w:rPr>
           </w:pPr>
-          <w:hyperlink w:anchor="_Toc75341627" w:history="1">
+          <w:hyperlink w:anchor="_Toc75446824" w:history="1">
             <w:r>
               <w:rPr>
                 <w:rStyle w:val="Hyperlink"/>
                 <w:noProof/>
               </w:rPr>
-              <w:t>15.3</w:t>
+              <w:t>16.3</w:t>
             </w:r>
             <w:r>
               <w:rPr>
@@ -2802,7 +2886,7 @@
                 <w:noProof/>
                 <w:webHidden/>
               </w:rPr>
-              <w:instrText xml:space="preserve"> PAGEREF _Toc75341627 \h </w:instrText>
+              <w:instrText xml:space="preserve"> PAGEREF _Toc75446824 \h </w:instrText>
             </w:r>
             <w:r>
               <w:rPr>
@@ -2822,7 +2906,7 @@
                 <w:noProof/>
                 <w:webHidden/>
               </w:rPr>
-              <w:t>44</w:t>
+              <w:t>45</w:t>
             </w:r>
             <w:r>
               <w:rPr>
@@ -2845,13 +2929,13 @@
               <w:noProof/>
             </w:rPr>
           </w:pPr>
-          <w:hyperlink w:anchor="_Toc75341628" w:history="1">
+          <w:hyperlink w:anchor="_Toc75446825" w:history="1">
             <w:r>
               <w:rPr>
                 <w:rStyle w:val="Hyperlink"/>
                 <w:noProof/>
               </w:rPr>
-              <w:t>15.4</w:t>
+              <w:t>16.4</w:t>
             </w:r>
             <w:r>
               <w:rPr>
@@ -2886,7 +2970,7 @@
                 <w:noProof/>
                 <w:webHidden/>
               </w:rPr>
-              <w:instrText xml:space="preserve"> PAGEREF _Toc75341628 \h </w:instrText>
+              <w:instrText xml:space="preserve"> PAGEREF _Toc75446825 \h </w:instrText>
             </w:r>
             <w:r>
               <w:rPr>
@@ -2906,7 +2990,7 @@
                 <w:noProof/>
                 <w:webHidden/>
               </w:rPr>
-              <w:t>45</w:t>
+              <w:t>46</w:t>
             </w:r>
             <w:r>
               <w:rPr>
@@ -2929,13 +3013,13 @@
               <w:noProof/>
             </w:rPr>
           </w:pPr>
-          <w:hyperlink w:anchor="_Toc75341629" w:history="1">
+          <w:hyperlink w:anchor="_Toc75446826" w:history="1">
             <w:r>
               <w:rPr>
                 <w:rStyle w:val="Hyperlink"/>
                 <w:noProof/>
               </w:rPr>
-              <w:t>15.5</w:t>
+              <w:t>16.5</w:t>
             </w:r>
             <w:r>
               <w:rPr>
@@ -2970,7 +3054,7 @@
                 <w:noProof/>
                 <w:webHidden/>
               </w:rPr>
-              <w:instrText xml:space="preserve"> PAGEREF _Toc75341629 \h </w:instrText>
+              <w:instrText xml:space="preserve"> PAGEREF _Toc75446826 \h </w:instrText>
             </w:r>
             <w:r>
               <w:rPr>
@@ -2990,7 +3074,7 @@
                 <w:noProof/>
                 <w:webHidden/>
               </w:rPr>
-              <w:t>45</w:t>
+              <w:t>46</w:t>
             </w:r>
             <w:r>
               <w:rPr>
@@ -3057,7 +3141,7 @@
       <w:r>
         <w:fldChar w:fldCharType="separate"/>
       </w:r>
-      <w:hyperlink w:anchor="_Toc75341630" w:history="1">
+      <w:hyperlink w:anchor="_Toc75446827" w:history="1">
         <w:r>
           <w:rPr>
             <w:rStyle w:val="Hyperlink"/>
@@ -3084,7 +3168,7 @@
             <w:noProof/>
             <w:webHidden/>
           </w:rPr>
-          <w:instrText xml:space="preserve"> PAGEREF _Toc75341630 \h </w:instrText>
+          <w:instrText xml:space="preserve"> PAGEREF _Toc75446827 \h </w:instrText>
         </w:r>
         <w:r>
           <w:rPr>
@@ -3126,7 +3210,7 @@
           <w:noProof/>
         </w:rPr>
       </w:pPr>
-      <w:hyperlink w:anchor="_Toc75341631" w:history="1">
+      <w:hyperlink w:anchor="_Toc75446828" w:history="1">
         <w:r>
           <w:rPr>
             <w:rStyle w:val="Hyperlink"/>
@@ -3153,7 +3237,7 @@
             <w:noProof/>
             <w:webHidden/>
           </w:rPr>
-          <w:instrText xml:space="preserve"> PAGEREF _Toc75341631 \h </w:instrText>
+          <w:instrText xml:space="preserve"> PAGEREF _Toc75446828 \h </w:instrText>
         </w:r>
         <w:r>
           <w:rPr>
@@ -3195,7 +3279,7 @@
           <w:noProof/>
         </w:rPr>
       </w:pPr>
-      <w:hyperlink w:anchor="_Toc75341632" w:history="1">
+      <w:hyperlink w:anchor="_Toc75446829" w:history="1">
         <w:r>
           <w:rPr>
             <w:rStyle w:val="Hyperlink"/>
@@ -3222,7 +3306,7 @@
             <w:noProof/>
             <w:webHidden/>
           </w:rPr>
-          <w:instrText xml:space="preserve"> PAGEREF _Toc75341632 \h </w:instrText>
+          <w:instrText xml:space="preserve"> PAGEREF _Toc75446829 \h </w:instrText>
         </w:r>
         <w:r>
           <w:rPr>
@@ -3264,7 +3348,7 @@
           <w:noProof/>
         </w:rPr>
       </w:pPr>
-      <w:hyperlink w:anchor="_Toc75341633" w:history="1">
+      <w:hyperlink w:anchor="_Toc75446830" w:history="1">
         <w:r>
           <w:rPr>
             <w:rStyle w:val="Hyperlink"/>
@@ -3291,7 +3375,7 @@
             <w:noProof/>
             <w:webHidden/>
           </w:rPr>
-          <w:instrText xml:space="preserve"> PAGEREF _Toc75341633 \h </w:instrText>
+          <w:instrText xml:space="preserve"> PAGEREF _Toc75446830 \h </w:instrText>
         </w:r>
         <w:r>
           <w:rPr>
@@ -3333,7 +3417,7 @@
           <w:noProof/>
         </w:rPr>
       </w:pPr>
-      <w:hyperlink w:anchor="_Toc75341634" w:history="1">
+      <w:hyperlink w:anchor="_Toc75446831" w:history="1">
         <w:r>
           <w:rPr>
             <w:rStyle w:val="Hyperlink"/>
@@ -3360,7 +3444,7 @@
             <w:noProof/>
             <w:webHidden/>
           </w:rPr>
-          <w:instrText xml:space="preserve"> PAGEREF _Toc75341634 \h </w:instrText>
+          <w:instrText xml:space="preserve"> PAGEREF _Toc75446831 \h </w:instrText>
         </w:r>
         <w:r>
           <w:rPr>
@@ -3402,7 +3486,7 @@
           <w:noProof/>
         </w:rPr>
       </w:pPr>
-      <w:hyperlink w:anchor="_Toc75341635" w:history="1">
+      <w:hyperlink w:anchor="_Toc75446832" w:history="1">
         <w:r>
           <w:rPr>
             <w:rStyle w:val="Hyperlink"/>
@@ -3429,7 +3513,7 @@
             <w:noProof/>
             <w:webHidden/>
           </w:rPr>
-          <w:instrText xml:space="preserve"> PAGEREF _Toc75341635 \h </w:instrText>
+          <w:instrText xml:space="preserve"> PAGEREF _Toc75446832 \h </w:instrText>
         </w:r>
         <w:r>
           <w:rPr>
@@ -3471,7 +3555,7 @@
           <w:noProof/>
         </w:rPr>
       </w:pPr>
-      <w:hyperlink w:anchor="_Toc75341636" w:history="1">
+      <w:hyperlink w:anchor="_Toc75446833" w:history="1">
         <w:r>
           <w:rPr>
             <w:rStyle w:val="Hyperlink"/>
@@ -3498,7 +3582,7 @@
             <w:noProof/>
             <w:webHidden/>
           </w:rPr>
-          <w:instrText xml:space="preserve"> PAGEREF _Toc75341636 \h </w:instrText>
+          <w:instrText xml:space="preserve"> PAGEREF _Toc75446833 \h </w:instrText>
         </w:r>
         <w:r>
           <w:rPr>
@@ -3540,7 +3624,7 @@
           <w:noProof/>
         </w:rPr>
       </w:pPr>
-      <w:hyperlink w:anchor="_Toc75341637" w:history="1">
+      <w:hyperlink w:anchor="_Toc75446834" w:history="1">
         <w:r>
           <w:rPr>
             <w:rStyle w:val="Hyperlink"/>
@@ -3567,7 +3651,7 @@
             <w:noProof/>
             <w:webHidden/>
           </w:rPr>
-          <w:instrText xml:space="preserve"> PAGEREF _Toc75341637 \h </w:instrText>
+          <w:instrText xml:space="preserve"> PAGEREF _Toc75446834 \h </w:instrText>
         </w:r>
         <w:r>
           <w:rPr>
@@ -3609,7 +3693,7 @@
           <w:noProof/>
         </w:rPr>
       </w:pPr>
-      <w:hyperlink w:anchor="_Toc75341638" w:history="1">
+      <w:hyperlink w:anchor="_Toc75446835" w:history="1">
         <w:r>
           <w:rPr>
             <w:rStyle w:val="Hyperlink"/>
@@ -3636,7 +3720,7 @@
             <w:noProof/>
             <w:webHidden/>
           </w:rPr>
-          <w:instrText xml:space="preserve"> PAGEREF _Toc75341638 \h </w:instrText>
+          <w:instrText xml:space="preserve"> PAGEREF _Toc75446835 \h </w:instrText>
         </w:r>
         <w:r>
           <w:rPr>
@@ -3678,7 +3762,7 @@
           <w:noProof/>
         </w:rPr>
       </w:pPr>
-      <w:hyperlink w:anchor="_Toc75341639" w:history="1">
+      <w:hyperlink w:anchor="_Toc75446836" w:history="1">
         <w:r>
           <w:rPr>
             <w:rStyle w:val="Hyperlink"/>
@@ -3705,7 +3789,7 @@
             <w:noProof/>
             <w:webHidden/>
           </w:rPr>
-          <w:instrText xml:space="preserve"> PAGEREF _Toc75341639 \h </w:instrText>
+          <w:instrText xml:space="preserve"> PAGEREF _Toc75446836 \h </w:instrText>
         </w:r>
         <w:r>
           <w:rPr>
@@ -3747,7 +3831,7 @@
           <w:noProof/>
         </w:rPr>
       </w:pPr>
-      <w:hyperlink w:anchor="_Toc75341640" w:history="1">
+      <w:hyperlink w:anchor="_Toc75446837" w:history="1">
         <w:r>
           <w:rPr>
             <w:rStyle w:val="Hyperlink"/>
@@ -3789,7 +3873,7 @@
             <w:noProof/>
             <w:webHidden/>
           </w:rPr>
-          <w:instrText xml:space="preserve"> PAGEREF _Toc75341640 \h </w:instrText>
+          <w:instrText xml:space="preserve"> PAGEREF _Toc75446837 \h </w:instrText>
         </w:r>
         <w:r>
           <w:rPr>
@@ -3831,7 +3915,7 @@
           <w:noProof/>
         </w:rPr>
       </w:pPr>
-      <w:hyperlink w:anchor="_Toc75341641" w:history="1">
+      <w:hyperlink w:anchor="_Toc75446838" w:history="1">
         <w:r>
           <w:rPr>
             <w:rStyle w:val="Hyperlink"/>
@@ -3858,7 +3942,7 @@
             <w:noProof/>
             <w:webHidden/>
           </w:rPr>
-          <w:instrText xml:space="preserve"> PAGEREF _Toc75341641 \h </w:instrText>
+          <w:instrText xml:space="preserve"> PAGEREF _Toc75446838 \h </w:instrText>
         </w:r>
         <w:r>
           <w:rPr>
@@ -3900,7 +3984,7 @@
           <w:noProof/>
         </w:rPr>
       </w:pPr>
-      <w:hyperlink w:anchor="_Toc75341642" w:history="1">
+      <w:hyperlink w:anchor="_Toc75446839" w:history="1">
         <w:r>
           <w:rPr>
             <w:rStyle w:val="Hyperlink"/>
@@ -3927,7 +4011,7 @@
             <w:noProof/>
             <w:webHidden/>
           </w:rPr>
-          <w:instrText xml:space="preserve"> PAGEREF _Toc75341642 \h </w:instrText>
+          <w:instrText xml:space="preserve"> PAGEREF _Toc75446839 \h </w:instrText>
         </w:r>
         <w:r>
           <w:rPr>
@@ -3969,7 +4053,7 @@
           <w:noProof/>
         </w:rPr>
       </w:pPr>
-      <w:hyperlink w:anchor="_Toc75341643" w:history="1">
+      <w:hyperlink w:anchor="_Toc75446840" w:history="1">
         <w:r>
           <w:rPr>
             <w:rStyle w:val="Hyperlink"/>
@@ -3996,7 +4080,7 @@
             <w:noProof/>
             <w:webHidden/>
           </w:rPr>
-          <w:instrText xml:space="preserve"> PAGEREF _Toc75341643 \h </w:instrText>
+          <w:instrText xml:space="preserve"> PAGEREF _Toc75446840 \h </w:instrText>
         </w:r>
         <w:r>
           <w:rPr>
@@ -4038,7 +4122,7 @@
           <w:noProof/>
         </w:rPr>
       </w:pPr>
-      <w:hyperlink w:anchor="_Toc75341644" w:history="1">
+      <w:hyperlink w:anchor="_Toc75446841" w:history="1">
         <w:r>
           <w:rPr>
             <w:rStyle w:val="Hyperlink"/>
@@ -4073,7 +4157,7 @@
             <w:noProof/>
             <w:webHidden/>
           </w:rPr>
-          <w:instrText xml:space="preserve"> PAGEREF _Toc75341644 \h </w:instrText>
+          <w:instrText xml:space="preserve"> PAGEREF _Toc75446841 \h </w:instrText>
         </w:r>
         <w:r>
           <w:rPr>
@@ -4115,7 +4199,7 @@
           <w:noProof/>
         </w:rPr>
       </w:pPr>
-      <w:hyperlink w:anchor="_Toc75341645" w:history="1">
+      <w:hyperlink w:anchor="_Toc75446842" w:history="1">
         <w:r>
           <w:rPr>
             <w:rStyle w:val="Hyperlink"/>
@@ -4142,7 +4226,7 @@
             <w:noProof/>
             <w:webHidden/>
           </w:rPr>
-          <w:instrText xml:space="preserve"> PAGEREF _Toc75341645 \h </w:instrText>
+          <w:instrText xml:space="preserve"> PAGEREF _Toc75446842 \h </w:instrText>
         </w:r>
         <w:r>
           <w:rPr>
@@ -4184,7 +4268,7 @@
           <w:noProof/>
         </w:rPr>
       </w:pPr>
-      <w:hyperlink w:anchor="_Toc75341646" w:history="1">
+      <w:hyperlink w:anchor="_Toc75446843" w:history="1">
         <w:r>
           <w:rPr>
             <w:rStyle w:val="Hyperlink"/>
@@ -4211,7 +4295,7 @@
             <w:noProof/>
             <w:webHidden/>
           </w:rPr>
-          <w:instrText xml:space="preserve"> PAGEREF _Toc75341646 \h </w:instrText>
+          <w:instrText xml:space="preserve"> PAGEREF _Toc75446843 \h </w:instrText>
         </w:r>
         <w:r>
           <w:rPr>
@@ -4253,7 +4337,7 @@
           <w:noProof/>
         </w:rPr>
       </w:pPr>
-      <w:hyperlink w:anchor="_Toc75341647" w:history="1">
+      <w:hyperlink w:anchor="_Toc75446844" w:history="1">
         <w:r>
           <w:rPr>
             <w:rStyle w:val="Hyperlink"/>
@@ -4280,7 +4364,7 @@
             <w:noProof/>
             <w:webHidden/>
           </w:rPr>
-          <w:instrText xml:space="preserve"> PAGEREF _Toc75341647 \h </w:instrText>
+          <w:instrText xml:space="preserve"> PAGEREF _Toc75446844 \h </w:instrText>
         </w:r>
         <w:r>
           <w:rPr>
@@ -4322,7 +4406,7 @@
           <w:noProof/>
         </w:rPr>
       </w:pPr>
-      <w:hyperlink w:anchor="_Toc75341648" w:history="1">
+      <w:hyperlink w:anchor="_Toc75446845" w:history="1">
         <w:r>
           <w:rPr>
             <w:rStyle w:val="Hyperlink"/>
@@ -4349,7 +4433,7 @@
             <w:noProof/>
             <w:webHidden/>
           </w:rPr>
-          <w:instrText xml:space="preserve"> PAGEREF _Toc75341648 \h </w:instrText>
+          <w:instrText xml:space="preserve"> PAGEREF _Toc75446845 \h </w:instrText>
         </w:r>
         <w:r>
           <w:rPr>
@@ -4391,7 +4475,7 @@
           <w:noProof/>
         </w:rPr>
       </w:pPr>
-      <w:hyperlink w:anchor="_Toc75341649" w:history="1">
+      <w:hyperlink w:anchor="_Toc75446846" w:history="1">
         <w:r>
           <w:rPr>
             <w:rStyle w:val="Hyperlink"/>
@@ -4418,7 +4502,7 @@
             <w:noProof/>
             <w:webHidden/>
           </w:rPr>
-          <w:instrText xml:space="preserve"> PAGEREF _Toc75341649 \h </w:instrText>
+          <w:instrText xml:space="preserve"> PAGEREF _Toc75446846 \h </w:instrText>
         </w:r>
         <w:r>
           <w:rPr>
@@ -4460,7 +4544,7 @@
           <w:noProof/>
         </w:rPr>
       </w:pPr>
-      <w:hyperlink w:anchor="_Toc75341650" w:history="1">
+      <w:hyperlink w:anchor="_Toc75446847" w:history="1">
         <w:r>
           <w:rPr>
             <w:rStyle w:val="Hyperlink"/>
@@ -4487,7 +4571,7 @@
             <w:noProof/>
             <w:webHidden/>
           </w:rPr>
-          <w:instrText xml:space="preserve"> PAGEREF _Toc75341650 \h </w:instrText>
+          <w:instrText xml:space="preserve"> PAGEREF _Toc75446847 \h </w:instrText>
         </w:r>
         <w:r>
           <w:rPr>
@@ -4529,7 +4613,7 @@
           <w:noProof/>
         </w:rPr>
       </w:pPr>
-      <w:hyperlink w:anchor="_Toc75341651" w:history="1">
+      <w:hyperlink w:anchor="_Toc75446848" w:history="1">
         <w:r>
           <w:rPr>
             <w:rStyle w:val="Hyperlink"/>
@@ -4556,7 +4640,7 @@
             <w:noProof/>
             <w:webHidden/>
           </w:rPr>
-          <w:instrText xml:space="preserve"> PAGEREF _Toc75341651 \h </w:instrText>
+          <w:instrText xml:space="preserve"> PAGEREF _Toc75446848 \h </w:instrText>
         </w:r>
         <w:r>
           <w:rPr>
@@ -4598,7 +4682,7 @@
           <w:noProof/>
         </w:rPr>
       </w:pPr>
-      <w:hyperlink w:anchor="_Toc75341652" w:history="1">
+      <w:hyperlink w:anchor="_Toc75446849" w:history="1">
         <w:r>
           <w:rPr>
             <w:rStyle w:val="Hyperlink"/>
@@ -4625,7 +4709,7 @@
             <w:noProof/>
             <w:webHidden/>
           </w:rPr>
-          <w:instrText xml:space="preserve"> PAGEREF _Toc75341652 \h </w:instrText>
+          <w:instrText xml:space="preserve"> PAGEREF _Toc75446849 \h </w:instrText>
         </w:r>
         <w:r>
           <w:rPr>
@@ -4667,7 +4751,7 @@
           <w:noProof/>
         </w:rPr>
       </w:pPr>
-      <w:hyperlink w:anchor="_Toc75341653" w:history="1">
+      <w:hyperlink w:anchor="_Toc75446850" w:history="1">
         <w:r>
           <w:rPr>
             <w:rStyle w:val="Hyperlink"/>
@@ -4694,7 +4778,7 @@
             <w:noProof/>
             <w:webHidden/>
           </w:rPr>
-          <w:instrText xml:space="preserve"> PAGEREF _Toc75341653 \h </w:instrText>
+          <w:instrText xml:space="preserve"> PAGEREF _Toc75446850 \h </w:instrText>
         </w:r>
         <w:r>
           <w:rPr>
@@ -4736,7 +4820,7 @@
           <w:noProof/>
         </w:rPr>
       </w:pPr>
-      <w:hyperlink w:anchor="_Toc75341654" w:history="1">
+      <w:hyperlink w:anchor="_Toc75446851" w:history="1">
         <w:r>
           <w:rPr>
             <w:rStyle w:val="Hyperlink"/>
@@ -4763,7 +4847,7 @@
             <w:noProof/>
             <w:webHidden/>
           </w:rPr>
-          <w:instrText xml:space="preserve"> PAGEREF _Toc75341654 \h </w:instrText>
+          <w:instrText xml:space="preserve"> PAGEREF _Toc75446851 \h </w:instrText>
         </w:r>
         <w:r>
           <w:rPr>
@@ -4805,7 +4889,7 @@
           <w:noProof/>
         </w:rPr>
       </w:pPr>
-      <w:hyperlink w:anchor="_Toc75341655" w:history="1">
+      <w:hyperlink w:anchor="_Toc75446852" w:history="1">
         <w:r>
           <w:rPr>
             <w:rStyle w:val="Hyperlink"/>
@@ -4832,7 +4916,7 @@
             <w:noProof/>
             <w:webHidden/>
           </w:rPr>
-          <w:instrText xml:space="preserve"> PAGEREF _Toc75341655 \h </w:instrText>
+          <w:instrText xml:space="preserve"> PAGEREF _Toc75446852 \h </w:instrText>
         </w:r>
         <w:r>
           <w:rPr>
@@ -4874,7 +4958,7 @@
           <w:noProof/>
         </w:rPr>
       </w:pPr>
-      <w:hyperlink w:anchor="_Toc75341656" w:history="1">
+      <w:hyperlink w:anchor="_Toc75446853" w:history="1">
         <w:r>
           <w:rPr>
             <w:rStyle w:val="Hyperlink"/>
@@ -4901,7 +4985,7 @@
             <w:noProof/>
             <w:webHidden/>
           </w:rPr>
-          <w:instrText xml:space="preserve"> PAGEREF _Toc75341656 \h </w:instrText>
+          <w:instrText xml:space="preserve"> PAGEREF _Toc75446853 \h </w:instrText>
         </w:r>
         <w:r>
           <w:rPr>
@@ -4943,7 +5027,7 @@
           <w:noProof/>
         </w:rPr>
       </w:pPr>
-      <w:hyperlink w:anchor="_Toc75341657" w:history="1">
+      <w:hyperlink w:anchor="_Toc75446854" w:history="1">
         <w:r>
           <w:rPr>
             <w:rStyle w:val="Hyperlink"/>
@@ -4970,7 +5054,7 @@
             <w:noProof/>
             <w:webHidden/>
           </w:rPr>
-          <w:instrText xml:space="preserve"> PAGEREF _Toc75341657 \h </w:instrText>
+          <w:instrText xml:space="preserve"> PAGEREF _Toc75446854 \h </w:instrText>
         </w:r>
         <w:r>
           <w:rPr>
@@ -5012,7 +5096,7 @@
           <w:noProof/>
         </w:rPr>
       </w:pPr>
-      <w:hyperlink w:anchor="_Toc75341658" w:history="1">
+      <w:hyperlink w:anchor="_Toc75446855" w:history="1">
         <w:r>
           <w:rPr>
             <w:rStyle w:val="Hyperlink"/>
@@ -5039,7 +5123,7 @@
             <w:noProof/>
             <w:webHidden/>
           </w:rPr>
-          <w:instrText xml:space="preserve"> PAGEREF _Toc75341658 \h </w:instrText>
+          <w:instrText xml:space="preserve"> PAGEREF _Toc75446855 \h </w:instrText>
         </w:r>
         <w:r>
           <w:rPr>
@@ -5081,7 +5165,7 @@
           <w:noProof/>
         </w:rPr>
       </w:pPr>
-      <w:hyperlink w:anchor="_Toc75341659" w:history="1">
+      <w:hyperlink w:anchor="_Toc75446856" w:history="1">
         <w:r>
           <w:rPr>
             <w:rStyle w:val="Hyperlink"/>
@@ -5108,7 +5192,7 @@
             <w:noProof/>
             <w:webHidden/>
           </w:rPr>
-          <w:instrText xml:space="preserve"> PAGEREF _Toc75341659 \h </w:instrText>
+          <w:instrText xml:space="preserve"> PAGEREF _Toc75446856 \h </w:instrText>
         </w:r>
         <w:r>
           <w:rPr>
@@ -5150,7 +5234,7 @@
           <w:noProof/>
         </w:rPr>
       </w:pPr>
-      <w:hyperlink w:anchor="_Toc75341660" w:history="1">
+      <w:hyperlink w:anchor="_Toc75446857" w:history="1">
         <w:r>
           <w:rPr>
             <w:rStyle w:val="Hyperlink"/>
@@ -5177,7 +5261,7 @@
             <w:noProof/>
             <w:webHidden/>
           </w:rPr>
-          <w:instrText xml:space="preserve"> PAGEREF _Toc75341660 \h </w:instrText>
+          <w:instrText xml:space="preserve"> PAGEREF _Toc75446857 \h </w:instrText>
         </w:r>
         <w:r>
           <w:rPr>
@@ -5219,7 +5303,7 @@
           <w:noProof/>
         </w:rPr>
       </w:pPr>
-      <w:hyperlink w:anchor="_Toc75341661" w:history="1">
+      <w:hyperlink w:anchor="_Toc75446858" w:history="1">
         <w:r>
           <w:rPr>
             <w:rStyle w:val="Hyperlink"/>
@@ -5246,7 +5330,7 @@
             <w:noProof/>
             <w:webHidden/>
           </w:rPr>
-          <w:instrText xml:space="preserve"> PAGEREF _Toc75341661 \h </w:instrText>
+          <w:instrText xml:space="preserve"> PAGEREF _Toc75446858 \h </w:instrText>
         </w:r>
         <w:r>
           <w:rPr>
@@ -5288,7 +5372,7 @@
           <w:noProof/>
         </w:rPr>
       </w:pPr>
-      <w:hyperlink w:anchor="_Toc75341662" w:history="1">
+      <w:hyperlink w:anchor="_Toc75446859" w:history="1">
         <w:r>
           <w:rPr>
             <w:rStyle w:val="Hyperlink"/>
@@ -5315,7 +5399,7 @@
             <w:noProof/>
             <w:webHidden/>
           </w:rPr>
-          <w:instrText xml:space="preserve"> PAGEREF _Toc75341662 \h </w:instrText>
+          <w:instrText xml:space="preserve"> PAGEREF _Toc75446859 \h </w:instrText>
         </w:r>
         <w:r>
           <w:rPr>
@@ -5357,7 +5441,7 @@
           <w:noProof/>
         </w:rPr>
       </w:pPr>
-      <w:hyperlink w:anchor="_Toc75341663" w:history="1">
+      <w:hyperlink w:anchor="_Toc75446860" w:history="1">
         <w:r>
           <w:rPr>
             <w:rStyle w:val="Hyperlink"/>
@@ -5384,7 +5468,7 @@
             <w:noProof/>
             <w:webHidden/>
           </w:rPr>
-          <w:instrText xml:space="preserve"> PAGEREF _Toc75341663 \h </w:instrText>
+          <w:instrText xml:space="preserve"> PAGEREF _Toc75446860 \h </w:instrText>
         </w:r>
         <w:r>
           <w:rPr>
@@ -5426,7 +5510,7 @@
           <w:noProof/>
         </w:rPr>
       </w:pPr>
-      <w:hyperlink w:anchor="_Toc75341664" w:history="1">
+      <w:hyperlink w:anchor="_Toc75446861" w:history="1">
         <w:r>
           <w:rPr>
             <w:rStyle w:val="Hyperlink"/>
@@ -5453,7 +5537,7 @@
             <w:noProof/>
             <w:webHidden/>
           </w:rPr>
-          <w:instrText xml:space="preserve"> PAGEREF _Toc75341664 \h </w:instrText>
+          <w:instrText xml:space="preserve"> PAGEREF _Toc75446861 \h </w:instrText>
         </w:r>
         <w:r>
           <w:rPr>
@@ -5495,7 +5579,7 @@
           <w:noProof/>
         </w:rPr>
       </w:pPr>
-      <w:hyperlink w:anchor="_Toc75341665" w:history="1">
+      <w:hyperlink w:anchor="_Toc75446862" w:history="1">
         <w:r>
           <w:rPr>
             <w:rStyle w:val="Hyperlink"/>
@@ -5522,7 +5606,7 @@
             <w:noProof/>
             <w:webHidden/>
           </w:rPr>
-          <w:instrText xml:space="preserve"> PAGEREF _Toc75341665 \h </w:instrText>
+          <w:instrText xml:space="preserve"> PAGEREF _Toc75446862 \h </w:instrText>
         </w:r>
         <w:r>
           <w:rPr>
@@ -5564,7 +5648,7 @@
           <w:noProof/>
         </w:rPr>
       </w:pPr>
-      <w:hyperlink w:anchor="_Toc75341666" w:history="1">
+      <w:hyperlink w:anchor="_Toc75446863" w:history="1">
         <w:r>
           <w:rPr>
             <w:rStyle w:val="Hyperlink"/>
@@ -5591,7 +5675,7 @@
             <w:noProof/>
             <w:webHidden/>
           </w:rPr>
-          <w:instrText xml:space="preserve"> PAGEREF _Toc75341666 \h </w:instrText>
+          <w:instrText xml:space="preserve"> PAGEREF _Toc75446863 \h </w:instrText>
         </w:r>
         <w:r>
           <w:rPr>
@@ -5633,7 +5717,7 @@
           <w:noProof/>
         </w:rPr>
       </w:pPr>
-      <w:hyperlink w:anchor="_Toc75341667" w:history="1">
+      <w:hyperlink w:anchor="_Toc75446864" w:history="1">
         <w:r>
           <w:rPr>
             <w:rStyle w:val="Hyperlink"/>
@@ -5660,7 +5744,7 @@
             <w:noProof/>
             <w:webHidden/>
           </w:rPr>
-          <w:instrText xml:space="preserve"> PAGEREF _Toc75341667 \h </w:instrText>
+          <w:instrText xml:space="preserve"> PAGEREF _Toc75446864 \h </w:instrText>
         </w:r>
         <w:r>
           <w:rPr>
@@ -5702,7 +5786,7 @@
           <w:noProof/>
         </w:rPr>
       </w:pPr>
-      <w:hyperlink w:anchor="_Toc75341668" w:history="1">
+      <w:hyperlink w:anchor="_Toc75446865" w:history="1">
         <w:r>
           <w:rPr>
             <w:rStyle w:val="Hyperlink"/>
@@ -5729,7 +5813,7 @@
             <w:noProof/>
             <w:webHidden/>
           </w:rPr>
-          <w:instrText xml:space="preserve"> PAGEREF _Toc75341668 \h </w:instrText>
+          <w:instrText xml:space="preserve"> PAGEREF _Toc75446865 \h </w:instrText>
         </w:r>
         <w:r>
           <w:rPr>
@@ -5771,7 +5855,7 @@
           <w:noProof/>
         </w:rPr>
       </w:pPr>
-      <w:hyperlink w:anchor="_Toc75341669" w:history="1">
+      <w:hyperlink w:anchor="_Toc75446866" w:history="1">
         <w:r>
           <w:rPr>
             <w:rStyle w:val="Hyperlink"/>
@@ -5813,7 +5897,7 @@
             <w:noProof/>
             <w:webHidden/>
           </w:rPr>
-          <w:instrText xml:space="preserve"> PAGEREF _Toc75341669 \h </w:instrText>
+          <w:instrText xml:space="preserve"> PAGEREF _Toc75446866 \h </w:instrText>
         </w:r>
         <w:r>
           <w:rPr>
@@ -5855,7 +5939,7 @@
           <w:noProof/>
         </w:rPr>
       </w:pPr>
-      <w:hyperlink w:anchor="_Toc75341670" w:history="1">
+      <w:hyperlink w:anchor="_Toc75446867" w:history="1">
         <w:r>
           <w:rPr>
             <w:rStyle w:val="Hyperlink"/>
@@ -5882,7 +5966,7 @@
             <w:noProof/>
             <w:webHidden/>
           </w:rPr>
-          <w:instrText xml:space="preserve"> PAGEREF _Toc75341670 \h </w:instrText>
+          <w:instrText xml:space="preserve"> PAGEREF _Toc75446867 \h </w:instrText>
         </w:r>
         <w:r>
           <w:rPr>
@@ -5924,13 +6008,13 @@
           <w:noProof/>
         </w:rPr>
       </w:pPr>
-      <w:hyperlink w:anchor="_Toc75341671" w:history="1">
+      <w:hyperlink w:anchor="_Toc75446868" w:history="1">
         <w:r>
           <w:rPr>
             <w:rStyle w:val="Hyperlink"/>
             <w:noProof/>
           </w:rPr>
-          <w:t>Figure 42: Commands to produce the JSON and make the calendar entries and announcement</w:t>
+          <w:t>Figure 42&gt; Inseert this include file either in the main text document or the includes.tex file</w:t>
         </w:r>
         <w:r>
           <w:rPr>
@@ -5951,7 +6035,7 @@
             <w:noProof/>
             <w:webHidden/>
           </w:rPr>
-          <w:instrText xml:space="preserve"> PAGEREF _Toc75341671 \h </w:instrText>
+          <w:instrText xml:space="preserve"> PAGEREF _Toc75446868 \h </w:instrText>
         </w:r>
         <w:r>
           <w:rPr>
@@ -5993,13 +6077,13 @@
           <w:noProof/>
         </w:rPr>
       </w:pPr>
-      <w:hyperlink w:anchor="_Toc75341672" w:history="1">
+      <w:hyperlink w:anchor="_Toc75446869" w:history="1">
         <w:r>
           <w:rPr>
             <w:rStyle w:val="Hyperlink"/>
             <w:noProof/>
           </w:rPr>
-          <w:t>Figure 43: Examples of equations in an announcement</w:t>
+          <w:t>Figure 43&gt; Insert the front cover before the title page</w:t>
         </w:r>
         <w:r>
           <w:rPr>
@@ -6020,7 +6104,7 @@
             <w:noProof/>
             <w:webHidden/>
           </w:rPr>
-          <w:instrText xml:space="preserve"> PAGEREF _Toc75341672 \h </w:instrText>
+          <w:instrText xml:space="preserve"> PAGEREF _Toc75446869 \h </w:instrText>
         </w:r>
         <w:r>
           <w:rPr>
@@ -6040,7 +6124,7 @@
             <w:noProof/>
             <w:webHidden/>
           </w:rPr>
-          <w:t>39</w:t>
+          <w:t>38</w:t>
         </w:r>
         <w:r>
           <w:rPr>
@@ -6062,13 +6146,13 @@
           <w:noProof/>
         </w:rPr>
       </w:pPr>
-      <w:hyperlink w:anchor="_Toc75341673" w:history="1">
+      <w:hyperlink w:anchor="_Toc75446870" w:history="1">
         <w:r>
           <w:rPr>
             <w:rStyle w:val="Hyperlink"/>
             <w:noProof/>
           </w:rPr>
-          <w:t>Figure 44: Announcement summary</w:t>
+          <w:t>Figure 44&gt; Insert the back cover page before the For DIVA section</w:t>
         </w:r>
         <w:r>
           <w:rPr>
@@ -6089,7 +6173,7 @@
             <w:noProof/>
             <w:webHidden/>
           </w:rPr>
-          <w:instrText xml:space="preserve"> PAGEREF _Toc75341673 \h </w:instrText>
+          <w:instrText xml:space="preserve"> PAGEREF _Toc75446870 \h </w:instrText>
         </w:r>
         <w:r>
           <w:rPr>
@@ -6109,7 +6193,7 @@
             <w:noProof/>
             <w:webHidden/>
           </w:rPr>
-          <w:t>40</w:t>
+          <w:t>38</w:t>
         </w:r>
         <w:r>
           <w:rPr>
@@ -6131,13 +6215,13 @@
           <w:noProof/>
         </w:rPr>
       </w:pPr>
-      <w:hyperlink w:anchor="_Toc75341674" w:history="1">
+      <w:hyperlink w:anchor="_Toc75446871" w:history="1">
         <w:r>
           <w:rPr>
             <w:rStyle w:val="Hyperlink"/>
             <w:noProof/>
           </w:rPr>
-          <w:t>Figure 44: Announcement with equation</w:t>
+          <w:t>Figure 43: Commands to produce the JSON and make the calendar entries and announcement</w:t>
         </w:r>
         <w:r>
           <w:rPr>
@@ -6158,7 +6242,7 @@
             <w:noProof/>
             <w:webHidden/>
           </w:rPr>
-          <w:instrText xml:space="preserve"> PAGEREF _Toc75341674 \h </w:instrText>
+          <w:instrText xml:space="preserve"> PAGEREF _Toc75446871 \h </w:instrText>
         </w:r>
         <w:r>
           <w:rPr>
@@ -6178,7 +6262,7 @@
             <w:noProof/>
             <w:webHidden/>
           </w:rPr>
-          <w:t>40</w:t>
+          <w:t>39</w:t>
         </w:r>
         <w:r>
           <w:rPr>
@@ -6200,13 +6284,13 @@
           <w:noProof/>
         </w:rPr>
       </w:pPr>
-      <w:hyperlink w:anchor="_Toc75341675" w:history="1">
+      <w:hyperlink w:anchor="_Toc75446872" w:history="1">
         <w:r>
           <w:rPr>
             <w:rStyle w:val="Hyperlink"/>
             <w:noProof/>
           </w:rPr>
-          <w:t>Figure 44: HTML for the announcement</w:t>
+          <w:t>Figure 44: Examples of equations in an announcement</w:t>
         </w:r>
         <w:r>
           <w:rPr>
@@ -6227,7 +6311,7 @@
             <w:noProof/>
             <w:webHidden/>
           </w:rPr>
-          <w:instrText xml:space="preserve"> PAGEREF _Toc75341675 \h </w:instrText>
+          <w:instrText xml:space="preserve"> PAGEREF _Toc75446872 \h </w:instrText>
         </w:r>
         <w:r>
           <w:rPr>
@@ -6247,7 +6331,7 @@
             <w:noProof/>
             <w:webHidden/>
           </w:rPr>
-          <w:t>41</w:t>
+          <w:t>40</w:t>
         </w:r>
         <w:r>
           <w:rPr>
@@ -6269,13 +6353,13 @@
           <w:noProof/>
         </w:rPr>
       </w:pPr>
-      <w:hyperlink w:anchor="_Toc75341676" w:history="1">
+      <w:hyperlink w:anchor="_Toc75446873" w:history="1">
         <w:r>
           <w:rPr>
             <w:rStyle w:val="Hyperlink"/>
             <w:noProof/>
           </w:rPr>
-          <w:t>Figure 45: Equations in Cortina claendar entry</w:t>
+          <w:t>Figure 45: Announcement summary</w:t>
         </w:r>
         <w:r>
           <w:rPr>
@@ -6296,7 +6380,7 @@
             <w:noProof/>
             <w:webHidden/>
           </w:rPr>
-          <w:instrText xml:space="preserve"> PAGEREF _Toc75341676 \h </w:instrText>
+          <w:instrText xml:space="preserve"> PAGEREF _Toc75446873 \h </w:instrText>
         </w:r>
         <w:r>
           <w:rPr>
@@ -6316,7 +6400,7 @@
             <w:noProof/>
             <w:webHidden/>
           </w:rPr>
-          <w:t>42</w:t>
+          <w:t>41</w:t>
         </w:r>
         <w:r>
           <w:rPr>
@@ -6338,13 +6422,13 @@
           <w:noProof/>
         </w:rPr>
       </w:pPr>
-      <w:hyperlink w:anchor="_Toc75341677" w:history="1">
+      <w:hyperlink w:anchor="_Toc75446874" w:history="1">
         <w:r>
           <w:rPr>
             <w:rStyle w:val="Hyperlink"/>
             <w:noProof/>
           </w:rPr>
-          <w:t>Figure 46: Zoom in on part of the Cortinal calendar entry</w:t>
+          <w:t>Figure 46: Announcement with equation</w:t>
         </w:r>
         <w:r>
           <w:rPr>
@@ -6365,7 +6449,7 @@
             <w:noProof/>
             <w:webHidden/>
           </w:rPr>
-          <w:instrText xml:space="preserve"> PAGEREF _Toc75341677 \h </w:instrText>
+          <w:instrText xml:space="preserve"> PAGEREF _Toc75446874 \h </w:instrText>
         </w:r>
         <w:r>
           <w:rPr>
@@ -6385,7 +6469,7 @@
             <w:noProof/>
             <w:webHidden/>
           </w:rPr>
-          <w:t>43</w:t>
+          <w:t>41</w:t>
         </w:r>
         <w:r>
           <w:rPr>
@@ -6407,13 +6491,13 @@
           <w:noProof/>
         </w:rPr>
       </w:pPr>
-      <w:hyperlink w:anchor="_Toc75341678" w:history="1">
+      <w:hyperlink w:anchor="_Toc75446875" w:history="1">
         <w:r>
           <w:rPr>
             <w:rStyle w:val="Hyperlink"/>
             <w:noProof/>
           </w:rPr>
-          <w:t>Figure 47: Zoom in on lower part of the Cortinal calendar entry</w:t>
+          <w:t>Figure 47: HTML for the announcement</w:t>
         </w:r>
         <w:r>
           <w:rPr>
@@ -6434,7 +6518,7 @@
             <w:noProof/>
             <w:webHidden/>
           </w:rPr>
-          <w:instrText xml:space="preserve"> PAGEREF _Toc75341678 \h </w:instrText>
+          <w:instrText xml:space="preserve"> PAGEREF _Toc75446875 \h </w:instrText>
         </w:r>
         <w:r>
           <w:rPr>
@@ -6454,7 +6538,7 @@
             <w:noProof/>
             <w:webHidden/>
           </w:rPr>
-          <w:t>44</w:t>
+          <w:t>42</w:t>
         </w:r>
         <w:r>
           <w:rPr>
@@ -6476,13 +6560,13 @@
           <w:noProof/>
         </w:rPr>
       </w:pPr>
-      <w:hyperlink w:anchor="_Toc75341679" w:history="1">
+      <w:hyperlink w:anchor="_Toc75446876" w:history="1">
         <w:r>
           <w:rPr>
             <w:rStyle w:val="Hyperlink"/>
             <w:noProof/>
           </w:rPr>
-          <w:t>Figure 48: Specifying acronyms file</w:t>
+          <w:t>Figure 48: Equations in Cortina claendar entry</w:t>
         </w:r>
         <w:r>
           <w:rPr>
@@ -6503,7 +6587,7 @@
             <w:noProof/>
             <w:webHidden/>
           </w:rPr>
-          <w:instrText xml:space="preserve"> PAGEREF _Toc75341679 \h </w:instrText>
+          <w:instrText xml:space="preserve"> PAGEREF _Toc75446876 \h </w:instrText>
         </w:r>
         <w:r>
           <w:rPr>
@@ -6523,7 +6607,7 @@
             <w:noProof/>
             <w:webHidden/>
           </w:rPr>
-          <w:t>44</w:t>
+          <w:t>43</w:t>
         </w:r>
         <w:r>
           <w:rPr>
@@ -6545,13 +6629,13 @@
           <w:noProof/>
         </w:rPr>
       </w:pPr>
-      <w:hyperlink w:anchor="_Toc75341680" w:history="1">
+      <w:hyperlink w:anchor="_Toc75446877" w:history="1">
         <w:r>
           <w:rPr>
             <w:rStyle w:val="Hyperlink"/>
             <w:noProof/>
           </w:rPr>
-          <w:t>Figure 49: get_PDF_submission program</w:t>
+          <w:t>Figure 49: Zoom in on part of the Cortinal calendar entry</w:t>
         </w:r>
         <w:r>
           <w:rPr>
@@ -6572,7 +6656,7 @@
             <w:noProof/>
             <w:webHidden/>
           </w:rPr>
-          <w:instrText xml:space="preserve"> PAGEREF _Toc75341680 \h </w:instrText>
+          <w:instrText xml:space="preserve"> PAGEREF _Toc75446877 \h </w:instrText>
         </w:r>
         <w:r>
           <w:rPr>
@@ -6592,7 +6676,214 @@
             <w:noProof/>
             <w:webHidden/>
           </w:rPr>
+          <w:t>44</w:t>
+        </w:r>
+        <w:r>
+          <w:rPr>
+            <w:noProof/>
+            <w:webHidden/>
+          </w:rPr>
+          <w:fldChar w:fldCharType="end"/>
+        </w:r>
+      </w:hyperlink>
+    </w:p>
+    <w:p>
+      <w:pPr>
+        <w:pStyle w:val="TableofFigures"/>
+        <w:tabs>
+          <w:tab w:val="right" w:leader="dot" w:pos="9063"/>
+        </w:tabs>
+        <w:rPr>
+          <w:rFonts w:eastAsiaTheme="minorEastAsia"/>
+          <w:noProof/>
+        </w:rPr>
+      </w:pPr>
+      <w:hyperlink w:anchor="_Toc75446878" w:history="1">
+        <w:r>
+          <w:rPr>
+            <w:rStyle w:val="Hyperlink"/>
+            <w:noProof/>
+          </w:rPr>
+          <w:t>Figure 50: Zoom in on lower part of the Cortinal calendar entry</w:t>
+        </w:r>
+        <w:r>
+          <w:rPr>
+            <w:noProof/>
+            <w:webHidden/>
+          </w:rPr>
+          <w:tab/>
+        </w:r>
+        <w:r>
+          <w:rPr>
+            <w:noProof/>
+            <w:webHidden/>
+          </w:rPr>
+          <w:fldChar w:fldCharType="begin"/>
+        </w:r>
+        <w:r>
+          <w:rPr>
+            <w:noProof/>
+            <w:webHidden/>
+          </w:rPr>
+          <w:instrText xml:space="preserve"> PAGEREF _Toc75446878 \h </w:instrText>
+        </w:r>
+        <w:r>
+          <w:rPr>
+            <w:noProof/>
+            <w:webHidden/>
+          </w:rPr>
+        </w:r>
+        <w:r>
+          <w:rPr>
+            <w:noProof/>
+            <w:webHidden/>
+          </w:rPr>
+          <w:fldChar w:fldCharType="separate"/>
+        </w:r>
+        <w:r>
+          <w:rPr>
+            <w:noProof/>
+            <w:webHidden/>
+          </w:rPr>
           <w:t>45</w:t>
+        </w:r>
+        <w:r>
+          <w:rPr>
+            <w:noProof/>
+            <w:webHidden/>
+          </w:rPr>
+          <w:fldChar w:fldCharType="end"/>
+        </w:r>
+      </w:hyperlink>
+    </w:p>
+    <w:p>
+      <w:pPr>
+        <w:pStyle w:val="TableofFigures"/>
+        <w:tabs>
+          <w:tab w:val="right" w:leader="dot" w:pos="9063"/>
+        </w:tabs>
+        <w:rPr>
+          <w:rFonts w:eastAsiaTheme="minorEastAsia"/>
+          <w:noProof/>
+        </w:rPr>
+      </w:pPr>
+      <w:hyperlink w:anchor="_Toc75446879" w:history="1">
+        <w:r>
+          <w:rPr>
+            <w:rStyle w:val="Hyperlink"/>
+            <w:noProof/>
+          </w:rPr>
+          <w:t>Figure 51: Specifying acronyms file</w:t>
+        </w:r>
+        <w:r>
+          <w:rPr>
+            <w:noProof/>
+            <w:webHidden/>
+          </w:rPr>
+          <w:tab/>
+        </w:r>
+        <w:r>
+          <w:rPr>
+            <w:noProof/>
+            <w:webHidden/>
+          </w:rPr>
+          <w:fldChar w:fldCharType="begin"/>
+        </w:r>
+        <w:r>
+          <w:rPr>
+            <w:noProof/>
+            <w:webHidden/>
+          </w:rPr>
+          <w:instrText xml:space="preserve"> PAGEREF _Toc75446879 \h </w:instrText>
+        </w:r>
+        <w:r>
+          <w:rPr>
+            <w:noProof/>
+            <w:webHidden/>
+          </w:rPr>
+        </w:r>
+        <w:r>
+          <w:rPr>
+            <w:noProof/>
+            <w:webHidden/>
+          </w:rPr>
+          <w:fldChar w:fldCharType="separate"/>
+        </w:r>
+        <w:r>
+          <w:rPr>
+            <w:noProof/>
+            <w:webHidden/>
+          </w:rPr>
+          <w:t>45</w:t>
+        </w:r>
+        <w:r>
+          <w:rPr>
+            <w:noProof/>
+            <w:webHidden/>
+          </w:rPr>
+          <w:fldChar w:fldCharType="end"/>
+        </w:r>
+      </w:hyperlink>
+    </w:p>
+    <w:p>
+      <w:pPr>
+        <w:pStyle w:val="TableofFigures"/>
+        <w:tabs>
+          <w:tab w:val="right" w:leader="dot" w:pos="9063"/>
+        </w:tabs>
+        <w:rPr>
+          <w:rFonts w:eastAsiaTheme="minorEastAsia"/>
+          <w:noProof/>
+        </w:rPr>
+      </w:pPr>
+      <w:hyperlink w:anchor="_Toc75446880" w:history="1">
+        <w:r>
+          <w:rPr>
+            <w:rStyle w:val="Hyperlink"/>
+            <w:noProof/>
+          </w:rPr>
+          <w:t>Figure 52: get_PDF_submission program</w:t>
+        </w:r>
+        <w:r>
+          <w:rPr>
+            <w:noProof/>
+            <w:webHidden/>
+          </w:rPr>
+          <w:tab/>
+        </w:r>
+        <w:r>
+          <w:rPr>
+            <w:noProof/>
+            <w:webHidden/>
+          </w:rPr>
+          <w:fldChar w:fldCharType="begin"/>
+        </w:r>
+        <w:r>
+          <w:rPr>
+            <w:noProof/>
+            <w:webHidden/>
+          </w:rPr>
+          <w:instrText xml:space="preserve"> PAGEREF _Toc75446880 \h </w:instrText>
+        </w:r>
+        <w:r>
+          <w:rPr>
+            <w:noProof/>
+            <w:webHidden/>
+          </w:rPr>
+        </w:r>
+        <w:r>
+          <w:rPr>
+            <w:noProof/>
+            <w:webHidden/>
+          </w:rPr>
+          <w:fldChar w:fldCharType="separate"/>
+        </w:r>
+        <w:r>
+          <w:rPr>
+            <w:noProof/>
+            <w:webHidden/>
+          </w:rPr>
+          <w:t>46</w:t>
         </w:r>
         <w:r>
           <w:rPr>
@@ -6625,7 +6916,7 @@
       <w:pPr>
         <w:pStyle w:val="Heading1"/>
       </w:pPr>
-      <w:bookmarkStart w:id="0" w:name="_Toc75341600"/>
+      <w:bookmarkStart w:id="0" w:name="_Toc75446796"/>
       <w:r>
         <w:lastRenderedPageBreak/>
         <w:t>Accuracy and Economics</w:t>
@@ -6741,7 +7032,7 @@
         <w:pStyle w:val="Heading2"/>
       </w:pPr>
       <w:bookmarkStart w:id="1" w:name="_Ref74220155"/>
-      <w:bookmarkStart w:id="2" w:name="_Toc75341601"/>
+      <w:bookmarkStart w:id="2" w:name="_Toc75446797"/>
       <w:r>
         <w:t>Making an announcement</w:t>
       </w:r>
@@ -6913,7 +7204,7 @@
       </w:pPr>
       <w:bookmarkStart w:id="3" w:name="_Ref73951354"/>
       <w:bookmarkStart w:id="4" w:name="_Ref74220158"/>
-      <w:bookmarkStart w:id="5" w:name="_Toc75341602"/>
+      <w:bookmarkStart w:id="5" w:name="_Toc75446798"/>
       <w:r>
         <w:t>Making the cover and applying it</w:t>
       </w:r>
@@ -7084,7 +7375,7 @@
           <w:szCs w:val="26"/>
         </w:rPr>
       </w:pPr>
-      <w:bookmarkStart w:id="6" w:name="_Toc75341603"/>
+      <w:bookmarkStart w:id="6" w:name="_Toc75446799"/>
       <w:r>
         <w:rPr>
           <w:rStyle w:val="HTMLCode"/>
@@ -7134,7 +7425,7 @@
       <w:pPr>
         <w:pStyle w:val="Heading1"/>
       </w:pPr>
-      <w:bookmarkStart w:id="7" w:name="_Toc75341604"/>
+      <w:bookmarkStart w:id="7" w:name="_Toc75446800"/>
       <w:r>
         <w:t>Can someone else use these programs?</w:t>
       </w:r>
@@ -7254,7 +7545,7 @@
       <w:pPr>
         <w:pStyle w:val="Heading1"/>
       </w:pPr>
-      <w:bookmarkStart w:id="8" w:name="_Toc75341605"/>
+      <w:bookmarkStart w:id="8" w:name="_Toc75446801"/>
       <w:r>
         <w:t>LaTeX template in Overleaf</w:t>
       </w:r>
@@ -7370,7 +7661,7 @@
       <w:pPr>
         <w:pStyle w:val="Heading1"/>
       </w:pPr>
-      <w:bookmarkStart w:id="9" w:name="_Toc75341606"/>
+      <w:bookmarkStart w:id="9" w:name="_Toc75446802"/>
       <w:r>
         <w:lastRenderedPageBreak/>
         <w:t>Put information into LaTeX template to generate a draft or final thesis</w:t>
@@ -7876,7 +8167,7 @@
         <w:pStyle w:val="Caption"/>
       </w:pPr>
       <w:bookmarkStart w:id="10" w:name="_Ref52116980"/>
-      <w:bookmarkStart w:id="11" w:name="_Toc75341630"/>
+      <w:bookmarkStart w:id="11" w:name="_Toc75446827"/>
       <w:r>
         <w:t xml:space="preserve">Figure </w:t>
       </w:r>
@@ -8414,7 +8705,7 @@
         <w:pStyle w:val="Caption"/>
       </w:pPr>
       <w:bookmarkStart w:id="12" w:name="_Ref71204950"/>
-      <w:bookmarkStart w:id="13" w:name="_Toc75341631"/>
+      <w:bookmarkStart w:id="13" w:name="_Toc75446828"/>
       <w:r>
         <w:t xml:space="preserve">Figure </w:t>
       </w:r>
@@ -8960,7 +9251,7 @@
         <w:pStyle w:val="Caption"/>
       </w:pPr>
       <w:bookmarkStart w:id="14" w:name="_Ref71206084"/>
-      <w:bookmarkStart w:id="15" w:name="_Toc75341632"/>
+      <w:bookmarkStart w:id="15" w:name="_Toc75446829"/>
       <w:r>
         <w:t xml:space="preserve">Figure </w:t>
       </w:r>
@@ -9124,7 +9415,7 @@
         <w:pStyle w:val="Caption"/>
       </w:pPr>
       <w:bookmarkStart w:id="16" w:name="_Ref71206317"/>
-      <w:bookmarkStart w:id="17" w:name="_Toc75341633"/>
+      <w:bookmarkStart w:id="17" w:name="_Toc75446830"/>
       <w:r>
         <w:t xml:space="preserve">Figure </w:t>
       </w:r>
@@ -9356,7 +9647,7 @@
         <w:pStyle w:val="Caption"/>
       </w:pPr>
       <w:bookmarkStart w:id="18" w:name="_Ref71206490"/>
-      <w:bookmarkStart w:id="19" w:name="_Toc75341634"/>
+      <w:bookmarkStart w:id="19" w:name="_Toc75446831"/>
       <w:r>
         <w:t xml:space="preserve">Figure </w:t>
       </w:r>
@@ -9469,7 +9760,7 @@
         <w:pStyle w:val="Caption"/>
       </w:pPr>
       <w:bookmarkStart w:id="20" w:name="_Ref71276208"/>
-      <w:bookmarkStart w:id="21" w:name="_Toc75341635"/>
+      <w:bookmarkStart w:id="21" w:name="_Toc75446832"/>
       <w:r>
         <w:t xml:space="preserve">Figure </w:t>
       </w:r>
@@ -10596,7 +10887,7 @@
         <w:pStyle w:val="Caption"/>
       </w:pPr>
       <w:bookmarkStart w:id="22" w:name="_Ref71206712"/>
-      <w:bookmarkStart w:id="23" w:name="_Toc75341636"/>
+      <w:bookmarkStart w:id="23" w:name="_Toc75446833"/>
       <w:r>
         <w:t xml:space="preserve">Figure </w:t>
       </w:r>
@@ -11066,7 +11357,7 @@
         <w:pStyle w:val="Caption"/>
       </w:pPr>
       <w:bookmarkStart w:id="24" w:name="_Ref71206717"/>
-      <w:bookmarkStart w:id="25" w:name="_Toc75341637"/>
+      <w:bookmarkStart w:id="25" w:name="_Toc75446834"/>
       <w:r>
         <w:t xml:space="preserve">Figure </w:t>
       </w:r>
@@ -11088,7 +11379,7 @@
       <w:pPr>
         <w:pStyle w:val="Heading1"/>
       </w:pPr>
-      <w:bookmarkStart w:id="26" w:name="_Toc75341607"/>
+      <w:bookmarkStart w:id="26" w:name="_Toc75446803"/>
       <w:r>
         <w:t>Now that data is in the template, what happens</w:t>
       </w:r>
@@ -11272,7 +11563,7 @@
         <w:pStyle w:val="Caption"/>
       </w:pPr>
       <w:bookmarkStart w:id="27" w:name="_Ref71208081"/>
-      <w:bookmarkStart w:id="28" w:name="_Toc75341638"/>
+      <w:bookmarkStart w:id="28" w:name="_Toc75446835"/>
       <w:r>
         <w:t xml:space="preserve">Figure </w:t>
       </w:r>
@@ -11370,7 +11661,7 @@
         <w:pStyle w:val="Caption"/>
       </w:pPr>
       <w:bookmarkStart w:id="29" w:name="_Ref71208084"/>
-      <w:bookmarkStart w:id="30" w:name="_Toc75341639"/>
+      <w:bookmarkStart w:id="30" w:name="_Toc75446836"/>
       <w:r>
         <w:t xml:space="preserve">Figure </w:t>
       </w:r>
@@ -11395,7 +11686,7 @@
       <w:pPr>
         <w:pStyle w:val="Heading1"/>
       </w:pPr>
-      <w:bookmarkStart w:id="31" w:name="_Toc75341608"/>
+      <w:bookmarkStart w:id="31" w:name="_Toc75446804"/>
       <w:r>
         <w:t>How did the abstracts and the keywords appear?</w:t>
       </w:r>
@@ -11884,7 +12175,7 @@
         <w:pStyle w:val="Caption"/>
       </w:pPr>
       <w:bookmarkStart w:id="32" w:name="_Ref71209313"/>
-      <w:bookmarkStart w:id="33" w:name="_Toc75341640"/>
+      <w:bookmarkStart w:id="33" w:name="_Toc75446837"/>
       <w:r>
         <w:t xml:space="preserve">Figure </w:t>
       </w:r>
@@ -12313,7 +12604,7 @@
         <w:pStyle w:val="Caption"/>
       </w:pPr>
       <w:bookmarkStart w:id="34" w:name="_Ref71209339"/>
-      <w:bookmarkStart w:id="35" w:name="_Toc75341641"/>
+      <w:bookmarkStart w:id="35" w:name="_Toc75446838"/>
       <w:r>
         <w:t xml:space="preserve">Figure </w:t>
       </w:r>
@@ -12343,7 +12634,7 @@
       <w:pPr>
         <w:pStyle w:val="Heading1"/>
       </w:pPr>
-      <w:bookmarkStart w:id="36" w:name="_Toc75341609"/>
+      <w:bookmarkStart w:id="36" w:name="_Toc75446805"/>
       <w:r>
         <w:lastRenderedPageBreak/>
         <w:t>Extracting the information from the PDF file</w:t>
@@ -12476,7 +12767,7 @@
         <w:pStyle w:val="Caption"/>
       </w:pPr>
       <w:bookmarkStart w:id="37" w:name="_Ref71210076"/>
-      <w:bookmarkStart w:id="38" w:name="_Toc75341642"/>
+      <w:bookmarkStart w:id="38" w:name="_Toc75446839"/>
       <w:r>
         <w:t xml:space="preserve">Figure </w:t>
       </w:r>
@@ -13902,7 +14193,7 @@
         <w:pStyle w:val="Caption"/>
       </w:pPr>
       <w:bookmarkStart w:id="39" w:name="_Ref71214668"/>
-      <w:bookmarkStart w:id="40" w:name="_Toc75341643"/>
+      <w:bookmarkStart w:id="40" w:name="_Toc75446840"/>
       <w:r>
         <w:t xml:space="preserve">Figure </w:t>
       </w:r>
@@ -13940,7 +14231,7 @@
       <w:pPr>
         <w:pStyle w:val="Heading1"/>
       </w:pPr>
-      <w:bookmarkStart w:id="41" w:name="_Toc75341610"/>
+      <w:bookmarkStart w:id="41" w:name="_Toc75446806"/>
       <w:r>
         <w:lastRenderedPageBreak/>
         <w:t xml:space="preserve">What can we do with this </w:t>
@@ -14654,7 +14945,7 @@
       <w:pPr>
         <w:pStyle w:val="Caption"/>
       </w:pPr>
-      <w:bookmarkStart w:id="42" w:name="_Toc75341644"/>
+      <w:bookmarkStart w:id="42" w:name="_Toc75446841"/>
       <w:r>
         <w:t xml:space="preserve">Figure </w:t>
       </w:r>
@@ -14802,7 +15093,7 @@
         <w:pStyle w:val="Caption"/>
       </w:pPr>
       <w:bookmarkStart w:id="43" w:name="_Ref71211225"/>
-      <w:bookmarkStart w:id="44" w:name="_Toc75341645"/>
+      <w:bookmarkStart w:id="44" w:name="_Toc75446842"/>
       <w:r>
         <w:t xml:space="preserve">Figure </w:t>
       </w:r>
@@ -14941,7 +15232,7 @@
         <w:pStyle w:val="Caption"/>
       </w:pPr>
       <w:bookmarkStart w:id="45" w:name="_Ref71211303"/>
-      <w:bookmarkStart w:id="46" w:name="_Toc75341646"/>
+      <w:bookmarkStart w:id="46" w:name="_Toc75446843"/>
       <w:r>
         <w:t xml:space="preserve">Figure </w:t>
       </w:r>
@@ -15086,7 +15377,7 @@
         <w:pStyle w:val="Caption"/>
       </w:pPr>
       <w:bookmarkStart w:id="47" w:name="_Ref71211615"/>
-      <w:bookmarkStart w:id="48" w:name="_Toc75341647"/>
+      <w:bookmarkStart w:id="48" w:name="_Toc75446844"/>
       <w:r>
         <w:t xml:space="preserve">Figure </w:t>
       </w:r>
@@ -15177,7 +15468,7 @@
       <w:pPr>
         <w:pStyle w:val="Caption"/>
       </w:pPr>
-      <w:bookmarkStart w:id="49" w:name="_Toc75341648"/>
+      <w:bookmarkStart w:id="49" w:name="_Toc75446845"/>
       <w:r>
         <w:t xml:space="preserve">Figure </w:t>
       </w:r>
@@ -15386,7 +15677,7 @@
       <w:pPr>
         <w:pStyle w:val="Caption"/>
       </w:pPr>
-      <w:bookmarkStart w:id="50" w:name="_Toc75341649"/>
+      <w:bookmarkStart w:id="50" w:name="_Toc75446846"/>
       <w:r>
         <w:t xml:space="preserve">Figure </w:t>
       </w:r>
@@ -15507,7 +15798,7 @@
         <w:pStyle w:val="Caption"/>
       </w:pPr>
       <w:bookmarkStart w:id="51" w:name="_Ref71211995"/>
-      <w:bookmarkStart w:id="52" w:name="_Toc75341650"/>
+      <w:bookmarkStart w:id="52" w:name="_Toc75446847"/>
       <w:r>
         <w:t xml:space="preserve">Figure </w:t>
       </w:r>
@@ -15628,7 +15919,7 @@
         <w:pStyle w:val="Caption"/>
       </w:pPr>
       <w:bookmarkStart w:id="53" w:name="_Ref71211997"/>
-      <w:bookmarkStart w:id="54" w:name="_Toc75341651"/>
+      <w:bookmarkStart w:id="54" w:name="_Toc75446848"/>
       <w:r>
         <w:t xml:space="preserve">Figure </w:t>
       </w:r>
@@ -16929,7 +17220,7 @@
         <w:pStyle w:val="Caption"/>
       </w:pPr>
       <w:bookmarkStart w:id="55" w:name="_Ref71212864"/>
-      <w:bookmarkStart w:id="56" w:name="_Toc75341652"/>
+      <w:bookmarkStart w:id="56" w:name="_Toc75446849"/>
       <w:r>
         <w:t xml:space="preserve">Figure </w:t>
       </w:r>
@@ -16959,7 +17250,7 @@
       <w:pPr>
         <w:pStyle w:val="Heading1"/>
       </w:pPr>
-      <w:bookmarkStart w:id="57" w:name="_Toc75341611"/>
+      <w:bookmarkStart w:id="57" w:name="_Toc75446807"/>
       <w:r>
         <w:lastRenderedPageBreak/>
         <w:t>Actual example</w:t>
@@ -17226,7 +17517,7 @@
         <w:pStyle w:val="Caption"/>
       </w:pPr>
       <w:bookmarkStart w:id="58" w:name="_Ref74831233"/>
-      <w:bookmarkStart w:id="59" w:name="_Toc75341653"/>
+      <w:bookmarkStart w:id="59" w:name="_Toc75446850"/>
       <w:r>
         <w:t xml:space="preserve">Figure </w:t>
       </w:r>
@@ -17318,7 +17609,7 @@
         <w:pStyle w:val="Caption"/>
       </w:pPr>
       <w:bookmarkStart w:id="60" w:name="_Ref74831236"/>
-      <w:bookmarkStart w:id="61" w:name="_Toc75341654"/>
+      <w:bookmarkStart w:id="61" w:name="_Toc75446851"/>
       <w:r>
         <w:t xml:space="preserve">Figure </w:t>
       </w:r>
@@ -17411,7 +17702,7 @@
       <w:pPr>
         <w:pStyle w:val="Caption"/>
       </w:pPr>
-      <w:bookmarkStart w:id="62" w:name="_Toc75341655"/>
+      <w:bookmarkStart w:id="62" w:name="_Toc75446852"/>
       <w:r>
         <w:t xml:space="preserve">Figure </w:t>
       </w:r>
@@ -17556,7 +17847,7 @@
         <w:pStyle w:val="Caption"/>
       </w:pPr>
       <w:bookmarkStart w:id="63" w:name="_Ref74831929"/>
-      <w:bookmarkStart w:id="64" w:name="_Toc75341656"/>
+      <w:bookmarkStart w:id="64" w:name="_Toc75446853"/>
       <w:r>
         <w:t xml:space="preserve">Figure </w:t>
       </w:r>
@@ -17662,7 +17953,7 @@
         <w:pStyle w:val="Caption"/>
       </w:pPr>
       <w:bookmarkStart w:id="65" w:name="_Ref74832512"/>
-      <w:bookmarkStart w:id="66" w:name="_Toc75341657"/>
+      <w:bookmarkStart w:id="66" w:name="_Toc75446854"/>
       <w:r>
         <w:t xml:space="preserve">Figure </w:t>
       </w:r>
@@ -18182,7 +18473,7 @@
         <w:pStyle w:val="Caption"/>
       </w:pPr>
       <w:bookmarkStart w:id="67" w:name="_Ref74832516"/>
-      <w:bookmarkStart w:id="68" w:name="_Toc75341658"/>
+      <w:bookmarkStart w:id="68" w:name="_Toc75446855"/>
       <w:r>
         <w:t xml:space="preserve">Figure </w:t>
       </w:r>
@@ -18220,7 +18511,7 @@
       <w:pPr>
         <w:pStyle w:val="Heading1"/>
       </w:pPr>
-      <w:bookmarkStart w:id="69" w:name="_Toc75341612"/>
+      <w:bookmarkStart w:id="69" w:name="_Toc75446808"/>
       <w:r>
         <w:lastRenderedPageBreak/>
         <w:t>Change in how to enter the abstracts in LaTeX</w:t>
@@ -19123,7 +19414,7 @@
         <w:pStyle w:val="Caption"/>
       </w:pPr>
       <w:bookmarkStart w:id="70" w:name="_Ref71547125"/>
-      <w:bookmarkStart w:id="71" w:name="_Toc75341659"/>
+      <w:bookmarkStart w:id="71" w:name="_Toc75446856"/>
       <w:proofErr w:type="gramStart"/>
       <w:r>
         <w:t xml:space="preserve">Figure </w:t>
@@ -19551,7 +19842,7 @@
         <w:pStyle w:val="Caption"/>
       </w:pPr>
       <w:bookmarkStart w:id="72" w:name="_Ref71547127"/>
-      <w:bookmarkStart w:id="73" w:name="_Toc75341660"/>
+      <w:bookmarkStart w:id="73" w:name="_Toc75446857"/>
       <w:proofErr w:type="gramStart"/>
       <w:r>
         <w:t xml:space="preserve">Figure </w:t>
@@ -19740,7 +20031,7 @@
         <w:pStyle w:val="Caption"/>
       </w:pPr>
       <w:bookmarkStart w:id="74" w:name="_Ref71547131"/>
-      <w:bookmarkStart w:id="75" w:name="_Toc75341661"/>
+      <w:bookmarkStart w:id="75" w:name="_Toc75446858"/>
       <w:r>
         <w:t xml:space="preserve">Figure </w:t>
       </w:r>
@@ -19762,7 +20053,7 @@
       <w:pPr>
         <w:pStyle w:val="Heading1"/>
       </w:pPr>
-      <w:bookmarkStart w:id="76" w:name="_Toc75341613"/>
+      <w:bookmarkStart w:id="76" w:name="_Toc75446809"/>
       <w:r>
         <w:t xml:space="preserve">Adding keywords and PDF </w:t>
       </w:r>
@@ -20476,7 +20767,7 @@
         <w:pStyle w:val="Caption"/>
       </w:pPr>
       <w:bookmarkStart w:id="77" w:name="_Ref71671001"/>
-      <w:bookmarkStart w:id="78" w:name="_Toc75341662"/>
+      <w:bookmarkStart w:id="78" w:name="_Toc75446859"/>
       <w:r>
         <w:t xml:space="preserve">Figure </w:t>
       </w:r>
@@ -20720,7 +21011,7 @@
         <w:pStyle w:val="Caption"/>
       </w:pPr>
       <w:bookmarkStart w:id="79" w:name="_Ref71671219"/>
-      <w:bookmarkStart w:id="80" w:name="_Toc75341663"/>
+      <w:bookmarkStart w:id="80" w:name="_Toc75446860"/>
       <w:r>
         <w:t xml:space="preserve">Figure </w:t>
       </w:r>
@@ -22556,7 +22847,7 @@
         <w:pStyle w:val="Caption"/>
       </w:pPr>
       <w:bookmarkStart w:id="81" w:name="_Ref71671612"/>
-      <w:bookmarkStart w:id="82" w:name="_Toc75341664"/>
+      <w:bookmarkStart w:id="82" w:name="_Toc75446861"/>
       <w:r>
         <w:t xml:space="preserve">Figure </w:t>
       </w:r>
@@ -22843,7 +23134,7 @@
         <w:pStyle w:val="Caption"/>
       </w:pPr>
       <w:bookmarkStart w:id="83" w:name="_Ref71671671"/>
-      <w:bookmarkStart w:id="84" w:name="_Toc75341665"/>
+      <w:bookmarkStart w:id="84" w:name="_Toc75446862"/>
       <w:r>
         <w:t xml:space="preserve">Figure </w:t>
       </w:r>
@@ -23022,7 +23313,7 @@
         <w:pStyle w:val="Caption"/>
       </w:pPr>
       <w:bookmarkStart w:id="85" w:name="_Ref71671673"/>
-      <w:bookmarkStart w:id="86" w:name="_Toc75341666"/>
+      <w:bookmarkStart w:id="86" w:name="_Toc75446863"/>
       <w:r>
         <w:t xml:space="preserve">Figure </w:t>
       </w:r>
@@ -23127,7 +23418,7 @@
         <w:pStyle w:val="Caption"/>
       </w:pPr>
       <w:bookmarkStart w:id="87" w:name="_Ref71671891"/>
-      <w:bookmarkStart w:id="88" w:name="_Toc75341667"/>
+      <w:bookmarkStart w:id="88" w:name="_Toc75446864"/>
       <w:r>
         <w:t xml:space="preserve">Figure </w:t>
       </w:r>
@@ -23227,7 +23518,7 @@
         <w:pStyle w:val="Caption"/>
       </w:pPr>
       <w:bookmarkStart w:id="89" w:name="_Ref71671895"/>
-      <w:bookmarkStart w:id="90" w:name="_Toc75341668"/>
+      <w:bookmarkStart w:id="90" w:name="_Toc75446865"/>
       <w:r>
         <w:t xml:space="preserve">Figure </w:t>
       </w:r>
@@ -23249,7 +23540,7 @@
       <w:pPr>
         <w:pStyle w:val="Heading1"/>
       </w:pPr>
-      <w:bookmarkStart w:id="91" w:name="_Toc75341614"/>
+      <w:bookmarkStart w:id="91" w:name="_Toc75446810"/>
       <w:r>
         <w:lastRenderedPageBreak/>
         <w:t>Other variants of the JSON_to_calendar.py</w:t>
@@ -24788,7 +25079,7 @@
         <w:pStyle w:val="Caption"/>
       </w:pPr>
       <w:bookmarkStart w:id="92" w:name="_Ref71213479"/>
-      <w:bookmarkStart w:id="93" w:name="_Toc75341669"/>
+      <w:bookmarkStart w:id="93" w:name="_Toc75446866"/>
       <w:r>
         <w:t xml:space="preserve">Figure </w:t>
       </w:r>
@@ -24831,7 +25122,7 @@
         <w:pStyle w:val="Heading1"/>
       </w:pPr>
       <w:bookmarkStart w:id="94" w:name="_Ref74220471"/>
-      <w:bookmarkStart w:id="95" w:name="_Toc75341615"/>
+      <w:bookmarkStart w:id="95" w:name="_Toc75446811"/>
       <w:r>
         <w:t>Accessibility</w:t>
       </w:r>
@@ -24853,7 +25144,7 @@
       <w:pPr>
         <w:pStyle w:val="Heading2"/>
       </w:pPr>
-      <w:bookmarkStart w:id="96" w:name="_Toc75341616"/>
+      <w:bookmarkStart w:id="96" w:name="_Toc75446812"/>
       <w:r>
         <w:t>Calendar entries</w:t>
       </w:r>
@@ -25114,7 +25405,7 @@
       <w:pPr>
         <w:pStyle w:val="Heading2"/>
       </w:pPr>
-      <w:bookmarkStart w:id="97" w:name="_Toc75341617"/>
+      <w:bookmarkStart w:id="97" w:name="_Toc75446813"/>
       <w:r>
         <w:lastRenderedPageBreak/>
         <w:t>Cover and PDF file</w:t>
@@ -25711,7 +26002,7 @@
       <w:pPr>
         <w:pStyle w:val="Heading2"/>
       </w:pPr>
-      <w:bookmarkStart w:id="98" w:name="_Toc75341618"/>
+      <w:bookmarkStart w:id="98" w:name="_Toc75446814"/>
       <w:r>
         <w:t>Template itself</w:t>
       </w:r>
@@ -25995,7 +26286,7 @@
       <w:pPr>
         <w:pStyle w:val="Heading2"/>
       </w:pPr>
-      <w:bookmarkStart w:id="99" w:name="_Toc75341619"/>
+      <w:bookmarkStart w:id="99" w:name="_Toc75446815"/>
       <w:r>
         <w:t>Improving accessibility</w:t>
       </w:r>
@@ -26181,7 +26472,7 @@
       <w:pPr>
         <w:pStyle w:val="Heading1"/>
       </w:pPr>
-      <w:bookmarkStart w:id="100" w:name="_Toc75341620"/>
+      <w:bookmarkStart w:id="100" w:name="_Toc75446816"/>
       <w:r>
         <w:t>The structure of the template and the report</w:t>
       </w:r>
@@ -26405,7 +26696,7 @@
         <w:pStyle w:val="Caption"/>
       </w:pPr>
       <w:bookmarkStart w:id="101" w:name="_Ref73951934"/>
-      <w:bookmarkStart w:id="102" w:name="_Toc75341670"/>
+      <w:bookmarkStart w:id="102" w:name="_Toc75446867"/>
       <w:r>
         <w:t xml:space="preserve">Figure </w:t>
       </w:r>
@@ -26427,10 +26718,10 @@
       <w:pPr>
         <w:pStyle w:val="Heading1"/>
       </w:pPr>
-      <w:bookmarkStart w:id="103" w:name="_Toc75341621"/>
+      <w:bookmarkStart w:id="103" w:name="_Toc75446817"/>
       <w:r>
         <w:lastRenderedPageBreak/>
-        <w:t>Planned enhancements</w:t>
+        <w:t>Alternative way of inserting the covers</w:t>
       </w:r>
       <w:bookmarkEnd w:id="103"/>
     </w:p>
@@ -26439,241 +26730,45 @@
         <w:pStyle w:val="BodyText"/>
       </w:pPr>
       <w:r>
-        <w:t>The planned enhancements are (§</w:t>
+        <w:t xml:space="preserve">Another way that the covers can be inserted is to use the </w:t>
+      </w:r>
+      <w:proofErr w:type="spellStart"/>
+      <w:r>
+        <w:t>pdfpages</w:t>
+      </w:r>
+      <w:proofErr w:type="spellEnd"/>
+      <w:r>
+        <w:t xml:space="preserve"> package (as shown in </w:t>
       </w:r>
       <w:r>
         <w:fldChar w:fldCharType="begin"/>
       </w:r>
       <w:r>
-        <w:instrText xml:space="preserve"> REF _Ref74833522 \n \h </w:instrText>
+        <w:instrText xml:space="preserve"> REF _Ref75446881 \h </w:instrText>
       </w:r>
       <w:r>
         <w:fldChar w:fldCharType="separate"/>
       </w:r>
       <w:r>
-        <w:t>15.1</w:t>
+        <w:t xml:space="preserve">Figure </w:t>
+      </w:r>
+      <w:r>
+        <w:rPr>
+          <w:noProof/>
+        </w:rPr>
+        <w:t>42</w:t>
       </w:r>
       <w:r>
         <w:fldChar w:fldCharType="end"/>
       </w:r>
       <w:r>
-        <w:t>) to the template and supporting programs to avoid the user having to enter some information on the command line when making a cover and to make the information better available for a future Di</w:t>
-      </w:r>
-      <w:r>
-        <w:t>VA entry and in Sec</w:t>
-      </w:r>
-      <w:r>
-        <w:t>t</w:t>
-      </w:r>
-      <w:r>
-        <w:t>i</w:t>
-      </w:r>
-      <w:r>
-        <w:t xml:space="preserve">on </w:t>
+        <w:t xml:space="preserve">), then insert the two cover pages at the appropriate place (as shown in </w:t>
       </w:r>
       <w:r>
         <w:fldChar w:fldCharType="begin"/>
       </w:r>
       <w:r>
-        <w:instrText xml:space="preserve"> REF _Ref74833525 \n \h </w:instrText>
-      </w:r>
-      <w:r>
-        <w:fldChar w:fldCharType="separate"/>
-      </w:r>
-      <w:r>
-        <w:t>15.2</w:t>
-      </w:r>
-      <w:r>
-        <w:fldChar w:fldCharType="end"/>
-      </w:r>
-      <w:r>
-        <w:t xml:space="preserve"> enhancements to better support mathematical expressions in abstracts.</w:t>
-      </w:r>
-      <w:r>
-        <w:t xml:space="preserve"> Section </w:t>
-      </w:r>
-      <w:r>
-        <w:fldChar w:fldCharType="begin"/>
-      </w:r>
-      <w:r>
-        <w:instrText xml:space="preserve"> REF _Ref75013971 \n \h </w:instrText>
-      </w:r>
-      <w:r>
-        <w:fldChar w:fldCharType="separate"/>
-      </w:r>
-      <w:r>
-        <w:t>15.3</w:t>
-      </w:r>
-      <w:r>
-        <w:fldChar w:fldCharType="end"/>
-      </w:r>
-      <w:r>
-        <w:t xml:space="preserve"> describes support for acronyms in abstracts. Section </w:t>
-      </w:r>
-      <w:r>
-        <w:fldChar w:fldCharType="begin"/>
-      </w:r>
-      <w:r>
-        <w:instrText xml:space="preserve"> REF _Ref75014520 \n \h </w:instrText>
-      </w:r>
-      <w:r>
-        <w:fldChar w:fldCharType="separate"/>
-      </w:r>
-      <w:r>
-        <w:t>15.4</w:t>
-      </w:r>
-      <w:r>
-        <w:fldChar w:fldCharType="end"/>
-      </w:r>
-      <w:r>
-        <w:t xml:space="preserve"> describes the state of support for URLs in abstracts.</w:t>
-      </w:r>
-      <w:r>
-        <w:t xml:space="preserve"> Section </w:t>
-      </w:r>
-      <w:r>
-        <w:fldChar w:fldCharType="begin"/>
-      </w:r>
-      <w:r>
-        <w:instrText xml:space="preserve"> REF _Ref75015560 \n \h </w:instrText>
-      </w:r>
-      <w:r>
-        <w:fldChar w:fldCharType="separate"/>
-      </w:r>
-      <w:r>
-        <w:t>15.5</w:t>
-      </w:r>
-      <w:r>
-        <w:fldChar w:fldCharType="end"/>
-      </w:r>
-      <w:r>
-        <w:t xml:space="preserve"> describes a program that can extract an assignment from a Canvas course and optionally feed it to the program to extract the pseudo-JSON information.</w:t>
-      </w:r>
-    </w:p>
-    <w:p>
-      <w:pPr>
-        <w:pStyle w:val="Heading2"/>
-      </w:pPr>
-      <w:bookmarkStart w:id="104" w:name="_Ref74833522"/>
-      <w:bookmarkStart w:id="105" w:name="_Toc75341622"/>
-      <w:r>
-        <w:t>Enhancements to template and supporting programs</w:t>
-      </w:r>
-      <w:bookmarkEnd w:id="104"/>
-      <w:bookmarkEnd w:id="105"/>
-    </w:p>
-    <w:p>
-      <w:pPr>
-        <w:pStyle w:val="BodyText"/>
-      </w:pPr>
-      <w:r>
-        <w:t xml:space="preserve">Add better support for the level of the degree, number of credits, </w:t>
-      </w:r>
-      <w:proofErr w:type="gramStart"/>
-      <w:r>
-        <w:t>the</w:t>
-      </w:r>
-      <w:proofErr w:type="gramEnd"/>
-      <w:r>
-        <w:t xml:space="preserve"> specific exam that the student is doing the degree project for, and the subject area (or areas in the case of a student doing both a Civ. </w:t>
-      </w:r>
-      <w:proofErr w:type="spellStart"/>
-      <w:r>
-        <w:t>Ing</w:t>
-      </w:r>
-      <w:proofErr w:type="spellEnd"/>
-      <w:r>
-        <w:t xml:space="preserve">. </w:t>
-      </w:r>
-      <w:proofErr w:type="gramStart"/>
-      <w:r>
-        <w:t>Degree and a Master’s degree).</w:t>
-      </w:r>
-      <w:proofErr w:type="gramEnd"/>
-      <w:r>
-        <w:t xml:space="preserve"> Currently the program for making covers uses some guesses and some manually (and incomplete) configured data. Therefore, if these guesses are incorrect, then one has to explicitly provide the correct data in the command line for the program – this will be used by the program when making the cover.</w:t>
-      </w:r>
-    </w:p>
-    <w:p>
-      <w:pPr>
-        <w:pStyle w:val="Heading2"/>
-      </w:pPr>
-      <w:bookmarkStart w:id="106" w:name="_Ref74833525"/>
-      <w:bookmarkStart w:id="107" w:name="_Toc75341623"/>
-      <w:r>
-        <w:t>Better support for mathematical expressions</w:t>
-      </w:r>
-      <w:bookmarkEnd w:id="106"/>
-      <w:r>
-        <w:t xml:space="preserve"> in abstracts</w:t>
-      </w:r>
-      <w:bookmarkEnd w:id="107"/>
-    </w:p>
-    <w:p>
-      <w:pPr>
-        <w:pStyle w:val="BodyText"/>
-      </w:pPr>
-      <w:r>
-        <w:t>LaTeX in the abstracts is passed through to the pseudo JSON in the “For DIVA” text at the end of the thesis. When preparing this text for Cortina calendar entries or for the announcement in the Canvas course room (and for the calendar event in the course room) some simple LaTeX commands are converted to HTML. As few abstracts (in the many abstracts that I looked at in DiVA have equations I have only done these few transformations. However, if there were to be more use of equations, then there is probably a need to support them for the different platforms (Cortina, DiVA, and Canvas).</w:t>
-      </w:r>
-    </w:p>
-    <w:p>
-      <w:pPr>
-        <w:pStyle w:val="Heading3"/>
-      </w:pPr>
-      <w:bookmarkStart w:id="108" w:name="_Toc75341624"/>
-      <w:r>
-        <w:t>Better support for mathematics in Canvas course announcement and course calendar</w:t>
-      </w:r>
-      <w:bookmarkEnd w:id="108"/>
-    </w:p>
-    <w:p>
-      <w:pPr>
-        <w:pStyle w:val="BodyText"/>
-      </w:pPr>
-      <w:r>
-        <w:t xml:space="preserve">As of 2021-06-18, </w:t>
-      </w:r>
-      <w:proofErr w:type="spellStart"/>
-      <w:r>
-        <w:t>MathJAX</w:t>
-      </w:r>
-      <w:proofErr w:type="spellEnd"/>
-      <w:r>
-        <w:t xml:space="preserve"> and URLs are now supported in the Canvas course room announcement and calendar.</w:t>
-      </w:r>
-    </w:p>
-    <w:p>
-      <w:pPr>
-        <w:pStyle w:val="BodyText"/>
-      </w:pPr>
-      <w:proofErr w:type="gramStart"/>
-      <w:r>
-        <w:t xml:space="preserve">Using the Overleaf project: </w:t>
-      </w:r>
-      <w:hyperlink r:id="rId38" w:history="1">
-        <w:r>
-          <w:rPr>
-            <w:rStyle w:val="Hyperlink"/>
-          </w:rPr>
-          <w:t>https://www.overleaf.com/read/qsyddnhhvkgr</w:t>
-        </w:r>
-      </w:hyperlink>
-      <w:r>
-        <w:t xml:space="preserve"> to </w:t>
-      </w:r>
-      <w:r>
-        <w:t>provide a test source document.</w:t>
-      </w:r>
-      <w:proofErr w:type="gramEnd"/>
-      <w:r>
-        <w:t xml:space="preserve"> The results can be seen in </w:t>
-      </w:r>
-      <w:r>
-        <w:fldChar w:fldCharType="begin"/>
-      </w:r>
-      <w:r>
-        <w:instrText xml:space="preserve"> REF _Ref74917473 \h </w:instrText>
+        <w:instrText xml:space="preserve"> REF _Ref75446882 \h </w:instrText>
       </w:r>
       <w:r>
         <w:fldChar w:fldCharType="separate"/>
@@ -26691,34 +26786,13 @@
         <w:fldChar w:fldCharType="end"/>
       </w:r>
       <w:r>
-        <w:t>.</w:t>
-      </w:r>
-      <w:r>
-        <w:t xml:space="preserve"> These results and the results shown in Section </w:t>
+        <w:t xml:space="preserve"> and </w:t>
       </w:r>
       <w:r>
         <w:fldChar w:fldCharType="begin"/>
       </w:r>
       <w:r>
-        <w:instrText xml:space="preserve"> REF _Ref74925430 \n \h </w:instrText>
-      </w:r>
-      <w:r>
-        <w:fldChar w:fldCharType="separate"/>
-      </w:r>
-      <w:r>
-        <w:t>15.2.2</w:t>
-      </w:r>
-      <w:r>
-        <w:fldChar w:fldCharType="end"/>
-      </w:r>
-      <w:r>
-        <w:t xml:space="preserve"> were generated using the commands in </w:t>
-      </w:r>
-      <w:r>
-        <w:fldChar w:fldCharType="begin"/>
-      </w:r>
-      <w:r>
-        <w:instrText xml:space="preserve"> REF _Ref74925456 \h </w:instrText>
+        <w:instrText xml:space="preserve"> REF _Ref75446883 \h </w:instrText>
       </w:r>
       <w:r>
         <w:fldChar w:fldCharType="separate"/>
@@ -26730,11 +26804,16 @@
         <w:rPr>
           <w:noProof/>
         </w:rPr>
-        <w:t>42</w:t>
+        <w:t>44</w:t>
       </w:r>
       <w:r>
         <w:fldChar w:fldCharType="end"/>
       </w:r>
+      <w:r>
+        <w:t>). Unfortunately, I do not yet know how I can insert these two files into the Overleaf project (presumably into a folder “covers”). In each figure the existing text is shown in black and the new text to be inserted is shown in red</w:t>
+      </w:r>
+      <w:bookmarkStart w:id="104" w:name="_GoBack"/>
+      <w:bookmarkEnd w:id="104"/>
       <w:r>
         <w:t>.</w:t>
       </w:r>
@@ -26757,98 +26836,83 @@
             <w:pPr>
               <w:pStyle w:val="Computerexample"/>
               <w:rPr>
-                <w:sz w:val="16"/>
-              </w:rPr>
-            </w:pPr>
-            <w:r>
-              <w:rPr>
-                <w:sz w:val="16"/>
-              </w:rPr>
-              <w:t>./extract_pseudo_JSON-from_PDF.py --pdf abstracts_with_equations_in_them.pdf --</w:t>
-            </w:r>
-            <w:proofErr w:type="spellStart"/>
-            <w:r>
-              <w:rPr>
-                <w:sz w:val="16"/>
-              </w:rPr>
-              <w:t>json</w:t>
-            </w:r>
-            <w:proofErr w:type="spellEnd"/>
-            <w:r>
-              <w:rPr>
-                <w:sz w:val="16"/>
-              </w:rPr>
-              <w:t xml:space="preserve"> </w:t>
-            </w:r>
-            <w:proofErr w:type="spellStart"/>
-            <w:r>
-              <w:rPr>
-                <w:sz w:val="16"/>
-              </w:rPr>
-              <w:t>eqtest.json</w:t>
-            </w:r>
-            <w:proofErr w:type="spellEnd"/>
-          </w:p>
-          <w:p>
-            <w:pPr>
-              <w:pStyle w:val="Computerexample"/>
-            </w:pPr>
-            <w:r>
-              <w:rPr>
-                <w:sz w:val="16"/>
-              </w:rPr>
-              <w:t>./JSON_to_calendar.py -c 11 --</w:t>
-            </w:r>
-            <w:proofErr w:type="spellStart"/>
-            <w:r>
-              <w:rPr>
-                <w:sz w:val="16"/>
-              </w:rPr>
-              <w:t>config</w:t>
-            </w:r>
-            <w:proofErr w:type="spellEnd"/>
-            <w:r>
-              <w:rPr>
-                <w:sz w:val="16"/>
-              </w:rPr>
-              <w:t xml:space="preserve"> </w:t>
-            </w:r>
-            <w:proofErr w:type="spellStart"/>
-            <w:r>
-              <w:rPr>
-                <w:sz w:val="16"/>
-              </w:rPr>
-              <w:t>config-test.json</w:t>
-            </w:r>
-            <w:proofErr w:type="spellEnd"/>
-            <w:r>
-              <w:rPr>
-                <w:sz w:val="16"/>
-              </w:rPr>
-              <w:t xml:space="preserve"> --</w:t>
-            </w:r>
-            <w:proofErr w:type="spellStart"/>
-            <w:r>
-              <w:rPr>
-                <w:sz w:val="16"/>
-              </w:rPr>
-              <w:t>json</w:t>
-            </w:r>
-            <w:proofErr w:type="spellEnd"/>
-            <w:r>
-              <w:rPr>
-                <w:sz w:val="16"/>
-              </w:rPr>
-              <w:t xml:space="preserve"> </w:t>
-            </w:r>
-            <w:proofErr w:type="spellStart"/>
-            <w:r>
-              <w:rPr>
-                <w:sz w:val="16"/>
-              </w:rPr>
-              <w:t>eqtest.json</w:t>
-            </w:r>
-            <w:proofErr w:type="spellEnd"/>
+                <w:color w:val="FF0000"/>
+              </w:rPr>
+            </w:pPr>
+            <w:r>
+              <w:rPr>
+                <w:color w:val="FF0000"/>
+              </w:rPr>
+              <w:t xml:space="preserve">% To use </w:t>
+            </w:r>
+            <w:r>
+              <w:rPr>
+                <w:color w:val="FF0000"/>
+              </w:rPr>
+              <w:t>KTH</w:t>
+            </w:r>
+            <w:r>
+              <w:rPr>
+                <w:color w:val="FF0000"/>
+              </w:rPr>
+              <w:t xml:space="preserve"> pdf covers</w:t>
+            </w:r>
+          </w:p>
+          <w:p>
+            <w:pPr>
+              <w:pStyle w:val="Computerexample"/>
+              <w:rPr>
+                <w:color w:val="FF0000"/>
+              </w:rPr>
+            </w:pPr>
+            <w:r>
+              <w:rPr>
+                <w:color w:val="FF0000"/>
+              </w:rPr>
+              <w:t>\</w:t>
+            </w:r>
+            <w:proofErr w:type="spellStart"/>
+            <w:r>
+              <w:rPr>
+                <w:color w:val="FF0000"/>
+              </w:rPr>
+              <w:t>usepackage</w:t>
+            </w:r>
+            <w:proofErr w:type="spellEnd"/>
+            <w:r>
+              <w:rPr>
+                <w:color w:val="FF0000"/>
+              </w:rPr>
+              <w:t>{</w:t>
+            </w:r>
+            <w:proofErr w:type="spellStart"/>
+            <w:r>
+              <w:rPr>
+                <w:color w:val="FF0000"/>
+              </w:rPr>
+              <w:t>pdfpages</w:t>
+            </w:r>
+            <w:proofErr w:type="spellEnd"/>
+            <w:r>
+              <w:rPr>
+                <w:color w:val="FF0000"/>
+              </w:rPr>
+              <w:t>}</w:t>
+            </w:r>
+          </w:p>
+          <w:p/>
+          <w:p>
+            <w:r>
+              <w:t>\include{lib/includes-after-</w:t>
+            </w:r>
+            <w:proofErr w:type="spellStart"/>
+            <w:r>
+              <w:t>hyperref</w:t>
+            </w:r>
+            <w:proofErr w:type="spellEnd"/>
+            <w:r>
+              <w:t>}</w:t>
+            </w:r>
           </w:p>
         </w:tc>
       </w:tr>
@@ -26857,8 +26921,8 @@
       <w:pPr>
         <w:pStyle w:val="Caption"/>
       </w:pPr>
-      <w:bookmarkStart w:id="109" w:name="_Ref74925456"/>
-      <w:bookmarkStart w:id="110" w:name="_Toc75341671"/>
+      <w:bookmarkStart w:id="105" w:name="_Toc75446868"/>
+      <w:bookmarkStart w:id="106" w:name="_Ref75446881"/>
       <w:r>
         <w:t xml:space="preserve">Figure </w:t>
       </w:r>
@@ -26870,11 +26934,715 @@
           <w:t>42</w:t>
         </w:r>
       </w:fldSimple>
+      <w:bookmarkEnd w:id="106"/>
+      <w:r>
+        <w:t xml:space="preserve">&gt; </w:t>
+      </w:r>
+      <w:proofErr w:type="spellStart"/>
+      <w:r>
+        <w:t>Inseert</w:t>
+      </w:r>
+      <w:proofErr w:type="spellEnd"/>
+      <w:r>
+        <w:t xml:space="preserve"> this include file either in the main text document or the </w:t>
+      </w:r>
+      <w:proofErr w:type="spellStart"/>
+      <w:r>
+        <w:t>includes.tex</w:t>
+      </w:r>
+      <w:proofErr w:type="spellEnd"/>
+      <w:r>
+        <w:t xml:space="preserve"> file</w:t>
+      </w:r>
+      <w:bookmarkEnd w:id="105"/>
+    </w:p>
+    <w:tbl>
+      <w:tblPr>
+        <w:tblStyle w:val="TableGrid"/>
+        <w:tblW w:w="0" w:type="auto"/>
+        <w:tblLook w:val="04A0" w:firstRow="1" w:lastRow="0" w:firstColumn="1" w:lastColumn="0" w:noHBand="0" w:noVBand="1"/>
+      </w:tblPr>
+      <w:tblGrid>
+        <w:gridCol w:w="9289"/>
+      </w:tblGrid>
+      <w:tr>
+        <w:tc>
+          <w:tcPr>
+            <w:tcW w:w="9289" w:type="dxa"/>
+          </w:tcPr>
+          <w:p>
+            <w:pPr>
+              <w:pStyle w:val="Computerexample"/>
+              <w:rPr>
+                <w:color w:val="FF0000"/>
+              </w:rPr>
+            </w:pPr>
+            <w:r>
+              <w:rPr>
+                <w:color w:val="FF0000"/>
+              </w:rPr>
+              <w:t>% Add front cover</w:t>
+            </w:r>
+          </w:p>
+          <w:p>
+            <w:pPr>
+              <w:pStyle w:val="Computerexample"/>
+              <w:rPr>
+                <w:color w:val="FF0000"/>
+              </w:rPr>
+            </w:pPr>
+            <w:r>
+              <w:rPr>
+                <w:color w:val="FF0000"/>
+              </w:rPr>
+              <w:t>\</w:t>
+            </w:r>
+            <w:proofErr w:type="spellStart"/>
+            <w:r>
+              <w:rPr>
+                <w:color w:val="FF0000"/>
+              </w:rPr>
+              <w:t>includepdf</w:t>
+            </w:r>
+            <w:proofErr w:type="spellEnd"/>
+            <w:r>
+              <w:rPr>
+                <w:color w:val="FF0000"/>
+              </w:rPr>
+              <w:t>[pages=-]{covers/front.pdf}</w:t>
+            </w:r>
+          </w:p>
+          <w:p>
+            <w:pPr>
+              <w:keepNext/>
+            </w:pPr>
+          </w:p>
+          <w:p>
+            <w:pPr>
+              <w:keepNext/>
+            </w:pPr>
+            <w:r>
+              <w:t>%%% Set the numbering for the title page to a numbering series not in the preface or body</w:t>
+            </w:r>
+          </w:p>
+          <w:p>
+            <w:pPr>
+              <w:keepNext/>
+            </w:pPr>
+            <w:r>
+              <w:t>\</w:t>
+            </w:r>
+            <w:proofErr w:type="spellStart"/>
+            <w:r>
+              <w:t>pagenumbering</w:t>
+            </w:r>
+            <w:proofErr w:type="spellEnd"/>
+            <w:r>
+              <w:t>{</w:t>
+            </w:r>
+            <w:proofErr w:type="spellStart"/>
+            <w:r>
+              <w:t>alph</w:t>
+            </w:r>
+            <w:proofErr w:type="spellEnd"/>
+            <w:r>
+              <w:t>}</w:t>
+            </w:r>
+          </w:p>
+        </w:tc>
+      </w:tr>
+    </w:tbl>
+    <w:p>
+      <w:pPr>
+        <w:pStyle w:val="Caption"/>
+      </w:pPr>
+      <w:bookmarkStart w:id="107" w:name="_Toc75446869"/>
+      <w:bookmarkStart w:id="108" w:name="_Ref75446882"/>
+      <w:r>
+        <w:t xml:space="preserve">Figure </w:t>
+      </w:r>
+      <w:r>
+        <w:fldChar w:fldCharType="begin"/>
+      </w:r>
+      <w:r>
+        <w:instrText xml:space="preserve"> SEQ Figure \* ARABIC </w:instrText>
+      </w:r>
+      <w:r>
+        <w:fldChar w:fldCharType="separate"/>
+      </w:r>
+      <w:r>
+        <w:rPr>
+          <w:noProof/>
+        </w:rPr>
+        <w:t>43</w:t>
+      </w:r>
+      <w:r>
+        <w:fldChar w:fldCharType="end"/>
+      </w:r>
+      <w:bookmarkEnd w:id="108"/>
+      <w:r>
+        <w:t xml:space="preserve">&gt; </w:t>
+      </w:r>
+      <w:r>
+        <w:t>Insert the front cover before the title page</w:t>
+      </w:r>
+      <w:bookmarkEnd w:id="107"/>
+    </w:p>
+    <w:tbl>
+      <w:tblPr>
+        <w:tblStyle w:val="TableGrid"/>
+        <w:tblW w:w="0" w:type="auto"/>
+        <w:tblLook w:val="04A0" w:firstRow="1" w:lastRow="0" w:firstColumn="1" w:lastColumn="0" w:noHBand="0" w:noVBand="1"/>
+      </w:tblPr>
+      <w:tblGrid>
+        <w:gridCol w:w="9289"/>
+      </w:tblGrid>
+      <w:tr>
+        <w:tc>
+          <w:tcPr>
+            <w:tcW w:w="9289" w:type="dxa"/>
+          </w:tcPr>
+          <w:p>
+            <w:pPr>
+              <w:pStyle w:val="Computerexample"/>
+              <w:rPr>
+                <w:color w:val="FF0000"/>
+              </w:rPr>
+            </w:pPr>
+            <w:r>
+              <w:rPr>
+                <w:color w:val="FF0000"/>
+              </w:rPr>
+              <w:t>% Add back cover, unsure if this is supposed to be before or after the "For DIVA" pages</w:t>
+            </w:r>
+          </w:p>
+          <w:p>
+            <w:pPr>
+              <w:pStyle w:val="Computerexample"/>
+              <w:rPr>
+                <w:color w:val="FF0000"/>
+              </w:rPr>
+            </w:pPr>
+            <w:r>
+              <w:rPr>
+                <w:color w:val="FF0000"/>
+              </w:rPr>
+              <w:t>\</w:t>
+            </w:r>
+            <w:proofErr w:type="spellStart"/>
+            <w:r>
+              <w:rPr>
+                <w:color w:val="FF0000"/>
+              </w:rPr>
+              <w:t>includepdf</w:t>
+            </w:r>
+            <w:proofErr w:type="spellEnd"/>
+            <w:r>
+              <w:rPr>
+                <w:color w:val="FF0000"/>
+              </w:rPr>
+              <w:t>[pages=-]{covers/back.pdf}</w:t>
+            </w:r>
+          </w:p>
+          <w:p>
+            <w:pPr>
+              <w:keepNext/>
+            </w:pPr>
+            <w:r>
+              <w:t>\section*{For DIVA}</w:t>
+            </w:r>
+          </w:p>
+        </w:tc>
+      </w:tr>
+    </w:tbl>
+    <w:p>
+      <w:pPr>
+        <w:pStyle w:val="Caption"/>
+      </w:pPr>
+      <w:bookmarkStart w:id="109" w:name="_Toc75446870"/>
+      <w:bookmarkStart w:id="110" w:name="_Ref75446883"/>
+      <w:r>
+        <w:t xml:space="preserve">Figure </w:t>
+      </w:r>
+      <w:r>
+        <w:fldChar w:fldCharType="begin"/>
+      </w:r>
+      <w:r>
+        <w:instrText xml:space="preserve"> SEQ Figure \* ARABIC </w:instrText>
+      </w:r>
+      <w:r>
+        <w:fldChar w:fldCharType="separate"/>
+      </w:r>
+      <w:r>
+        <w:rPr>
+          <w:noProof/>
+        </w:rPr>
+        <w:t>44</w:t>
+      </w:r>
+      <w:r>
+        <w:fldChar w:fldCharType="end"/>
+      </w:r>
+      <w:bookmarkEnd w:id="110"/>
+      <w:r>
+        <w:t xml:space="preserve">&gt; </w:t>
+      </w:r>
+      <w:r>
+        <w:t>Insert the back cover page before the For DIVA section</w:t>
+      </w:r>
       <w:bookmarkEnd w:id="109"/>
+    </w:p>
+    <w:p>
+      <w:pPr>
+        <w:pStyle w:val="Heading1"/>
+      </w:pPr>
+      <w:bookmarkStart w:id="111" w:name="_Toc75446818"/>
+      <w:r>
+        <w:t>Planned enhancements</w:t>
+      </w:r>
+      <w:bookmarkEnd w:id="111"/>
+    </w:p>
+    <w:p>
+      <w:pPr>
+        <w:pStyle w:val="BodyText"/>
+      </w:pPr>
+      <w:r>
+        <w:t>The planned enhancements are (§</w:t>
+      </w:r>
+      <w:r>
+        <w:fldChar w:fldCharType="begin"/>
+      </w:r>
+      <w:r>
+        <w:instrText xml:space="preserve"> REF _Ref74833522 \n \h </w:instrText>
+      </w:r>
+      <w:r>
+        <w:fldChar w:fldCharType="separate"/>
+      </w:r>
+      <w:r>
+        <w:t>16.1</w:t>
+      </w:r>
+      <w:r>
+        <w:fldChar w:fldCharType="end"/>
+      </w:r>
+      <w:r>
+        <w:t>) to the template and supporting programs to avoid the user having to enter some information on the command line when making a cover and to make the information better available for a future Di</w:t>
+      </w:r>
+      <w:r>
+        <w:t>VA entry and in Sec</w:t>
+      </w:r>
+      <w:r>
+        <w:t>t</w:t>
+      </w:r>
+      <w:r>
+        <w:t>i</w:t>
+      </w:r>
+      <w:r>
+        <w:t xml:space="preserve">on </w:t>
+      </w:r>
+      <w:r>
+        <w:fldChar w:fldCharType="begin"/>
+      </w:r>
+      <w:r>
+        <w:instrText xml:space="preserve"> REF _Ref74833525 \n \h </w:instrText>
+      </w:r>
+      <w:r>
+        <w:fldChar w:fldCharType="separate"/>
+      </w:r>
+      <w:r>
+        <w:t>16.2</w:t>
+      </w:r>
+      <w:r>
+        <w:fldChar w:fldCharType="end"/>
+      </w:r>
+      <w:r>
+        <w:t xml:space="preserve"> enhancements to better support mathematical expressions in abstracts.</w:t>
+      </w:r>
+      <w:r>
+        <w:t xml:space="preserve"> Section </w:t>
+      </w:r>
+      <w:r>
+        <w:fldChar w:fldCharType="begin"/>
+      </w:r>
+      <w:r>
+        <w:instrText xml:space="preserve"> REF _Ref75013971 \n \h </w:instrText>
+      </w:r>
+      <w:r>
+        <w:fldChar w:fldCharType="separate"/>
+      </w:r>
+      <w:r>
+        <w:t>16.3</w:t>
+      </w:r>
+      <w:r>
+        <w:fldChar w:fldCharType="end"/>
+      </w:r>
+      <w:r>
+        <w:t xml:space="preserve"> describes support for acronyms in abstracts. Section </w:t>
+      </w:r>
+      <w:r>
+        <w:fldChar w:fldCharType="begin"/>
+      </w:r>
+      <w:r>
+        <w:instrText xml:space="preserve"> REF _Ref75014520 \n \h </w:instrText>
+      </w:r>
+      <w:r>
+        <w:fldChar w:fldCharType="separate"/>
+      </w:r>
+      <w:r>
+        <w:t>16.4</w:t>
+      </w:r>
+      <w:r>
+        <w:fldChar w:fldCharType="end"/>
+      </w:r>
+      <w:r>
+        <w:t xml:space="preserve"> describes the state of support for URLs in abstracts.</w:t>
+      </w:r>
+      <w:r>
+        <w:t xml:space="preserve"> Section </w:t>
+      </w:r>
+      <w:r>
+        <w:fldChar w:fldCharType="begin"/>
+      </w:r>
+      <w:r>
+        <w:instrText xml:space="preserve"> REF _Ref75015560 \n \h </w:instrText>
+      </w:r>
+      <w:r>
+        <w:fldChar w:fldCharType="separate"/>
+      </w:r>
+      <w:r>
+        <w:t>16.5</w:t>
+      </w:r>
+      <w:r>
+        <w:fldChar w:fldCharType="end"/>
+      </w:r>
+      <w:r>
+        <w:t xml:space="preserve"> describes a program that can extract an assignment from a Canvas course and optionally feed it to the program to extract the pseudo-JSON information.</w:t>
+      </w:r>
+    </w:p>
+    <w:p>
+      <w:pPr>
+        <w:pStyle w:val="Heading2"/>
+      </w:pPr>
+      <w:bookmarkStart w:id="112" w:name="_Ref74833522"/>
+      <w:bookmarkStart w:id="113" w:name="_Toc75446819"/>
+      <w:r>
+        <w:t>Enhancements to template and supporting programs</w:t>
+      </w:r>
+      <w:bookmarkEnd w:id="112"/>
+      <w:bookmarkEnd w:id="113"/>
+    </w:p>
+    <w:p>
+      <w:pPr>
+        <w:pStyle w:val="BodyText"/>
+      </w:pPr>
+      <w:r>
+        <w:t xml:space="preserve">Add better support for the level of the degree, number of credits, </w:t>
+      </w:r>
+      <w:proofErr w:type="gramStart"/>
+      <w:r>
+        <w:t>the</w:t>
+      </w:r>
+      <w:proofErr w:type="gramEnd"/>
+      <w:r>
+        <w:t xml:space="preserve"> specific exam that the student is doing the degree project for, and the subject area (or areas in the case of a student doing both a Civ. </w:t>
+      </w:r>
+      <w:proofErr w:type="spellStart"/>
+      <w:r>
+        <w:t>Ing</w:t>
+      </w:r>
+      <w:proofErr w:type="spellEnd"/>
+      <w:r>
+        <w:t xml:space="preserve">. </w:t>
+      </w:r>
+      <w:proofErr w:type="gramStart"/>
+      <w:r>
+        <w:t>Degree and a Master’s degree).</w:t>
+      </w:r>
+      <w:proofErr w:type="gramEnd"/>
+      <w:r>
+        <w:t xml:space="preserve"> Currently the program for making covers uses some guesses and some manually (and incomplete) configured data. Therefore, if these guesses are incorrect, then one has to explicitly provide the correct data in the command line for the program – this will be used by the program when making the cover.</w:t>
+      </w:r>
+    </w:p>
+    <w:p>
+      <w:pPr>
+        <w:pStyle w:val="Heading2"/>
+      </w:pPr>
+      <w:bookmarkStart w:id="114" w:name="_Ref74833525"/>
+      <w:bookmarkStart w:id="115" w:name="_Toc75446820"/>
+      <w:r>
+        <w:t>Better support for mathematical expressions</w:t>
+      </w:r>
+      <w:bookmarkEnd w:id="114"/>
+      <w:r>
+        <w:t xml:space="preserve"> in abstracts</w:t>
+      </w:r>
+      <w:bookmarkEnd w:id="115"/>
+    </w:p>
+    <w:p>
+      <w:pPr>
+        <w:pStyle w:val="BodyText"/>
+      </w:pPr>
+      <w:r>
+        <w:t>LaTeX in the abstracts is passed through to the pseudo JSON in the “For DIVA” text at the end of the thesis. When preparing this text for Cortina calendar entries or for the announcement in the Canvas course room (and for the calendar event in the course room) some simple LaTeX commands are converted to HTML. As few abstracts (in the many abstracts that I looked at in DiVA have equations I have only done these few transformations. However, if there were to be more use of equations, then there is probably a need to support them for the different platforms (Cortina, DiVA, and Canvas).</w:t>
+      </w:r>
+    </w:p>
+    <w:p>
+      <w:pPr>
+        <w:pStyle w:val="Heading3"/>
+      </w:pPr>
+      <w:bookmarkStart w:id="116" w:name="_Toc75446821"/>
+      <w:r>
+        <w:lastRenderedPageBreak/>
+        <w:t>Better support for mathematics in Canvas course announcement and course calendar</w:t>
+      </w:r>
+      <w:bookmarkEnd w:id="116"/>
+    </w:p>
+    <w:p>
+      <w:pPr>
+        <w:pStyle w:val="BodyText"/>
+      </w:pPr>
+      <w:r>
+        <w:t xml:space="preserve">As of 2021-06-18, </w:t>
+      </w:r>
+      <w:proofErr w:type="spellStart"/>
+      <w:r>
+        <w:t>MathJAX</w:t>
+      </w:r>
+      <w:proofErr w:type="spellEnd"/>
+      <w:r>
+        <w:t xml:space="preserve"> and URLs are now supported in the Canvas course room announcement and calendar.</w:t>
+      </w:r>
+    </w:p>
+    <w:p>
+      <w:pPr>
+        <w:pStyle w:val="BodyText"/>
+      </w:pPr>
+      <w:proofErr w:type="gramStart"/>
+      <w:r>
+        <w:t xml:space="preserve">Using the Overleaf project: </w:t>
+      </w:r>
+      <w:hyperlink r:id="rId38" w:history="1">
+        <w:r>
+          <w:rPr>
+            <w:rStyle w:val="Hyperlink"/>
+          </w:rPr>
+          <w:t>https://www.overleaf.com/read/qsyddnhhvkgr</w:t>
+        </w:r>
+      </w:hyperlink>
+      <w:r>
+        <w:t xml:space="preserve"> to </w:t>
+      </w:r>
+      <w:r>
+        <w:t>provide a test source document.</w:t>
+      </w:r>
+      <w:proofErr w:type="gramEnd"/>
+      <w:r>
+        <w:t xml:space="preserve"> The results can be seen in </w:t>
+      </w:r>
+      <w:r>
+        <w:fldChar w:fldCharType="begin"/>
+      </w:r>
+      <w:r>
+        <w:instrText xml:space="preserve"> REF _Ref74917473 \h </w:instrText>
+      </w:r>
+      <w:r>
+        <w:fldChar w:fldCharType="separate"/>
+      </w:r>
+      <w:r>
+        <w:t xml:space="preserve">Figure </w:t>
+      </w:r>
+      <w:r>
+        <w:rPr>
+          <w:noProof/>
+        </w:rPr>
+        <w:t>46</w:t>
+      </w:r>
+      <w:r>
+        <w:fldChar w:fldCharType="end"/>
+      </w:r>
+      <w:r>
+        <w:t>.</w:t>
+      </w:r>
+      <w:r>
+        <w:t xml:space="preserve"> These results and the results shown in Section </w:t>
+      </w:r>
+      <w:r>
+        <w:fldChar w:fldCharType="begin"/>
+      </w:r>
+      <w:r>
+        <w:instrText xml:space="preserve"> REF _Ref74925430 \n \h </w:instrText>
+      </w:r>
+      <w:r>
+        <w:fldChar w:fldCharType="separate"/>
+      </w:r>
+      <w:r>
+        <w:t>16.2.2</w:t>
+      </w:r>
+      <w:r>
+        <w:fldChar w:fldCharType="end"/>
+      </w:r>
+      <w:r>
+        <w:t xml:space="preserve"> were generated using the commands in </w:t>
+      </w:r>
+      <w:r>
+        <w:fldChar w:fldCharType="begin"/>
+      </w:r>
+      <w:r>
+        <w:instrText xml:space="preserve"> REF _Ref74925456 \h </w:instrText>
+      </w:r>
+      <w:r>
+        <w:fldChar w:fldCharType="separate"/>
+      </w:r>
+      <w:r>
+        <w:t xml:space="preserve">Figure </w:t>
+      </w:r>
+      <w:r>
+        <w:rPr>
+          <w:noProof/>
+        </w:rPr>
+        <w:t>45</w:t>
+      </w:r>
+      <w:r>
+        <w:fldChar w:fldCharType="end"/>
+      </w:r>
+      <w:r>
+        <w:t>.</w:t>
+      </w:r>
+    </w:p>
+    <w:tbl>
+      <w:tblPr>
+        <w:tblStyle w:val="TableGrid"/>
+        <w:tblW w:w="0" w:type="auto"/>
+        <w:tblLook w:val="04A0" w:firstRow="1" w:lastRow="0" w:firstColumn="1" w:lastColumn="0" w:noHBand="0" w:noVBand="1"/>
+      </w:tblPr>
+      <w:tblGrid>
+        <w:gridCol w:w="9289"/>
+      </w:tblGrid>
+      <w:tr>
+        <w:tc>
+          <w:tcPr>
+            <w:tcW w:w="9289" w:type="dxa"/>
+          </w:tcPr>
+          <w:p>
+            <w:pPr>
+              <w:pStyle w:val="Computerexample"/>
+              <w:rPr>
+                <w:sz w:val="16"/>
+              </w:rPr>
+            </w:pPr>
+            <w:r>
+              <w:rPr>
+                <w:sz w:val="16"/>
+              </w:rPr>
+              <w:t>./extract_pseudo_JSON-from_PDF.py --pdf abstracts_with_equations_in_them.pdf --</w:t>
+            </w:r>
+            <w:proofErr w:type="spellStart"/>
+            <w:r>
+              <w:rPr>
+                <w:sz w:val="16"/>
+              </w:rPr>
+              <w:t>json</w:t>
+            </w:r>
+            <w:proofErr w:type="spellEnd"/>
+            <w:r>
+              <w:rPr>
+                <w:sz w:val="16"/>
+              </w:rPr>
+              <w:t xml:space="preserve"> </w:t>
+            </w:r>
+            <w:proofErr w:type="spellStart"/>
+            <w:r>
+              <w:rPr>
+                <w:sz w:val="16"/>
+              </w:rPr>
+              <w:t>eqtest.json</w:t>
+            </w:r>
+            <w:proofErr w:type="spellEnd"/>
+          </w:p>
+          <w:p>
+            <w:pPr>
+              <w:pStyle w:val="Computerexample"/>
+            </w:pPr>
+            <w:r>
+              <w:rPr>
+                <w:sz w:val="16"/>
+              </w:rPr>
+              <w:t>./JSON_to_calendar.py -c 11 --</w:t>
+            </w:r>
+            <w:proofErr w:type="spellStart"/>
+            <w:r>
+              <w:rPr>
+                <w:sz w:val="16"/>
+              </w:rPr>
+              <w:t>config</w:t>
+            </w:r>
+            <w:proofErr w:type="spellEnd"/>
+            <w:r>
+              <w:rPr>
+                <w:sz w:val="16"/>
+              </w:rPr>
+              <w:t xml:space="preserve"> </w:t>
+            </w:r>
+            <w:proofErr w:type="spellStart"/>
+            <w:r>
+              <w:rPr>
+                <w:sz w:val="16"/>
+              </w:rPr>
+              <w:t>config-test.json</w:t>
+            </w:r>
+            <w:proofErr w:type="spellEnd"/>
+            <w:r>
+              <w:rPr>
+                <w:sz w:val="16"/>
+              </w:rPr>
+              <w:t xml:space="preserve"> --</w:t>
+            </w:r>
+            <w:proofErr w:type="spellStart"/>
+            <w:r>
+              <w:rPr>
+                <w:sz w:val="16"/>
+              </w:rPr>
+              <w:t>json</w:t>
+            </w:r>
+            <w:proofErr w:type="spellEnd"/>
+            <w:r>
+              <w:rPr>
+                <w:sz w:val="16"/>
+              </w:rPr>
+              <w:t xml:space="preserve"> </w:t>
+            </w:r>
+            <w:proofErr w:type="spellStart"/>
+            <w:r>
+              <w:rPr>
+                <w:sz w:val="16"/>
+              </w:rPr>
+              <w:t>eqtest.json</w:t>
+            </w:r>
+            <w:proofErr w:type="spellEnd"/>
+          </w:p>
+        </w:tc>
+      </w:tr>
+    </w:tbl>
+    <w:p>
+      <w:pPr>
+        <w:pStyle w:val="Caption"/>
+      </w:pPr>
+      <w:bookmarkStart w:id="117" w:name="_Ref74925456"/>
+      <w:bookmarkStart w:id="118" w:name="_Toc75446871"/>
+      <w:r>
+        <w:t xml:space="preserve">Figure </w:t>
+      </w:r>
+      <w:fldSimple w:instr=" SEQ Figure \* ARABIC ">
+        <w:r>
+          <w:rPr>
+            <w:noProof/>
+          </w:rPr>
+          <w:t>45</w:t>
+        </w:r>
+      </w:fldSimple>
+      <w:bookmarkEnd w:id="117"/>
       <w:r>
         <w:t>: Commands to produce the JSON and make the calendar entries and announcement</w:t>
       </w:r>
-      <w:bookmarkEnd w:id="110"/>
+      <w:bookmarkEnd w:id="118"/>
     </w:p>
     <w:p>
       <w:pPr>
@@ -26954,8 +27722,8 @@
       <w:pPr>
         <w:pStyle w:val="Caption"/>
       </w:pPr>
-      <w:bookmarkStart w:id="111" w:name="_Ref74917473"/>
-      <w:bookmarkStart w:id="112" w:name="_Toc75341672"/>
+      <w:bookmarkStart w:id="119" w:name="_Ref74917473"/>
+      <w:bookmarkStart w:id="120" w:name="_Toc75446872"/>
       <w:r>
         <w:t xml:space="preserve">Figure </w:t>
       </w:r>
@@ -26964,14 +27732,14 @@
           <w:rPr>
             <w:noProof/>
           </w:rPr>
-          <w:t>43</w:t>
+          <w:t>46</w:t>
         </w:r>
       </w:fldSimple>
-      <w:bookmarkEnd w:id="111"/>
+      <w:bookmarkEnd w:id="119"/>
       <w:r>
         <w:t>: Examples of equations in an announcement</w:t>
       </w:r>
-      <w:bookmarkEnd w:id="112"/>
+      <w:bookmarkEnd w:id="120"/>
     </w:p>
     <w:p>
       <w:pPr>
@@ -27030,7 +27798,7 @@
         <w:rPr>
           <w:noProof/>
         </w:rPr>
-        <w:t>44</w:t>
+        <w:t>47</w:t>
       </w:r>
       <w:r>
         <w:fldChar w:fldCharType="end"/>
@@ -27054,7 +27822,7 @@
         <w:rPr>
           <w:noProof/>
         </w:rPr>
-        <w:t>45</w:t>
+        <w:t>48</w:t>
       </w:r>
       <w:r>
         <w:fldChar w:fldCharType="end"/>
@@ -27078,7 +27846,7 @@
         <w:rPr>
           <w:noProof/>
         </w:rPr>
-        <w:t>46</w:t>
+        <w:t>49</w:t>
       </w:r>
       <w:r>
         <w:fldChar w:fldCharType="end"/>
@@ -27166,34 +27934,24 @@
       <w:pPr>
         <w:pStyle w:val="Caption"/>
       </w:pPr>
-      <w:bookmarkStart w:id="113" w:name="_Ref75341552"/>
-      <w:bookmarkStart w:id="114" w:name="_Toc75341673"/>
+      <w:bookmarkStart w:id="121" w:name="_Ref75341552"/>
+      <w:bookmarkStart w:id="122" w:name="_Toc75446873"/>
       <w:r>
         <w:t xml:space="preserve">Figure </w:t>
       </w:r>
-      <w:r>
-        <w:fldChar w:fldCharType="begin"/>
-      </w:r>
-      <w:r>
-        <w:instrText xml:space="preserve"> SEQ Figure \* ARABIC </w:instrText>
-      </w:r>
-      <w:r>
-        <w:fldChar w:fldCharType="separate"/>
-      </w:r>
-      <w:r>
-        <w:rPr>
-          <w:noProof/>
-        </w:rPr>
-        <w:t>44</w:t>
-      </w:r>
-      <w:r>
-        <w:fldChar w:fldCharType="end"/>
-      </w:r>
-      <w:bookmarkEnd w:id="113"/>
+      <w:fldSimple w:instr=" SEQ Figure \* ARABIC ">
+        <w:r>
+          <w:rPr>
+            <w:noProof/>
+          </w:rPr>
+          <w:t>47</w:t>
+        </w:r>
+      </w:fldSimple>
+      <w:bookmarkEnd w:id="121"/>
       <w:r>
         <w:t>: Announcement summary</w:t>
       </w:r>
-      <w:bookmarkEnd w:id="114"/>
+      <w:bookmarkEnd w:id="122"/>
       <w:r>
         <w:t xml:space="preserve"> </w:t>
       </w:r>
@@ -27277,8 +28035,8 @@
       <w:pPr>
         <w:pStyle w:val="Caption"/>
       </w:pPr>
-      <w:bookmarkStart w:id="115" w:name="_Ref75341568"/>
-      <w:bookmarkStart w:id="116" w:name="_Toc75341674"/>
+      <w:bookmarkStart w:id="123" w:name="_Ref75341568"/>
+      <w:bookmarkStart w:id="124" w:name="_Toc75446874"/>
       <w:r>
         <w:t xml:space="preserve">Figure </w:t>
       </w:r>
@@ -27287,14 +28045,14 @@
           <w:rPr>
             <w:noProof/>
           </w:rPr>
-          <w:t>45</w:t>
+          <w:t>48</w:t>
         </w:r>
       </w:fldSimple>
-      <w:bookmarkEnd w:id="115"/>
+      <w:bookmarkEnd w:id="123"/>
       <w:r>
         <w:t>: Announcement with equation</w:t>
       </w:r>
-      <w:bookmarkEnd w:id="116"/>
+      <w:bookmarkEnd w:id="124"/>
       <w:r>
         <w:t xml:space="preserve"> </w:t>
       </w:r>
@@ -27470,37 +28228,24 @@
       <w:pPr>
         <w:pStyle w:val="Caption"/>
       </w:pPr>
-      <w:bookmarkStart w:id="117" w:name="_Ref75341581"/>
-      <w:bookmarkStart w:id="118" w:name="_Toc75341675"/>
+      <w:bookmarkStart w:id="125" w:name="_Ref75341581"/>
+      <w:bookmarkStart w:id="126" w:name="_Toc75446875"/>
       <w:r>
         <w:t xml:space="preserve">Figure </w:t>
       </w:r>
-      <w:r>
-        <w:fldChar w:fldCharType="begin"/>
-      </w:r>
-      <w:r>
-        <w:instrText xml:space="preserve"> SEQ Figure \* ARABIC </w:instrText>
-      </w:r>
-      <w:r>
-        <w:fldChar w:fldCharType="separate"/>
-      </w:r>
-      <w:r>
-        <w:rPr>
-          <w:noProof/>
-        </w:rPr>
-        <w:t>46</w:t>
-      </w:r>
-      <w:r>
-        <w:fldChar w:fldCharType="end"/>
-      </w:r>
-      <w:bookmarkEnd w:id="117"/>
-      <w:r>
-        <w:t xml:space="preserve">: HTML </w:t>
-      </w:r>
-      <w:r>
-        <w:t>for the announcement</w:t>
-      </w:r>
-      <w:bookmarkEnd w:id="118"/>
+      <w:fldSimple w:instr=" SEQ Figure \* ARABIC ">
+        <w:r>
+          <w:rPr>
+            <w:noProof/>
+          </w:rPr>
+          <w:t>49</w:t>
+        </w:r>
+      </w:fldSimple>
+      <w:bookmarkEnd w:id="125"/>
+      <w:r>
+        <w:t>: HTML for the announcement</w:t>
+      </w:r>
+      <w:bookmarkEnd w:id="126"/>
     </w:p>
     <w:p/>
     <w:p/>
@@ -27508,13 +28253,13 @@
       <w:pPr>
         <w:pStyle w:val="Heading3"/>
       </w:pPr>
-      <w:bookmarkStart w:id="119" w:name="_Ref74925430"/>
-      <w:bookmarkStart w:id="120" w:name="_Toc75341625"/>
+      <w:bookmarkStart w:id="127" w:name="_Ref74925430"/>
+      <w:bookmarkStart w:id="128" w:name="_Toc75446822"/>
       <w:r>
         <w:t>Better support for mathematics in Cortina</w:t>
       </w:r>
-      <w:bookmarkEnd w:id="119"/>
-      <w:bookmarkEnd w:id="120"/>
+      <w:bookmarkEnd w:id="127"/>
+      <w:bookmarkEnd w:id="128"/>
     </w:p>
     <w:p>
       <w:pPr>
@@ -27642,7 +28387,7 @@
         <w:rPr>
           <w:noProof/>
         </w:rPr>
-        <w:t>47</w:t>
+        <w:t>50</w:t>
       </w:r>
       <w:r>
         <w:fldChar w:fldCharType="end"/>
@@ -27666,7 +28411,7 @@
         <w:rPr>
           <w:noProof/>
         </w:rPr>
-        <w:t>48</w:t>
+        <w:t>51</w:t>
       </w:r>
       <w:r>
         <w:fldChar w:fldCharType="end"/>
@@ -27690,7 +28435,7 @@
         <w:rPr>
           <w:noProof/>
         </w:rPr>
-        <w:t>49</w:t>
+        <w:t>52</w:t>
       </w:r>
       <w:r>
         <w:fldChar w:fldCharType="end"/>
@@ -27773,8 +28518,8 @@
       <w:pPr>
         <w:pStyle w:val="Caption"/>
       </w:pPr>
-      <w:bookmarkStart w:id="121" w:name="_Ref74925079"/>
-      <w:bookmarkStart w:id="122" w:name="_Toc75341676"/>
+      <w:bookmarkStart w:id="129" w:name="_Ref74925079"/>
+      <w:bookmarkStart w:id="130" w:name="_Toc75446876"/>
       <w:r>
         <w:t xml:space="preserve">Figure </w:t>
       </w:r>
@@ -27783,10 +28528,10 @@
           <w:rPr>
             <w:noProof/>
           </w:rPr>
-          <w:t>47</w:t>
+          <w:t>50</w:t>
         </w:r>
       </w:fldSimple>
-      <w:bookmarkEnd w:id="121"/>
+      <w:bookmarkEnd w:id="129"/>
       <w:r>
         <w:t xml:space="preserve">: Equations in Cortina </w:t>
       </w:r>
@@ -27798,7 +28543,7 @@
       <w:r>
         <w:t xml:space="preserve"> entry</w:t>
       </w:r>
-      <w:bookmarkEnd w:id="122"/>
+      <w:bookmarkEnd w:id="130"/>
     </w:p>
     <w:tbl>
       <w:tblPr>
@@ -27873,8 +28618,8 @@
       <w:pPr>
         <w:pStyle w:val="Caption"/>
       </w:pPr>
-      <w:bookmarkStart w:id="123" w:name="_Ref74925082"/>
-      <w:bookmarkStart w:id="124" w:name="_Toc75341677"/>
+      <w:bookmarkStart w:id="131" w:name="_Ref74925082"/>
+      <w:bookmarkStart w:id="132" w:name="_Toc75446877"/>
       <w:r>
         <w:t xml:space="preserve">Figure </w:t>
       </w:r>
@@ -27883,10 +28628,10 @@
           <w:rPr>
             <w:noProof/>
           </w:rPr>
-          <w:t>48</w:t>
+          <w:t>51</w:t>
         </w:r>
       </w:fldSimple>
-      <w:bookmarkEnd w:id="123"/>
+      <w:bookmarkEnd w:id="131"/>
       <w:r>
         <w:t xml:space="preserve">: Zoom in on part of the </w:t>
       </w:r>
@@ -27898,7 +28643,7 @@
       <w:r>
         <w:t xml:space="preserve"> calendar entry</w:t>
       </w:r>
-      <w:bookmarkEnd w:id="124"/>
+      <w:bookmarkEnd w:id="132"/>
     </w:p>
     <w:p>
       <w:pPr>
@@ -27978,8 +28723,8 @@
       <w:pPr>
         <w:pStyle w:val="Caption"/>
       </w:pPr>
-      <w:bookmarkStart w:id="125" w:name="_Ref74925084"/>
-      <w:bookmarkStart w:id="126" w:name="_Toc75341678"/>
+      <w:bookmarkStart w:id="133" w:name="_Ref74925084"/>
+      <w:bookmarkStart w:id="134" w:name="_Toc75446878"/>
       <w:r>
         <w:t xml:space="preserve">Figure </w:t>
       </w:r>
@@ -27988,10 +28733,10 @@
           <w:rPr>
             <w:noProof/>
           </w:rPr>
-          <w:t>49</w:t>
+          <w:t>52</w:t>
         </w:r>
       </w:fldSimple>
-      <w:bookmarkEnd w:id="125"/>
+      <w:bookmarkEnd w:id="133"/>
       <w:r>
         <w:t xml:space="preserve">: Zoom in on lower part of the </w:t>
       </w:r>
@@ -28003,7 +28748,7 @@
       <w:r>
         <w:t xml:space="preserve"> calendar entry</w:t>
       </w:r>
-      <w:bookmarkEnd w:id="126"/>
+      <w:bookmarkEnd w:id="134"/>
     </w:p>
     <w:p>
       <w:pPr>
@@ -28014,11 +28759,11 @@
       <w:pPr>
         <w:pStyle w:val="Heading3"/>
       </w:pPr>
-      <w:bookmarkStart w:id="127" w:name="_Toc75341626"/>
+      <w:bookmarkStart w:id="135" w:name="_Toc75446823"/>
       <w:r>
         <w:t>Support for mathematics in DiVA</w:t>
       </w:r>
-      <w:bookmarkEnd w:id="127"/>
+      <w:bookmarkEnd w:id="135"/>
     </w:p>
     <w:p>
       <w:pPr>
@@ -28057,13 +28802,13 @@
       <w:pPr>
         <w:pStyle w:val="Heading2"/>
       </w:pPr>
-      <w:bookmarkStart w:id="128" w:name="_Ref75013971"/>
-      <w:bookmarkStart w:id="129" w:name="_Toc75341627"/>
+      <w:bookmarkStart w:id="136" w:name="_Ref75013971"/>
+      <w:bookmarkStart w:id="137" w:name="_Toc75446824"/>
       <w:r>
         <w:t>Acronyms in abstracts</w:t>
       </w:r>
-      <w:bookmarkEnd w:id="128"/>
-      <w:bookmarkEnd w:id="129"/>
+      <w:bookmarkEnd w:id="136"/>
+      <w:bookmarkEnd w:id="137"/>
     </w:p>
     <w:p>
       <w:pPr>
@@ -28165,7 +28910,7 @@
         <w:rPr>
           <w:noProof/>
         </w:rPr>
-        <w:t>50</w:t>
+        <w:t>53</w:t>
       </w:r>
       <w:r>
         <w:fldChar w:fldCharType="end"/>
@@ -28246,8 +28991,8 @@
       <w:pPr>
         <w:pStyle w:val="Caption"/>
       </w:pPr>
-      <w:bookmarkStart w:id="130" w:name="_Ref75014364"/>
-      <w:bookmarkStart w:id="131" w:name="_Toc75341679"/>
+      <w:bookmarkStart w:id="138" w:name="_Ref75014364"/>
+      <w:bookmarkStart w:id="139" w:name="_Toc75446879"/>
       <w:r>
         <w:t xml:space="preserve">Figure </w:t>
       </w:r>
@@ -28256,14 +29001,14 @@
           <w:rPr>
             <w:noProof/>
           </w:rPr>
-          <w:t>50</w:t>
+          <w:t>53</w:t>
         </w:r>
       </w:fldSimple>
-      <w:bookmarkEnd w:id="130"/>
+      <w:bookmarkEnd w:id="138"/>
       <w:r>
         <w:t>: Specifying acronyms file</w:t>
       </w:r>
-      <w:bookmarkEnd w:id="131"/>
+      <w:bookmarkEnd w:id="139"/>
     </w:p>
     <w:p>
       <w:pPr>
@@ -28328,14 +29073,14 @@
       <w:pPr>
         <w:pStyle w:val="Heading2"/>
       </w:pPr>
-      <w:bookmarkStart w:id="132" w:name="_Ref75014520"/>
-      <w:bookmarkStart w:id="133" w:name="_Toc75341628"/>
+      <w:bookmarkStart w:id="140" w:name="_Ref75014520"/>
+      <w:bookmarkStart w:id="141" w:name="_Toc75446825"/>
       <w:r>
         <w:lastRenderedPageBreak/>
         <w:t>URLs in abstracts</w:t>
       </w:r>
-      <w:bookmarkEnd w:id="132"/>
-      <w:bookmarkEnd w:id="133"/>
+      <w:bookmarkEnd w:id="140"/>
+      <w:bookmarkEnd w:id="141"/>
     </w:p>
     <w:p>
       <w:pPr>
@@ -28349,13 +29094,13 @@
       <w:pPr>
         <w:pStyle w:val="Heading2"/>
       </w:pPr>
-      <w:bookmarkStart w:id="134" w:name="_Ref75015560"/>
-      <w:bookmarkStart w:id="135" w:name="_Toc75341629"/>
+      <w:bookmarkStart w:id="142" w:name="_Ref75015560"/>
+      <w:bookmarkStart w:id="143" w:name="_Toc75446826"/>
       <w:r>
         <w:t>Getting the PDF from a Canvas assignment and optionally extracting JSON</w:t>
       </w:r>
-      <w:bookmarkEnd w:id="134"/>
-      <w:bookmarkEnd w:id="135"/>
+      <w:bookmarkEnd w:id="142"/>
+      <w:bookmarkEnd w:id="143"/>
     </w:p>
     <w:p>
       <w:pPr>
@@ -28388,7 +29133,7 @@
         <w:rPr>
           <w:noProof/>
         </w:rPr>
-        <w:t>51</w:t>
+        <w:t>54</w:t>
       </w:r>
       <w:r>
         <w:fldChar w:fldCharType="end"/>
@@ -28494,8 +29239,8 @@
       <w:pPr>
         <w:pStyle w:val="Caption"/>
       </w:pPr>
-      <w:bookmarkStart w:id="136" w:name="_Ref75015189"/>
-      <w:bookmarkStart w:id="137" w:name="_Toc75341680"/>
+      <w:bookmarkStart w:id="144" w:name="_Ref75015189"/>
+      <w:bookmarkStart w:id="145" w:name="_Toc75446880"/>
       <w:r>
         <w:t xml:space="preserve">Figure </w:t>
       </w:r>
@@ -28504,10 +29249,10 @@
           <w:rPr>
             <w:noProof/>
           </w:rPr>
-          <w:t>51</w:t>
+          <w:t>54</w:t>
         </w:r>
       </w:fldSimple>
-      <w:bookmarkEnd w:id="136"/>
+      <w:bookmarkEnd w:id="144"/>
       <w:r>
         <w:t xml:space="preserve">: </w:t>
       </w:r>
@@ -28519,7 +29264,7 @@
       <w:r>
         <w:t xml:space="preserve"> program</w:t>
       </w:r>
-      <w:bookmarkEnd w:id="137"/>
+      <w:bookmarkEnd w:id="145"/>
     </w:p>
     <w:p>
       <w:pPr>
@@ -28607,8 +29352,6 @@
       <w:r>
         <w:fldChar w:fldCharType="end"/>
       </w:r>
-      <w:bookmarkStart w:id="138" w:name="_GoBack"/>
-      <w:bookmarkEnd w:id="138"/>
     </w:p>
     <w:sectPr>
       <w:footnotePr>
@@ -28683,7 +29426,7 @@
           <w:rPr>
             <w:noProof/>
           </w:rPr>
-          <w:t>45</w:t>
+          <w:t>38</w:t>
         </w:r>
         <w:r>
           <w:rPr>
@@ -28947,7 +29690,7 @@
       <w:t>2021-06-</w:t>
     </w:r>
     <w:r>
-      <w:t>23</w:t>
+      <w:t>24</w:t>
     </w:r>
     <w:r>
       <w:tab/>
@@ -30955,6 +31698,32 @@
       <w:ind w:left="440"/>
     </w:pPr>
   </w:style>
+  <w:style w:type="paragraph" w:styleId="CommentText">
+    <w:name w:val="annotation text"/>
+    <w:basedOn w:val="Normal"/>
+    <w:link w:val="CommentTextChar"/>
+    <w:uiPriority w:val="99"/>
+    <w:unhideWhenUsed/>
+    <w:rsid w:val="001D1172"/>
+    <w:pPr>
+      <w:spacing w:line="240" w:lineRule="auto"/>
+    </w:pPr>
+    <w:rPr>
+      <w:sz w:val="20"/>
+      <w:szCs w:val="20"/>
+    </w:rPr>
+  </w:style>
+  <w:style w:type="character" w:customStyle="1" w:styleId="CommentTextChar">
+    <w:name w:val="Comment Text Char"/>
+    <w:basedOn w:val="DefaultParagraphFont"/>
+    <w:link w:val="CommentText"/>
+    <w:uiPriority w:val="99"/>
+    <w:rsid w:val="001D1172"/>
+    <w:rPr>
+      <w:sz w:val="20"/>
+      <w:szCs w:val="20"/>
+    </w:rPr>
+  </w:style>
 </w:styles>
 </file>
 
@@ -32068,6 +32837,32 @@
       <w:ind w:left="440"/>
     </w:pPr>
   </w:style>
+  <w:style w:type="paragraph" w:styleId="CommentText">
+    <w:name w:val="annotation text"/>
+    <w:basedOn w:val="Normal"/>
+    <w:link w:val="CommentTextChar"/>
+    <w:uiPriority w:val="99"/>
+    <w:unhideWhenUsed/>
+    <w:rsid w:val="001D1172"/>
+    <w:pPr>
+      <w:spacing w:line="240" w:lineRule="auto"/>
+    </w:pPr>
+    <w:rPr>
+      <w:sz w:val="20"/>
+      <w:szCs w:val="20"/>
+    </w:rPr>
+  </w:style>
+  <w:style w:type="character" w:customStyle="1" w:styleId="CommentTextChar">
+    <w:name w:val="Comment Text Char"/>
+    <w:basedOn w:val="DefaultParagraphFont"/>
+    <w:link w:val="CommentText"/>
+    <w:uiPriority w:val="99"/>
+    <w:rsid w:val="001D1172"/>
+    <w:rPr>
+      <w:sz w:val="20"/>
+      <w:szCs w:val="20"/>
+    </w:rPr>
+  </w:style>
 </w:styles>
 </file>
 
@@ -32326,7 +33121,7 @@
   <a:extraClrSchemeLst/>
   <a:extLst>
     <a:ext uri="{05A4C25C-085E-4340-85A3-A5531E510DB2}">
-      <thm15:themeFamily xmlns="" xmlns:thm15="http://schemas.microsoft.com/office/thememl/2012/main" name="Office Theme" id="{62F939B6-93AF-4DB8-9C6B-D6C7DFDC589F}" vid="{4A3C46E8-61CC-4603-A589-7422A47A8E4A}"/>
+      <thm15:themeFamily xmlns:thm15="http://schemas.microsoft.com/office/thememl/2012/main" xmlns="" name="Office Theme" id="{62F939B6-93AF-4DB8-9C6B-D6C7DFDC589F}" vid="{4A3C46E8-61CC-4603-A589-7422A47A8E4A}"/>
     </a:ext>
   </a:extLst>
 </a:theme>
@@ -32337,7 +33132,7 @@
 </file>
 
 <file path=customXml/itemProps1.xml><?xml version="1.0" encoding="utf-8"?>
-<ds:datastoreItem xmlns:ds="http://schemas.openxmlformats.org/officeDocument/2006/customXml" ds:itemID="{0D3DA524-E3AA-4DE9-9A7C-2B7904E3F6C1}">
+<ds:datastoreItem xmlns:ds="http://schemas.openxmlformats.org/officeDocument/2006/customXml" ds:itemID="{C7DA42A2-EA12-4292-81A3-69CCDB08AE5C}">
   <ds:schemaRefs>
     <ds:schemaRef ds:uri="http://schemas.openxmlformats.org/officeDocument/2006/bibliography"/>
   </ds:schemaRefs>

</xml_diff>

<commit_message>
Updated documentation for fill_in_template work.
</commit_message>
<xml_diff>
--- a/Some_reasons_for_a_standard_thesis_template.docx
+++ b/Some_reasons_for_a_standard_thesis_template.docx
@@ -26810,12 +26810,7 @@
         <w:fldChar w:fldCharType="end"/>
       </w:r>
       <w:r>
-        <w:t>). Unfortunately, I do not yet know how I can insert these two files into the Overleaf project (presumably into a folder “covers”). In each figure the existing text is shown in black and the new text to be inserted is shown in red</w:t>
-      </w:r>
-      <w:bookmarkStart w:id="104" w:name="_GoBack"/>
-      <w:bookmarkEnd w:id="104"/>
-      <w:r>
-        <w:t>.</w:t>
+        <w:t>). Unfortunately, I do not yet know how I can insert these two files into the Overleaf project (presumably into a folder “covers”). In each figure the existing text is shown in black and the new text to be inserted is shown in red.</w:t>
       </w:r>
     </w:p>
     <w:tbl>
@@ -26843,19 +26838,7 @@
               <w:rPr>
                 <w:color w:val="FF0000"/>
               </w:rPr>
-              <w:t xml:space="preserve">% To use </w:t>
-            </w:r>
-            <w:r>
-              <w:rPr>
-                <w:color w:val="FF0000"/>
-              </w:rPr>
-              <w:t>KTH</w:t>
-            </w:r>
-            <w:r>
-              <w:rPr>
-                <w:color w:val="FF0000"/>
-              </w:rPr>
-              <w:t xml:space="preserve"> pdf covers</w:t>
+              <w:t>% To use KTH pdf covers</w:t>
             </w:r>
           </w:p>
           <w:p>
@@ -26921,8 +26904,8 @@
       <w:pPr>
         <w:pStyle w:val="Caption"/>
       </w:pPr>
-      <w:bookmarkStart w:id="105" w:name="_Toc75446868"/>
-      <w:bookmarkStart w:id="106" w:name="_Ref75446881"/>
+      <w:bookmarkStart w:id="104" w:name="_Toc75446868"/>
+      <w:bookmarkStart w:id="105" w:name="_Ref75446881"/>
       <w:r>
         <w:t xml:space="preserve">Figure </w:t>
       </w:r>
@@ -26934,7 +26917,7 @@
           <w:t>42</w:t>
         </w:r>
       </w:fldSimple>
-      <w:bookmarkEnd w:id="106"/>
+      <w:bookmarkEnd w:id="105"/>
       <w:r>
         <w:t xml:space="preserve">&gt; </w:t>
       </w:r>
@@ -26954,7 +26937,7 @@
       <w:r>
         <w:t xml:space="preserve"> file</w:t>
       </w:r>
-      <w:bookmarkEnd w:id="105"/>
+      <w:bookmarkEnd w:id="104"/>
     </w:p>
     <w:tbl>
       <w:tblPr>
@@ -27056,37 +27039,24 @@
       <w:pPr>
         <w:pStyle w:val="Caption"/>
       </w:pPr>
-      <w:bookmarkStart w:id="107" w:name="_Toc75446869"/>
-      <w:bookmarkStart w:id="108" w:name="_Ref75446882"/>
+      <w:bookmarkStart w:id="106" w:name="_Toc75446869"/>
+      <w:bookmarkStart w:id="107" w:name="_Ref75446882"/>
       <w:r>
         <w:t xml:space="preserve">Figure </w:t>
       </w:r>
-      <w:r>
-        <w:fldChar w:fldCharType="begin"/>
-      </w:r>
-      <w:r>
-        <w:instrText xml:space="preserve"> SEQ Figure \* ARABIC </w:instrText>
-      </w:r>
-      <w:r>
-        <w:fldChar w:fldCharType="separate"/>
-      </w:r>
-      <w:r>
-        <w:rPr>
-          <w:noProof/>
-        </w:rPr>
-        <w:t>43</w:t>
-      </w:r>
-      <w:r>
-        <w:fldChar w:fldCharType="end"/>
-      </w:r>
-      <w:bookmarkEnd w:id="108"/>
-      <w:r>
-        <w:t xml:space="preserve">&gt; </w:t>
-      </w:r>
-      <w:r>
-        <w:t>Insert the front cover before the title page</w:t>
-      </w:r>
+      <w:fldSimple w:instr=" SEQ Figure \* ARABIC ">
+        <w:r>
+          <w:rPr>
+            <w:noProof/>
+          </w:rPr>
+          <w:t>43</w:t>
+        </w:r>
+      </w:fldSimple>
       <w:bookmarkEnd w:id="107"/>
+      <w:r>
+        <w:t>&gt; Insert the front cover before the title page</w:t>
+      </w:r>
+      <w:bookmarkEnd w:id="106"/>
     </w:p>
     <w:tbl>
       <w:tblPr>
@@ -27159,47 +27129,34 @@
       <w:pPr>
         <w:pStyle w:val="Caption"/>
       </w:pPr>
-      <w:bookmarkStart w:id="109" w:name="_Toc75446870"/>
-      <w:bookmarkStart w:id="110" w:name="_Ref75446883"/>
+      <w:bookmarkStart w:id="108" w:name="_Toc75446870"/>
+      <w:bookmarkStart w:id="109" w:name="_Ref75446883"/>
       <w:r>
         <w:t xml:space="preserve">Figure </w:t>
       </w:r>
-      <w:r>
-        <w:fldChar w:fldCharType="begin"/>
-      </w:r>
-      <w:r>
-        <w:instrText xml:space="preserve"> SEQ Figure \* ARABIC </w:instrText>
-      </w:r>
-      <w:r>
-        <w:fldChar w:fldCharType="separate"/>
-      </w:r>
-      <w:r>
-        <w:rPr>
-          <w:noProof/>
-        </w:rPr>
-        <w:t>44</w:t>
-      </w:r>
-      <w:r>
-        <w:fldChar w:fldCharType="end"/>
-      </w:r>
-      <w:bookmarkEnd w:id="110"/>
-      <w:r>
-        <w:t xml:space="preserve">&gt; </w:t>
-      </w:r>
-      <w:r>
-        <w:t>Insert the back cover page before the For DIVA section</w:t>
-      </w:r>
+      <w:fldSimple w:instr=" SEQ Figure \* ARABIC ">
+        <w:r>
+          <w:rPr>
+            <w:noProof/>
+          </w:rPr>
+          <w:t>44</w:t>
+        </w:r>
+      </w:fldSimple>
       <w:bookmarkEnd w:id="109"/>
+      <w:r>
+        <w:t>&gt; Insert the back cover page before the For DIVA section</w:t>
+      </w:r>
+      <w:bookmarkEnd w:id="108"/>
     </w:p>
     <w:p>
       <w:pPr>
         <w:pStyle w:val="Heading1"/>
       </w:pPr>
-      <w:bookmarkStart w:id="111" w:name="_Toc75446818"/>
+      <w:bookmarkStart w:id="110" w:name="_Toc75446818"/>
       <w:r>
         <w:t>Planned enhancements</w:t>
       </w:r>
-      <w:bookmarkEnd w:id="111"/>
+      <w:bookmarkEnd w:id="110"/>
     </w:p>
     <w:p>
       <w:pPr>
@@ -27321,13 +27278,13 @@
       <w:pPr>
         <w:pStyle w:val="Heading2"/>
       </w:pPr>
-      <w:bookmarkStart w:id="112" w:name="_Ref74833522"/>
-      <w:bookmarkStart w:id="113" w:name="_Toc75446819"/>
+      <w:bookmarkStart w:id="111" w:name="_Ref74833522"/>
+      <w:bookmarkStart w:id="112" w:name="_Toc75446819"/>
       <w:r>
         <w:t>Enhancements to template and supporting programs</w:t>
       </w:r>
+      <w:bookmarkEnd w:id="111"/>
       <w:bookmarkEnd w:id="112"/>
-      <w:bookmarkEnd w:id="113"/>
     </w:p>
     <w:p>
       <w:pPr>
@@ -27365,16 +27322,16 @@
       <w:pPr>
         <w:pStyle w:val="Heading2"/>
       </w:pPr>
-      <w:bookmarkStart w:id="114" w:name="_Ref74833525"/>
-      <w:bookmarkStart w:id="115" w:name="_Toc75446820"/>
+      <w:bookmarkStart w:id="113" w:name="_Ref74833525"/>
+      <w:bookmarkStart w:id="114" w:name="_Toc75446820"/>
       <w:r>
         <w:t>Better support for mathematical expressions</w:t>
       </w:r>
+      <w:bookmarkEnd w:id="113"/>
+      <w:r>
+        <w:t xml:space="preserve"> in abstracts</w:t>
+      </w:r>
       <w:bookmarkEnd w:id="114"/>
-      <w:r>
-        <w:t xml:space="preserve"> in abstracts</w:t>
-      </w:r>
-      <w:bookmarkEnd w:id="115"/>
     </w:p>
     <w:p>
       <w:pPr>
@@ -27388,12 +27345,12 @@
       <w:pPr>
         <w:pStyle w:val="Heading3"/>
       </w:pPr>
-      <w:bookmarkStart w:id="116" w:name="_Toc75446821"/>
+      <w:bookmarkStart w:id="115" w:name="_Toc75446821"/>
       <w:r>
         <w:lastRenderedPageBreak/>
         <w:t>Better support for mathematics in Canvas course announcement and course calendar</w:t>
       </w:r>
-      <w:bookmarkEnd w:id="116"/>
+      <w:bookmarkEnd w:id="115"/>
     </w:p>
     <w:p>
       <w:pPr>
@@ -27625,8 +27582,8 @@
       <w:pPr>
         <w:pStyle w:val="Caption"/>
       </w:pPr>
-      <w:bookmarkStart w:id="117" w:name="_Ref74925456"/>
-      <w:bookmarkStart w:id="118" w:name="_Toc75446871"/>
+      <w:bookmarkStart w:id="116" w:name="_Ref74925456"/>
+      <w:bookmarkStart w:id="117" w:name="_Toc75446871"/>
       <w:r>
         <w:t xml:space="preserve">Figure </w:t>
       </w:r>
@@ -27638,11 +27595,11 @@
           <w:t>45</w:t>
         </w:r>
       </w:fldSimple>
+      <w:bookmarkEnd w:id="116"/>
+      <w:r>
+        <w:t>: Commands to produce the JSON and make the calendar entries and announcement</w:t>
+      </w:r>
       <w:bookmarkEnd w:id="117"/>
-      <w:r>
-        <w:t>: Commands to produce the JSON and make the calendar entries and announcement</w:t>
-      </w:r>
-      <w:bookmarkEnd w:id="118"/>
     </w:p>
     <w:p>
       <w:pPr>
@@ -27722,8 +27679,8 @@
       <w:pPr>
         <w:pStyle w:val="Caption"/>
       </w:pPr>
-      <w:bookmarkStart w:id="119" w:name="_Ref74917473"/>
-      <w:bookmarkStart w:id="120" w:name="_Toc75446872"/>
+      <w:bookmarkStart w:id="118" w:name="_Ref74917473"/>
+      <w:bookmarkStart w:id="119" w:name="_Toc75446872"/>
       <w:r>
         <w:t xml:space="preserve">Figure </w:t>
       </w:r>
@@ -27735,11 +27692,11 @@
           <w:t>46</w:t>
         </w:r>
       </w:fldSimple>
+      <w:bookmarkEnd w:id="118"/>
+      <w:r>
+        <w:t>: Examples of equations in an announcement</w:t>
+      </w:r>
       <w:bookmarkEnd w:id="119"/>
-      <w:r>
-        <w:t>: Examples of equations in an announcement</w:t>
-      </w:r>
-      <w:bookmarkEnd w:id="120"/>
     </w:p>
     <w:p>
       <w:pPr>
@@ -27934,8 +27891,8 @@
       <w:pPr>
         <w:pStyle w:val="Caption"/>
       </w:pPr>
-      <w:bookmarkStart w:id="121" w:name="_Ref75341552"/>
-      <w:bookmarkStart w:id="122" w:name="_Toc75446873"/>
+      <w:bookmarkStart w:id="120" w:name="_Ref75341552"/>
+      <w:bookmarkStart w:id="121" w:name="_Toc75446873"/>
       <w:r>
         <w:t xml:space="preserve">Figure </w:t>
       </w:r>
@@ -27947,11 +27904,11 @@
           <w:t>47</w:t>
         </w:r>
       </w:fldSimple>
+      <w:bookmarkEnd w:id="120"/>
+      <w:r>
+        <w:t>: Announcement summary</w:t>
+      </w:r>
       <w:bookmarkEnd w:id="121"/>
-      <w:r>
-        <w:t>: Announcement summary</w:t>
-      </w:r>
-      <w:bookmarkEnd w:id="122"/>
       <w:r>
         <w:t xml:space="preserve"> </w:t>
       </w:r>
@@ -28035,8 +27992,8 @@
       <w:pPr>
         <w:pStyle w:val="Caption"/>
       </w:pPr>
-      <w:bookmarkStart w:id="123" w:name="_Ref75341568"/>
-      <w:bookmarkStart w:id="124" w:name="_Toc75446874"/>
+      <w:bookmarkStart w:id="122" w:name="_Ref75341568"/>
+      <w:bookmarkStart w:id="123" w:name="_Toc75446874"/>
       <w:r>
         <w:t xml:space="preserve">Figure </w:t>
       </w:r>
@@ -28048,11 +28005,11 @@
           <w:t>48</w:t>
         </w:r>
       </w:fldSimple>
+      <w:bookmarkEnd w:id="122"/>
+      <w:r>
+        <w:t>: Announcement with equation</w:t>
+      </w:r>
       <w:bookmarkEnd w:id="123"/>
-      <w:r>
-        <w:t>: Announcement with equation</w:t>
-      </w:r>
-      <w:bookmarkEnd w:id="124"/>
       <w:r>
         <w:t xml:space="preserve"> </w:t>
       </w:r>
@@ -28228,8 +28185,8 @@
       <w:pPr>
         <w:pStyle w:val="Caption"/>
       </w:pPr>
-      <w:bookmarkStart w:id="125" w:name="_Ref75341581"/>
-      <w:bookmarkStart w:id="126" w:name="_Toc75446875"/>
+      <w:bookmarkStart w:id="124" w:name="_Ref75341581"/>
+      <w:bookmarkStart w:id="125" w:name="_Toc75446875"/>
       <w:r>
         <w:t xml:space="preserve">Figure </w:t>
       </w:r>
@@ -28241,11 +28198,11 @@
           <w:t>49</w:t>
         </w:r>
       </w:fldSimple>
+      <w:bookmarkEnd w:id="124"/>
+      <w:r>
+        <w:t>: HTML for the announcement</w:t>
+      </w:r>
       <w:bookmarkEnd w:id="125"/>
-      <w:r>
-        <w:t>: HTML for the announcement</w:t>
-      </w:r>
-      <w:bookmarkEnd w:id="126"/>
     </w:p>
     <w:p/>
     <w:p/>
@@ -28253,13 +28210,13 @@
       <w:pPr>
         <w:pStyle w:val="Heading3"/>
       </w:pPr>
-      <w:bookmarkStart w:id="127" w:name="_Ref74925430"/>
-      <w:bookmarkStart w:id="128" w:name="_Toc75446822"/>
+      <w:bookmarkStart w:id="126" w:name="_Ref74925430"/>
+      <w:bookmarkStart w:id="127" w:name="_Toc75446822"/>
       <w:r>
         <w:t>Better support for mathematics in Cortina</w:t>
       </w:r>
+      <w:bookmarkEnd w:id="126"/>
       <w:bookmarkEnd w:id="127"/>
-      <w:bookmarkEnd w:id="128"/>
     </w:p>
     <w:p>
       <w:pPr>
@@ -28518,8 +28475,8 @@
       <w:pPr>
         <w:pStyle w:val="Caption"/>
       </w:pPr>
-      <w:bookmarkStart w:id="129" w:name="_Ref74925079"/>
-      <w:bookmarkStart w:id="130" w:name="_Toc75446876"/>
+      <w:bookmarkStart w:id="128" w:name="_Ref74925079"/>
+      <w:bookmarkStart w:id="129" w:name="_Toc75446876"/>
       <w:r>
         <w:t xml:space="preserve">Figure </w:t>
       </w:r>
@@ -28531,19 +28488,19 @@
           <w:t>50</w:t>
         </w:r>
       </w:fldSimple>
+      <w:bookmarkEnd w:id="128"/>
+      <w:r>
+        <w:t xml:space="preserve">: Equations in Cortina </w:t>
+      </w:r>
+      <w:proofErr w:type="spellStart"/>
+      <w:r>
+        <w:t>claendar</w:t>
+      </w:r>
+      <w:proofErr w:type="spellEnd"/>
+      <w:r>
+        <w:t xml:space="preserve"> entry</w:t>
+      </w:r>
       <w:bookmarkEnd w:id="129"/>
-      <w:r>
-        <w:t xml:space="preserve">: Equations in Cortina </w:t>
-      </w:r>
-      <w:proofErr w:type="spellStart"/>
-      <w:r>
-        <w:t>claendar</w:t>
-      </w:r>
-      <w:proofErr w:type="spellEnd"/>
-      <w:r>
-        <w:t xml:space="preserve"> entry</w:t>
-      </w:r>
-      <w:bookmarkEnd w:id="130"/>
     </w:p>
     <w:tbl>
       <w:tblPr>
@@ -28618,8 +28575,8 @@
       <w:pPr>
         <w:pStyle w:val="Caption"/>
       </w:pPr>
-      <w:bookmarkStart w:id="131" w:name="_Ref74925082"/>
-      <w:bookmarkStart w:id="132" w:name="_Toc75446877"/>
+      <w:bookmarkStart w:id="130" w:name="_Ref74925082"/>
+      <w:bookmarkStart w:id="131" w:name="_Toc75446877"/>
       <w:r>
         <w:t xml:space="preserve">Figure </w:t>
       </w:r>
@@ -28631,19 +28588,19 @@
           <w:t>51</w:t>
         </w:r>
       </w:fldSimple>
+      <w:bookmarkEnd w:id="130"/>
+      <w:r>
+        <w:t xml:space="preserve">: Zoom in on part of the </w:t>
+      </w:r>
+      <w:proofErr w:type="spellStart"/>
+      <w:r>
+        <w:t>Cortinal</w:t>
+      </w:r>
+      <w:proofErr w:type="spellEnd"/>
+      <w:r>
+        <w:t xml:space="preserve"> calendar entry</w:t>
+      </w:r>
       <w:bookmarkEnd w:id="131"/>
-      <w:r>
-        <w:t xml:space="preserve">: Zoom in on part of the </w:t>
-      </w:r>
-      <w:proofErr w:type="spellStart"/>
-      <w:r>
-        <w:t>Cortinal</w:t>
-      </w:r>
-      <w:proofErr w:type="spellEnd"/>
-      <w:r>
-        <w:t xml:space="preserve"> calendar entry</w:t>
-      </w:r>
-      <w:bookmarkEnd w:id="132"/>
     </w:p>
     <w:p>
       <w:pPr>
@@ -28723,8 +28680,8 @@
       <w:pPr>
         <w:pStyle w:val="Caption"/>
       </w:pPr>
-      <w:bookmarkStart w:id="133" w:name="_Ref74925084"/>
-      <w:bookmarkStart w:id="134" w:name="_Toc75446878"/>
+      <w:bookmarkStart w:id="132" w:name="_Ref74925084"/>
+      <w:bookmarkStart w:id="133" w:name="_Toc75446878"/>
       <w:r>
         <w:t xml:space="preserve">Figure </w:t>
       </w:r>
@@ -28736,19 +28693,19 @@
           <w:t>52</w:t>
         </w:r>
       </w:fldSimple>
+      <w:bookmarkEnd w:id="132"/>
+      <w:r>
+        <w:t xml:space="preserve">: Zoom in on lower part of the </w:t>
+      </w:r>
+      <w:proofErr w:type="spellStart"/>
+      <w:r>
+        <w:t>Cortinal</w:t>
+      </w:r>
+      <w:proofErr w:type="spellEnd"/>
+      <w:r>
+        <w:t xml:space="preserve"> calendar entry</w:t>
+      </w:r>
       <w:bookmarkEnd w:id="133"/>
-      <w:r>
-        <w:t xml:space="preserve">: Zoom in on lower part of the </w:t>
-      </w:r>
-      <w:proofErr w:type="spellStart"/>
-      <w:r>
-        <w:t>Cortinal</w:t>
-      </w:r>
-      <w:proofErr w:type="spellEnd"/>
-      <w:r>
-        <w:t xml:space="preserve"> calendar entry</w:t>
-      </w:r>
-      <w:bookmarkEnd w:id="134"/>
     </w:p>
     <w:p>
       <w:pPr>
@@ -28759,11 +28716,11 @@
       <w:pPr>
         <w:pStyle w:val="Heading3"/>
       </w:pPr>
-      <w:bookmarkStart w:id="135" w:name="_Toc75446823"/>
+      <w:bookmarkStart w:id="134" w:name="_Toc75446823"/>
       <w:r>
         <w:t>Support for mathematics in DiVA</w:t>
       </w:r>
-      <w:bookmarkEnd w:id="135"/>
+      <w:bookmarkEnd w:id="134"/>
     </w:p>
     <w:p>
       <w:pPr>
@@ -28802,13 +28759,13 @@
       <w:pPr>
         <w:pStyle w:val="Heading2"/>
       </w:pPr>
-      <w:bookmarkStart w:id="136" w:name="_Ref75013971"/>
-      <w:bookmarkStart w:id="137" w:name="_Toc75446824"/>
+      <w:bookmarkStart w:id="135" w:name="_Ref75013971"/>
+      <w:bookmarkStart w:id="136" w:name="_Toc75446824"/>
       <w:r>
         <w:t>Acronyms in abstracts</w:t>
       </w:r>
+      <w:bookmarkEnd w:id="135"/>
       <w:bookmarkEnd w:id="136"/>
-      <w:bookmarkEnd w:id="137"/>
     </w:p>
     <w:p>
       <w:pPr>
@@ -28991,8 +28948,8 @@
       <w:pPr>
         <w:pStyle w:val="Caption"/>
       </w:pPr>
-      <w:bookmarkStart w:id="138" w:name="_Ref75014364"/>
-      <w:bookmarkStart w:id="139" w:name="_Toc75446879"/>
+      <w:bookmarkStart w:id="137" w:name="_Ref75014364"/>
+      <w:bookmarkStart w:id="138" w:name="_Toc75446879"/>
       <w:r>
         <w:t xml:space="preserve">Figure </w:t>
       </w:r>
@@ -29004,11 +28961,11 @@
           <w:t>53</w:t>
         </w:r>
       </w:fldSimple>
+      <w:bookmarkEnd w:id="137"/>
+      <w:r>
+        <w:t>: Specifying acronyms file</w:t>
+      </w:r>
       <w:bookmarkEnd w:id="138"/>
-      <w:r>
-        <w:t>: Specifying acronyms file</w:t>
-      </w:r>
-      <w:bookmarkEnd w:id="139"/>
     </w:p>
     <w:p>
       <w:pPr>
@@ -29073,14 +29030,14 @@
       <w:pPr>
         <w:pStyle w:val="Heading2"/>
       </w:pPr>
-      <w:bookmarkStart w:id="140" w:name="_Ref75014520"/>
-      <w:bookmarkStart w:id="141" w:name="_Toc75446825"/>
+      <w:bookmarkStart w:id="139" w:name="_Ref75014520"/>
+      <w:bookmarkStart w:id="140" w:name="_Toc75446825"/>
       <w:r>
         <w:lastRenderedPageBreak/>
         <w:t>URLs in abstracts</w:t>
       </w:r>
+      <w:bookmarkEnd w:id="139"/>
       <w:bookmarkEnd w:id="140"/>
-      <w:bookmarkEnd w:id="141"/>
     </w:p>
     <w:p>
       <w:pPr>
@@ -29094,13 +29051,13 @@
       <w:pPr>
         <w:pStyle w:val="Heading2"/>
       </w:pPr>
-      <w:bookmarkStart w:id="142" w:name="_Ref75015560"/>
-      <w:bookmarkStart w:id="143" w:name="_Toc75446826"/>
+      <w:bookmarkStart w:id="141" w:name="_Ref75015560"/>
+      <w:bookmarkStart w:id="142" w:name="_Toc75446826"/>
       <w:r>
         <w:t>Getting the PDF from a Canvas assignment and optionally extracting JSON</w:t>
       </w:r>
+      <w:bookmarkEnd w:id="141"/>
       <w:bookmarkEnd w:id="142"/>
-      <w:bookmarkEnd w:id="143"/>
     </w:p>
     <w:p>
       <w:pPr>
@@ -29239,8 +29196,8 @@
       <w:pPr>
         <w:pStyle w:val="Caption"/>
       </w:pPr>
-      <w:bookmarkStart w:id="144" w:name="_Ref75015189"/>
-      <w:bookmarkStart w:id="145" w:name="_Toc75446880"/>
+      <w:bookmarkStart w:id="143" w:name="_Ref75015189"/>
+      <w:bookmarkStart w:id="144" w:name="_Toc75446880"/>
       <w:r>
         <w:t xml:space="preserve">Figure </w:t>
       </w:r>
@@ -29252,19 +29209,19 @@
           <w:t>54</w:t>
         </w:r>
       </w:fldSimple>
+      <w:bookmarkEnd w:id="143"/>
+      <w:r>
+        <w:t xml:space="preserve">: </w:t>
+      </w:r>
+      <w:proofErr w:type="spellStart"/>
+      <w:r>
+        <w:t>get_PDF_submission</w:t>
+      </w:r>
+      <w:proofErr w:type="spellEnd"/>
+      <w:r>
+        <w:t xml:space="preserve"> program</w:t>
+      </w:r>
       <w:bookmarkEnd w:id="144"/>
-      <w:r>
-        <w:t xml:space="preserve">: </w:t>
-      </w:r>
-      <w:proofErr w:type="spellStart"/>
-      <w:r>
-        <w:t>get_PDF_submission</w:t>
-      </w:r>
-      <w:proofErr w:type="spellEnd"/>
-      <w:r>
-        <w:t xml:space="preserve"> program</w:t>
-      </w:r>
-      <w:bookmarkEnd w:id="145"/>
     </w:p>
     <w:p>
       <w:pPr>
@@ -29296,6 +29253,236 @@
       <w:proofErr w:type="spellEnd"/>
       <w:r>
         <w:t>.</w:t>
+      </w:r>
+    </w:p>
+    <w:p>
+      <w:pPr>
+        <w:pStyle w:val="Heading2"/>
+      </w:pPr>
+      <w:r>
+        <w:t>Support for new cover</w:t>
+      </w:r>
+    </w:p>
+    <w:p>
+      <w:pPr>
+        <w:pStyle w:val="BodyText"/>
+      </w:pPr>
+      <w:r>
+        <w:t>Given that the cover for 3</w:t>
+      </w:r>
+      <w:r>
+        <w:rPr>
+          <w:vertAlign w:val="superscript"/>
+        </w:rPr>
+        <w:t>rd</w:t>
+      </w:r>
+      <w:r>
+        <w:t xml:space="preserve"> cycle dissertations changes during this academic year I have been expecting that there will be a new format for the cover for 1</w:t>
+      </w:r>
+      <w:r>
+        <w:rPr>
+          <w:vertAlign w:val="superscript"/>
+        </w:rPr>
+        <w:t>st</w:t>
+      </w:r>
+      <w:r>
+        <w:t xml:space="preserve"> and 2</w:t>
+      </w:r>
+      <w:r>
+        <w:rPr>
+          <w:vertAlign w:val="superscript"/>
+        </w:rPr>
+        <w:t>nd</w:t>
+      </w:r>
+      <w:r>
+        <w:t xml:space="preserve"> cycle thesis. I received a note about this on 2021-06-23. It seems that it will be based upon a PDF form and will come into use this </w:t>
+      </w:r>
+      <w:proofErr w:type="gramStart"/>
+      <w:r>
+        <w:t>Fall</w:t>
+      </w:r>
+      <w:proofErr w:type="gramEnd"/>
+      <w:r>
+        <w:t xml:space="preserve">. So I started to do some experiments about filling in their form. An initial program is </w:t>
+      </w:r>
+      <w:r>
+        <w:rPr>
+          <w:rStyle w:val="HTMLCode"/>
+        </w:rPr>
+        <w:t>fill_in_template.py</w:t>
+      </w:r>
+      <w:r>
+        <w:t xml:space="preserve"> and the command line interface and an example are shown in </w:t>
+      </w:r>
+      <w:r>
+        <w:fldChar w:fldCharType="begin"/>
+      </w:r>
+      <w:r>
+        <w:instrText xml:space="preserve"> REF _Ref75448419 \h </w:instrText>
+      </w:r>
+      <w:r>
+        <w:fldChar w:fldCharType="separate"/>
+      </w:r>
+      <w:r>
+        <w:t xml:space="preserve">Figure </w:t>
+      </w:r>
+      <w:r>
+        <w:rPr>
+          <w:noProof/>
+        </w:rPr>
+        <w:t>55</w:t>
+      </w:r>
+      <w:r>
+        <w:fldChar w:fldCharType="end"/>
+      </w:r>
+      <w:r>
+        <w:t>.</w:t>
+      </w:r>
+    </w:p>
+    <w:p>
+      <w:pPr>
+        <w:pStyle w:val="BodyText"/>
+        <w:ind w:firstLine="0"/>
+      </w:pPr>
+    </w:p>
+    <w:tbl>
+      <w:tblPr>
+        <w:tblStyle w:val="TableGrid"/>
+        <w:tblW w:w="0" w:type="auto"/>
+        <w:tblLook w:val="04A0" w:firstRow="1" w:lastRow="0" w:firstColumn="1" w:lastColumn="0" w:noHBand="0" w:noVBand="1"/>
+      </w:tblPr>
+      <w:tblGrid>
+        <w:gridCol w:w="9289"/>
+      </w:tblGrid>
+      <w:tr>
+        <w:tc>
+          <w:tcPr>
+            <w:tcW w:w="9289" w:type="dxa"/>
+          </w:tcPr>
+          <w:p>
+            <w:pPr>
+              <w:pStyle w:val="Computerexample"/>
+            </w:pPr>
+            <w:r>
+              <w:t>./fill_in_template.py --pd</w:t>
+            </w:r>
+            <w:r>
+              <w:t>f template.pdf --</w:t>
+            </w:r>
+            <w:proofErr w:type="spellStart"/>
+            <w:r>
+              <w:t>json</w:t>
+            </w:r>
+            <w:proofErr w:type="spellEnd"/>
+            <w:r>
+              <w:t xml:space="preserve"> </w:t>
+            </w:r>
+            <w:proofErr w:type="spellStart"/>
+            <w:r>
+              <w:t>data.json</w:t>
+            </w:r>
+            <w:proofErr w:type="spellEnd"/>
+          </w:p>
+          <w:p>
+            <w:pPr>
+              <w:pStyle w:val="BodyText"/>
+            </w:pPr>
+            <w:r>
+              <w:t>Output: outputs a pdf file named "outpu</w:t>
+            </w:r>
+            <w:r>
+              <w:t>t.pdf" (currently a fixed name)</w:t>
+            </w:r>
+          </w:p>
+          <w:p>
+            <w:pPr>
+              <w:pStyle w:val="BodyText"/>
+            </w:pPr>
+            <w:r>
+              <w:t>Example:</w:t>
+            </w:r>
+          </w:p>
+          <w:p>
+            <w:pPr>
+              <w:pStyle w:val="Computerexample"/>
+            </w:pPr>
+            <w:r>
+              <w:t>./fill_in_template.py --pdf "KTH_Omslag_Exjobb_Formulär_Final_dummy_EN-20210623.pdf" --</w:t>
+            </w:r>
+            <w:proofErr w:type="spellStart"/>
+            <w:r>
+              <w:t>json</w:t>
+            </w:r>
+            <w:proofErr w:type="spellEnd"/>
+            <w:r>
+              <w:t xml:space="preserve"> </w:t>
+            </w:r>
+            <w:proofErr w:type="spellStart"/>
+            <w:r>
+              <w:t>jussi.json</w:t>
+            </w:r>
+            <w:proofErr w:type="spellEnd"/>
+            <w:r>
+              <w:t xml:space="preserve"> -</w:t>
+            </w:r>
+            <w:r>
+              <w:t>-</w:t>
+            </w:r>
+            <w:proofErr w:type="spellStart"/>
+            <w:r>
+              <w:t>trita</w:t>
+            </w:r>
+            <w:proofErr w:type="spellEnd"/>
+            <w:r>
+              <w:t xml:space="preserve"> "TRITA-EECS-EX-2021:330"</w:t>
+            </w:r>
+          </w:p>
+        </w:tc>
+      </w:tr>
+    </w:tbl>
+    <w:p>
+      <w:pPr>
+        <w:pStyle w:val="Caption"/>
+      </w:pPr>
+      <w:bookmarkStart w:id="145" w:name="_Ref75448419"/>
+      <w:r>
+        <w:t xml:space="preserve">Figure </w:t>
+      </w:r>
+      <w:fldSimple w:instr=" SEQ Figure \* ARABIC ">
+        <w:r>
+          <w:rPr>
+            <w:noProof/>
+          </w:rPr>
+          <w:t>55</w:t>
+        </w:r>
+      </w:fldSimple>
+      <w:bookmarkEnd w:id="145"/>
+      <w:r>
+        <w:t>: New fill_in_template.py program</w:t>
+      </w:r>
+    </w:p>
+    <w:p>
+      <w:pPr>
+        <w:pStyle w:val="BodyText"/>
+      </w:pPr>
+      <w:r>
+        <w:t xml:space="preserve">Note that the new template is </w:t>
+      </w:r>
+      <w:proofErr w:type="spellStart"/>
+      <w:r>
+        <w:t>net</w:t>
+      </w:r>
+      <w:proofErr w:type="spellEnd"/>
+      <w:r>
+        <w:t xml:space="preserve"> yet ready for prime</w:t>
+      </w:r>
+      <w:bookmarkStart w:id="146" w:name="_GoBack"/>
+      <w:bookmarkEnd w:id="146"/>
+      <w:r>
+        <w:t xml:space="preserve"> time and this program is a simple hack to see if I can mechanically generate the new format of cover. Once both the template and the program are more mature the code should get integrated into JSON_to_cover.py - with a new option to specify whether yo</w:t>
+      </w:r>
+      <w:r>
+        <w:t>u want to "new" or "old" cover.</w:t>
       </w:r>
     </w:p>
     <w:p>
@@ -29426,7 +29613,7 @@
           <w:rPr>
             <w:noProof/>
           </w:rPr>
-          <w:t>38</w:t>
+          <w:t>46</w:t>
         </w:r>
         <w:r>
           <w:rPr>
@@ -29687,10 +29874,7 @@
       </w:tabs>
     </w:pPr>
     <w:r>
-      <w:t>2021-06-</w:t>
-    </w:r>
-    <w:r>
-      <w:t>24</w:t>
+      <w:t>2021-06-24</w:t>
     </w:r>
     <w:r>
       <w:tab/>
@@ -33132,7 +33316,7 @@
 </file>
 
 <file path=customXml/itemProps1.xml><?xml version="1.0" encoding="utf-8"?>
-<ds:datastoreItem xmlns:ds="http://schemas.openxmlformats.org/officeDocument/2006/customXml" ds:itemID="{C7DA42A2-EA12-4292-81A3-69CCDB08AE5C}">
+<ds:datastoreItem xmlns:ds="http://schemas.openxmlformats.org/officeDocument/2006/customXml" ds:itemID="{AAA87412-6E52-419E-9FE5-2BFF3340859A}">
   <ds:schemaRefs>
     <ds:schemaRef ds:uri="http://schemas.openxmlformats.org/officeDocument/2006/bibliography"/>
   </ds:schemaRefs>

</xml_diff>